<commit_message>
Atualizando nomes e relatório.
</commit_message>
<xml_diff>
--- a/doc/relatorio_tecnico.docx
+++ b/doc/relatorio_tecnico.docx
@@ -617,7 +617,7 @@
           <w:pPr>
             <w:pStyle w:val="Contents2"/>
             <w:tabs>
-              <w:tab w:val="clear" w:pos="709"/>
+              <w:tab w:val="clear" w:pos="720"/>
               <w:tab w:val="left" w:pos="960" w:leader="none"/>
               <w:tab w:val="right" w:pos="9062" w:leader="none"/>
             </w:tabs>
@@ -689,7 +689,7 @@
           <w:pPr>
             <w:pStyle w:val="Contents2"/>
             <w:tabs>
-              <w:tab w:val="clear" w:pos="709"/>
+              <w:tab w:val="clear" w:pos="720"/>
               <w:tab w:val="left" w:pos="960" w:leader="none"/>
               <w:tab w:val="right" w:pos="9062" w:leader="none"/>
             </w:tabs>
@@ -828,7 +828,7 @@
           <w:pPr>
             <w:pStyle w:val="Contents2"/>
             <w:tabs>
-              <w:tab w:val="clear" w:pos="709"/>
+              <w:tab w:val="clear" w:pos="720"/>
               <w:tab w:val="left" w:pos="960" w:leader="none"/>
               <w:tab w:val="right" w:pos="9062" w:leader="none"/>
             </w:tabs>
@@ -900,7 +900,7 @@
           <w:pPr>
             <w:pStyle w:val="Contents2"/>
             <w:tabs>
-              <w:tab w:val="clear" w:pos="709"/>
+              <w:tab w:val="clear" w:pos="720"/>
               <w:tab w:val="left" w:pos="960" w:leader="none"/>
               <w:tab w:val="right" w:pos="9062" w:leader="none"/>
             </w:tabs>
@@ -972,7 +972,7 @@
           <w:pPr>
             <w:pStyle w:val="Contents2"/>
             <w:tabs>
-              <w:tab w:val="clear" w:pos="709"/>
+              <w:tab w:val="clear" w:pos="720"/>
               <w:tab w:val="left" w:pos="960" w:leader="none"/>
               <w:tab w:val="right" w:pos="9062" w:leader="none"/>
             </w:tabs>
@@ -1673,7 +1673,7 @@
       <w:r>
         <w:rPr/>
         <w:tab/>
-        <w:t>Os componentes de software desenvolvidos operam sobre imagens raster, aceitando como entrada arquivos com extensão jpeg, png e jpg. Uma vez feito a leitura dos dados de entrada, os dados serão processados a nível de píxel, em ArrayLists, HashSets, HashMaps e PriorityQueues. Já a saída são arquivos com extensão png.</w:t>
+        <w:t>Os componentes de software desenvolvidos operam sobre imagens raster, aceitando como entrada arquivos com extensão jpeg, png e jpg. Uma vez feito a leitura dos dados de entrada, os dados serão processados a nível de pixel, em ArrayLists, HashSets, HashMaps e PriorityQueues. Já a saída são arquivos com extensão png.</w:t>
       </w:r>
     </w:p>
     <w:p>
@@ -1955,47 +1955,52 @@
         <w:rPr/>
         <w:tab/>
       </w:r>
-    </w:p>
-    <w:p>
-      <w:pPr>
-        <w:pStyle w:val="Normal"/>
-        <w:ind w:left="431" w:hanging="0"/>
-        <w:rPr>
-          <w:highlight w:val="yellow"/>
-        </w:rPr>
-      </w:pPr>
-      <w:r>
-        <w:rPr>
-          <w:highlight w:val="yellow"/>
-        </w:rPr>
-      </w:r>
-    </w:p>
-    <w:p>
-      <w:pPr>
-        <w:pStyle w:val="Normal"/>
-        <w:ind w:left="431" w:hanging="0"/>
-        <w:rPr>
-          <w:highlight w:val="yellow"/>
-        </w:rPr>
-      </w:pPr>
-      <w:r>
-        <w:rPr>
-          <w:highlight w:val="yellow"/>
-        </w:rPr>
-      </w:r>
-    </w:p>
-    <w:p>
-      <w:pPr>
-        <w:pStyle w:val="Normal"/>
-        <w:ind w:left="431" w:hanging="0"/>
-        <w:rPr>
-          <w:highlight w:val="yellow"/>
-        </w:rPr>
-      </w:pPr>
-      <w:r>
-        <w:rPr>
-          <w:highlight w:val="yellow"/>
-        </w:rPr>
+      <w:r>
+        <w:rPr/>
+        <w:t>A linha 106 corresponde a assinatura do método privado getKVizinhosMaisProximos(), que recebe como parâmetros o conjunto de dados já classificados como referência, o pixel a ser classificado e o valor inteiro de K, e o método retorna uma fila de prioridade com os K vizinhos mais próximos.</w:t>
+      </w:r>
+    </w:p>
+    <w:p>
+      <w:pPr>
+        <w:pStyle w:val="Normal"/>
+        <w:ind w:left="431" w:hanging="0"/>
+        <w:rPr>
+          <w:highlight w:val="yellow"/>
+        </w:rPr>
+      </w:pPr>
+      <w:r>
+        <w:rPr/>
+        <w:tab/>
+        <w:t>Na linha 107 é instanciado uma nova PriorityQueue chamada vizinhosMaisProximos, ela inicia com o tamanho k e um Comparator chamado SORT_BY_REVERSE_PIXEL_DISTANCE, que ordena a fila de acordo com a distância em ordem descendente, ou seja, o primeiro da fila é o mais distante.</w:t>
+      </w:r>
+    </w:p>
+    <w:p>
+      <w:pPr>
+        <w:pStyle w:val="Normal"/>
+        <w:ind w:left="431" w:hanging="0"/>
+        <w:rPr>
+          <w:highlight w:val="yellow"/>
+        </w:rPr>
+      </w:pPr>
+      <w:r>
+        <w:rPr/>
+        <w:tab/>
+        <w:t xml:space="preserve">A linha 108 começa com um loop for iterando sobre os dados em dadosRef, para cada dado de referência é calculada a distância dele com o pixel não classificado e adicionado esse dado à fila de prioridade. </w:t>
+      </w:r>
+      <w:r>
+        <w:rPr>
+          <w:rFonts w:eastAsia="Times New Roman" w:cs="Times New Roman"/>
+          <w:color w:val="000000"/>
+          <w:kern w:val="0"/>
+          <w:sz w:val="24"/>
+          <w:szCs w:val="24"/>
+          <w:lang w:val="pt-BR" w:eastAsia="pt-BR" w:bidi="ar-SA"/>
+        </w:rPr>
+        <w:t>Se</w:t>
+      </w:r>
+      <w:r>
+        <w:rPr/>
+        <w:t xml:space="preserve"> a fila tem o tamanho maior que K, retiramos o primeiro da fila, portanto o dado mais distante ao pixel que estamos querendo classificar sai da fila. Esse processo é repetido para todos os dados de referência, assim no final da iteração retornamos a fila somente com os K vizinhos mais próximos do pixel não classificado.</w:t>
       </w:r>
     </w:p>
     <w:p>
@@ -2084,18 +2089,213 @@
         <w:tab/>
       </w:r>
       <w:r>
-        <w:rPr/>
-        <w:t>Código do método para calcular o KNN:</w:t>
-      </w:r>
-    </w:p>
-    <w:p>
-      <w:pPr>
-        <w:pStyle w:val="Normal"/>
-        <w:ind w:left="431" w:hanging="0"/>
-        <w:rPr/>
-      </w:pPr>
-      <w:r>
-        <w:rPr/>
+        <w:rPr>
+          <w:rFonts w:eastAsia="Times New Roman" w:cs="Times New Roman"/>
+          <w:color w:val="auto"/>
+          <w:kern w:val="0"/>
+          <w:sz w:val="24"/>
+          <w:szCs w:val="24"/>
+          <w:lang w:val="pt-BR" w:eastAsia="pt-BR" w:bidi="ar-SA"/>
+        </w:rPr>
+        <w:t>O método getClasseMaisFrequente() recebe a fila com os K vizinhos mais próximos do código anterior e calcula qual das classes é a mais frequente entre os vizinhos. Primeiro na linha 120 é instanciado um HashMap que tem como chave uma Classe e como valor um Integer que representa a quantidade que aquela classe aparece.</w:t>
+      </w:r>
+    </w:p>
+    <w:p>
+      <w:pPr>
+        <w:pStyle w:val="Normal"/>
+        <w:ind w:left="431" w:hanging="0"/>
+        <w:rPr/>
+      </w:pPr>
+      <w:r>
+        <w:rPr>
+          <w:rFonts w:eastAsia="Times New Roman" w:cs="Times New Roman"/>
+          <w:color w:val="auto"/>
+          <w:kern w:val="0"/>
+          <w:sz w:val="24"/>
+          <w:szCs w:val="24"/>
+          <w:lang w:val="pt-BR" w:eastAsia="pt-BR" w:bidi="ar-SA"/>
+        </w:rPr>
+        <w:tab/>
+        <w:t>Na linha 123, inicia um loop while que diz que enquanto tiver elementos na fila, prosseguimos com as instruções: retira-se o primeiro da fila e assinala-se a classe à variável classe, depois consultamos o mapa usando como chave a classe anterior, se a chave existir, retorna o valor atual, se não existir, retorna 0. Incrementa-se em um o valor da chave anterior, se o valor incrementado é maior que o valor da classe mais frequente até então, substituimos a classe mais frequente pela classe atual. No fim, teremos qual classe é a mais frequente nos K vizinhos mais próximos, portanto, classificando o pixel não classificado.</w:t>
+      </w:r>
+    </w:p>
+    <w:p>
+      <w:pPr>
+        <w:pStyle w:val="Normal"/>
+        <w:ind w:left="431" w:hanging="0"/>
+        <w:rPr>
+          <w:highlight w:val="yellow"/>
+        </w:rPr>
+      </w:pPr>
+      <w:r>
+        <w:rPr>
+          <w:highlight w:val="yellow"/>
+        </w:rPr>
+      </w:r>
+    </w:p>
+    <w:p>
+      <w:pPr>
+        <w:pStyle w:val="Normal"/>
+        <w:ind w:left="431" w:hanging="0"/>
+        <w:rPr/>
+      </w:pPr>
+      <w:r>
+        <w:rPr/>
+        <w:t>2.3.3. Descrição do Algoritmo K-Means</w:t>
+      </w:r>
+    </w:p>
+    <w:p>
+      <w:pPr>
+        <w:pStyle w:val="Normal"/>
+        <w:ind w:left="431" w:hanging="0"/>
+        <w:rPr/>
+      </w:pPr>
+      <w:r>
+        <w:rPr/>
+        <w:tab/>
+      </w:r>
+      <w:r>
+        <w:rPr>
+          <w:rFonts w:eastAsia="Times New Roman" w:cs="Times New Roman"/>
+          <w:color w:val="000000"/>
+          <w:kern w:val="0"/>
+          <w:sz w:val="24"/>
+          <w:szCs w:val="24"/>
+          <w:lang w:val="pt-BR" w:eastAsia="pt-BR" w:bidi="ar-SA"/>
+        </w:rPr>
+        <w:t>K-Means</w:t>
+      </w:r>
+      <w:r>
+        <w:rPr/>
+        <w:t xml:space="preserve">, trata-se de um algoritmo de </w:t>
+      </w:r>
+      <w:r>
+        <w:rPr/>
+        <w:t>agrupamento que, ao final de sua execução, pode ser utilizado, também, para classificação de acordo com as classes por esse definidas. Esse algoritmo agrupa um conjunto de N itens em K classes, de acordo com a proximidade de cada um dos itens do centro dessas classes.</w:t>
+      </w:r>
+    </w:p>
+    <w:p>
+      <w:pPr>
+        <w:pStyle w:val="Normal"/>
+        <w:ind w:left="431" w:hanging="0"/>
+        <w:rPr/>
+      </w:pPr>
+      <w:r>
+        <w:rPr/>
+        <w:tab/>
+        <w:t>Os centros são calculados considerando os vetores que representam as características dos itens a serem classificados. No caso estudado essas características são os valores do RGB do píxel. A proximidade de um item de uma determinada classe (centro), será dada por uma medida de distância do vetor de características do item em relação ao centro, usaremos aqui a distância euclidiana.</w:t>
+      </w:r>
+    </w:p>
+    <w:p>
+      <w:pPr>
+        <w:pStyle w:val="Normal"/>
+        <w:ind w:left="431" w:hanging="0"/>
+        <w:rPr/>
+      </w:pPr>
+      <w:r>
+        <w:rPr/>
+        <w:tab/>
+      </w:r>
+      <w:r>
+        <w:rPr>
+          <w:rFonts w:eastAsia="Times New Roman" w:cs="Times New Roman"/>
+          <w:color w:val="000000"/>
+          <w:kern w:val="0"/>
+          <w:sz w:val="24"/>
+          <w:szCs w:val="24"/>
+          <w:lang w:val="pt-BR" w:eastAsia="pt-BR" w:bidi="ar-SA"/>
+        </w:rPr>
+        <w:t>Esse algoritmo não usa parâmetros de configuração, já que não é supervisionado</w:t>
+      </w:r>
+      <w:r>
+        <w:rPr/>
+        <w:t xml:space="preserve">.  Como entrada do sistema é esperado </w:t>
+      </w:r>
+      <w:r>
+        <w:rPr>
+          <w:rFonts w:eastAsia="Times New Roman" w:cs="Times New Roman"/>
+          <w:color w:val="000000"/>
+          <w:kern w:val="0"/>
+          <w:sz w:val="24"/>
+          <w:szCs w:val="24"/>
+          <w:lang w:val="pt-BR" w:eastAsia="pt-BR" w:bidi="ar-SA"/>
+        </w:rPr>
+        <w:t>o valor inteiro K e uma imagem raster, que contém os itens N não classificados.</w:t>
+      </w:r>
+    </w:p>
+    <w:p>
+      <w:pPr>
+        <w:pStyle w:val="Normal"/>
+        <w:ind w:left="431" w:hanging="0"/>
+        <w:rPr/>
+      </w:pPr>
+      <w:r>
+        <w:rPr>
+          <w:rFonts w:eastAsia="Times New Roman" w:cs="Times New Roman"/>
+          <w:color w:val="000000"/>
+          <w:kern w:val="0"/>
+          <w:sz w:val="24"/>
+          <w:szCs w:val="24"/>
+          <w:lang w:val="pt-BR" w:eastAsia="pt-BR" w:bidi="ar-SA"/>
+        </w:rPr>
+        <w:tab/>
+      </w:r>
+      <w:r>
+        <w:rPr>
+          <w:rFonts w:eastAsia="Times New Roman" w:cs="Times New Roman"/>
+          <w:color w:val="000000"/>
+          <w:kern w:val="0"/>
+          <w:sz w:val="24"/>
+          <w:szCs w:val="24"/>
+          <w:lang w:val="pt-BR" w:eastAsia="pt-BR" w:bidi="ar-SA"/>
+        </w:rPr>
+        <w:t>A saída esperada do programa é a imagem raster com cada um dos pixels classificados de acordo com as classes identificadas pelo K-Means e o valor dos centros dessas classes.</w:t>
+      </w:r>
+    </w:p>
+    <w:p>
+      <w:pPr>
+        <w:pStyle w:val="Normal"/>
+        <w:ind w:left="431" w:hanging="0"/>
+        <w:rPr/>
+      </w:pPr>
+      <w:r>
+        <w:rPr>
+          <w:rFonts w:eastAsia="Times New Roman" w:cs="Times New Roman"/>
+          <w:color w:val="000000"/>
+          <w:kern w:val="0"/>
+          <w:sz w:val="24"/>
+          <w:szCs w:val="24"/>
+          <w:lang w:val="pt-BR" w:eastAsia="pt-BR" w:bidi="ar-SA"/>
+        </w:rPr>
+        <w:tab/>
+      </w:r>
+    </w:p>
+    <w:p>
+      <w:pPr>
+        <w:pStyle w:val="Normal"/>
+        <w:ind w:left="431" w:hanging="0"/>
+        <w:rPr/>
+      </w:pPr>
+      <w:r>
+        <w:rPr>
+          <w:rFonts w:eastAsia="Times New Roman" w:cs="Times New Roman"/>
+          <w:color w:val="000000"/>
+          <w:kern w:val="0"/>
+          <w:sz w:val="24"/>
+          <w:szCs w:val="24"/>
+          <w:lang w:val="pt-BR" w:eastAsia="pt-BR" w:bidi="ar-SA"/>
+        </w:rPr>
+        <w:tab/>
+        <w:t>Código do algoritmo geral do K-Means:</w:t>
+      </w:r>
+    </w:p>
+    <w:p>
+      <w:pPr>
+        <w:pStyle w:val="Normal"/>
+        <w:ind w:left="431" w:hanging="0"/>
+        <w:rPr/>
+      </w:pPr>
+      <w:r>
         <w:drawing>
           <wp:anchor behindDoc="0" distT="0" distB="0" distL="0" distR="0" simplePos="0" locked="0" layoutInCell="1" allowOverlap="1" relativeHeight="4">
             <wp:simplePos x="0" y="0"/>
@@ -2105,7 +2305,7 @@
             <wp:positionV relativeFrom="paragraph">
               <wp:posOffset>635</wp:posOffset>
             </wp:positionV>
-            <wp:extent cx="5486400" cy="3221990"/>
+            <wp:extent cx="5486400" cy="2500630"/>
             <wp:effectExtent l="0" t="0" r="0" b="0"/>
             <wp:wrapTopAndBottom/>
             <wp:docPr id="3" name="Image3" descr=""/>
@@ -2130,7 +2330,7 @@
                   <pic:spPr bwMode="auto">
                     <a:xfrm>
                       <a:off x="0" y="0"/>
-                      <a:ext cx="5486400" cy="3221990"/>
+                      <a:ext cx="5486400" cy="2500630"/>
                     </a:xfrm>
                     <a:prstGeom prst="rect">
                       <a:avLst/>
@@ -2141,16 +2341,139 @@
             </a:graphic>
           </wp:anchor>
         </w:drawing>
+      </w:r>
+      <w:r>
+        <w:rPr/>
+        <w:tab/>
+      </w:r>
+      <w:r>
+        <w:rPr/>
+        <w:t>O método calcularKmeans recebe como argumentos o caminho do arquivo a ser lido e o valor inteiro K com o número de classes a serem identificadas. Primeiro, na linha 24 é feito a leitura da imagem raster da entrada de acordo com o caminho. Segundo, na linha 25 é chamado o método que inicializa as K classes em posições aleatórias. Terceiro, na linha 26 inicializa uma lista de classes para comparação, essa comparação é feita a cada iteração do loop while verificando a condição de parada do laço de repetição.</w:t>
+      </w:r>
+    </w:p>
+    <w:p>
+      <w:pPr>
+        <w:pStyle w:val="Normal"/>
+        <w:ind w:left="431" w:hanging="0"/>
+        <w:rPr/>
+      </w:pPr>
+      <w:r>
+        <w:rPr/>
+        <w:tab/>
+        <w:t xml:space="preserve">Na linha 28 se inicia o loop while com a condição de enquanto os centros não convergirem, ou seja, enquanto os centros da iteração anterior não forem iguais aos centros dessa iteração, continue. </w:t>
+      </w:r>
+    </w:p>
+    <w:p>
+      <w:pPr>
+        <w:pStyle w:val="Normal"/>
+        <w:ind w:left="431" w:hanging="0"/>
+        <w:rPr>
+          <w:color w:val="00B050"/>
+        </w:rPr>
+      </w:pPr>
+      <w:r>
+        <w:rPr/>
+        <w:tab/>
+      </w:r>
+      <w:r>
+        <w:rPr/>
+        <w:t xml:space="preserve">O primeiro passo a ser feito em toda iteração é limpar a lista de pixels associados </w:t>
+      </w:r>
+      <w:r>
+        <w:rPr>
+          <w:rFonts w:eastAsia="Times New Roman" w:cs="Times New Roman"/>
+          <w:color w:val="auto"/>
+          <w:kern w:val="0"/>
+          <w:sz w:val="24"/>
+          <w:szCs w:val="24"/>
+          <w:lang w:val="pt-BR" w:eastAsia="pt-BR" w:bidi="ar-SA"/>
+        </w:rPr>
+        <w:t xml:space="preserve">de todos os </w:t>
+      </w:r>
+      <w:r>
+        <w:rPr/>
+        <w:t>centros na linha 29, com a lista limpa inicializa um novo laço for iterando sobre todos os pixels a serem classificados e para cada um é definido um centro de acordo com a distância dele para com todos os centros atuais.</w:t>
+      </w:r>
+    </w:p>
+    <w:p>
+      <w:pPr>
+        <w:pStyle w:val="Normal"/>
+        <w:ind w:left="431" w:hanging="0"/>
+        <w:rPr>
+          <w:color w:val="00B050"/>
+        </w:rPr>
+      </w:pPr>
+      <w:r>
+        <w:rPr/>
+        <w:tab/>
+        <w:t>Ao terminar o loop, na linha 33 chama-se o método printClasses que primeiro irá atualizar os valores dos centros de acordo com os pixels associados a eles, depois irá escrever no std::out os valores atualizados da posição dos centros.</w:t>
+      </w:r>
+    </w:p>
+    <w:p>
+      <w:pPr>
+        <w:pStyle w:val="Normal"/>
+        <w:ind w:left="431" w:hanging="0"/>
+        <w:rPr>
+          <w:color w:val="00B050"/>
+        </w:rPr>
+      </w:pPr>
+      <w:r>
+        <w:rPr/>
+        <w:tab/>
+      </w:r>
+      <w:r>
+        <w:rPr/>
+        <w:t>Quando atingir a condição de parada, terminamos o loop while e geramos a imagem de saída com todos os pixels classificados em K classes.</w:t>
+      </w:r>
+    </w:p>
+    <w:p>
+      <w:pPr>
+        <w:pStyle w:val="Normal"/>
+        <w:ind w:left="431" w:hanging="0"/>
+        <w:rPr>
+          <w:color w:val="00B050"/>
+        </w:rPr>
+      </w:pPr>
+      <w:r>
+        <w:rPr/>
+      </w:r>
+    </w:p>
+    <w:p>
+      <w:pPr>
+        <w:pStyle w:val="Normal"/>
+        <w:ind w:left="431" w:hanging="0"/>
+        <w:rPr>
+          <w:color w:val="00B050"/>
+        </w:rPr>
+      </w:pPr>
+      <w:r>
+        <w:rPr/>
+        <w:tab/>
+      </w:r>
+      <w:r>
+        <w:rPr/>
+        <w:t>Código do método centrosNaoConvergiram:</w:t>
+      </w:r>
+    </w:p>
+    <w:p>
+      <w:pPr>
+        <w:pStyle w:val="Normal"/>
+        <w:ind w:left="431" w:hanging="0"/>
+        <w:rPr>
+          <w:color w:val="00B050"/>
+        </w:rPr>
+      </w:pPr>
+      <w:r>
         <w:drawing>
           <wp:anchor behindDoc="0" distT="0" distB="0" distL="0" distR="0" simplePos="0" locked="0" layoutInCell="1" allowOverlap="1" relativeHeight="5">
             <wp:simplePos x="0" y="0"/>
             <wp:positionH relativeFrom="column">
-              <wp:posOffset>136525</wp:posOffset>
+              <wp:align>center</wp:align>
             </wp:positionH>
             <wp:positionV relativeFrom="paragraph">
-              <wp:posOffset>3323590</wp:posOffset>
+              <wp:posOffset>635</wp:posOffset>
             </wp:positionV>
-            <wp:extent cx="5486400" cy="820420"/>
+            <wp:extent cx="5486400" cy="850265"/>
             <wp:effectExtent l="0" t="0" r="0" b="0"/>
             <wp:wrapTopAndBottom/>
             <wp:docPr id="4" name="Image4" descr=""/>
@@ -2175,7 +2498,7 @@
                   <pic:spPr bwMode="auto">
                     <a:xfrm>
                       <a:off x="0" y="0"/>
-                      <a:ext cx="5486400" cy="820420"/>
+                      <a:ext cx="5486400" cy="850265"/>
                     </a:xfrm>
                     <a:prstGeom prst="rect">
                       <a:avLst/>
@@ -2187,86 +2510,247 @@
           </wp:anchor>
         </w:drawing>
       </w:r>
-    </w:p>
-    <w:p>
-      <w:pPr>
-        <w:pStyle w:val="Normal"/>
-        <w:ind w:left="431" w:hanging="0"/>
-        <w:rPr>
-          <w:highlight w:val="yellow"/>
-        </w:rPr>
-      </w:pPr>
-      <w:r>
-        <w:rPr>
-          <w:highlight w:val="yellow"/>
-        </w:rPr>
-        <w:t>Exemplo de código significativo (ex. Seleção dos vizinhos mais próximos. Explicar)</w:t>
-      </w:r>
-    </w:p>
-    <w:p>
-      <w:pPr>
-        <w:pStyle w:val="Normal"/>
-        <w:ind w:left="431" w:hanging="0"/>
-        <w:rPr>
-          <w:highlight w:val="yellow"/>
-        </w:rPr>
-      </w:pPr>
-      <w:r>
-        <w:rPr>
-          <w:highlight w:val="yellow"/>
-        </w:rPr>
-        <w:t>2.3.3. Descrição do Algoritmo K-Means</w:t>
-      </w:r>
-    </w:p>
-    <w:p>
-      <w:pPr>
-        <w:pStyle w:val="Normal"/>
-        <w:ind w:left="431" w:hanging="0"/>
-        <w:rPr>
-          <w:highlight w:val="yellow"/>
-        </w:rPr>
-      </w:pPr>
-      <w:r>
-        <w:rPr>
-          <w:highlight w:val="yellow"/>
-        </w:rPr>
-        <w:t>Lógica de processamento.</w:t>
-      </w:r>
-    </w:p>
-    <w:p>
-      <w:pPr>
-        <w:pStyle w:val="Normal"/>
-        <w:ind w:left="431" w:hanging="0"/>
-        <w:rPr>
-          <w:highlight w:val="yellow"/>
-        </w:rPr>
-      </w:pPr>
-      <w:r>
-        <w:rPr>
-          <w:highlight w:val="yellow"/>
-        </w:rPr>
-        <w:t>Parâmetros de configuração</w:t>
-      </w:r>
-    </w:p>
-    <w:p>
-      <w:pPr>
-        <w:pStyle w:val="Normal"/>
-        <w:ind w:left="431" w:hanging="0"/>
-        <w:rPr>
-          <w:highlight w:val="yellow"/>
-        </w:rPr>
-      </w:pPr>
-      <w:r>
-        <w:rPr>
-          <w:highlight w:val="yellow"/>
-        </w:rPr>
-        <w:t>Entradas</w:t>
-      </w:r>
-    </w:p>
-    <w:p>
-      <w:pPr>
-        <w:pStyle w:val="Normal"/>
-        <w:ind w:left="431" w:hanging="0"/>
+      <w:r>
+        <w:rPr/>
+        <w:tab/>
+      </w:r>
+      <w:r>
+        <w:rPr/>
+        <w:t xml:space="preserve">O método recebe a lista de classes da iteração anterior e o valor de k. </w:t>
+      </w:r>
+      <w:r>
+        <w:rPr/>
+        <w:t>Na linha 66 é inicializado a variável booleana naoConvergiram que recebe o valor da verificação se as classes da iteração anterior é igual as classes atuais. Uma vez realizada essa operação, o valor dos centros da lista classesIteracaoAnterior é atualizado com o valor dos centros atuais, e finalmente o método retorna o booleano naoConvergiram.</w:t>
+      </w:r>
+    </w:p>
+    <w:p>
+      <w:pPr>
+        <w:pStyle w:val="Normal"/>
+        <w:ind w:left="431" w:hanging="0"/>
+        <w:rPr>
+          <w:color w:val="00B050"/>
+        </w:rPr>
+      </w:pPr>
+      <w:r>
+        <w:rPr/>
+        <w:tab/>
+      </w:r>
+    </w:p>
+    <w:p>
+      <w:pPr>
+        <w:pStyle w:val="Normal"/>
+        <w:ind w:left="431" w:hanging="0"/>
+        <w:rPr>
+          <w:color w:val="00B050"/>
+        </w:rPr>
+      </w:pPr>
+      <w:r>
+        <w:rPr/>
+      </w:r>
+    </w:p>
+    <w:p>
+      <w:pPr>
+        <w:pStyle w:val="Normal"/>
+        <w:ind w:left="431" w:hanging="0"/>
+        <w:rPr>
+          <w:color w:val="00B050"/>
+        </w:rPr>
+      </w:pPr>
+      <w:r>
+        <w:rPr/>
+      </w:r>
+    </w:p>
+    <w:p>
+      <w:pPr>
+        <w:pStyle w:val="Normal"/>
+        <w:ind w:left="431" w:hanging="0"/>
+        <w:rPr>
+          <w:color w:val="00B050"/>
+        </w:rPr>
+      </w:pPr>
+      <w:r>
+        <w:rPr/>
+      </w:r>
+    </w:p>
+    <w:p>
+      <w:pPr>
+        <w:pStyle w:val="Normal"/>
+        <w:ind w:left="431" w:hanging="0"/>
+        <w:rPr>
+          <w:color w:val="00B050"/>
+        </w:rPr>
+      </w:pPr>
+      <w:r>
+        <w:rPr/>
+      </w:r>
+    </w:p>
+    <w:p>
+      <w:pPr>
+        <w:pStyle w:val="Normal"/>
+        <w:ind w:left="431" w:hanging="0"/>
+        <w:rPr>
+          <w:color w:val="00B050"/>
+        </w:rPr>
+      </w:pPr>
+      <w:r>
+        <w:rPr/>
+      </w:r>
+    </w:p>
+    <w:p>
+      <w:pPr>
+        <w:pStyle w:val="Normal"/>
+        <w:ind w:left="431" w:hanging="0"/>
+        <w:rPr>
+          <w:color w:val="00B050"/>
+        </w:rPr>
+      </w:pPr>
+      <w:r>
+        <w:rPr/>
+      </w:r>
+    </w:p>
+    <w:p>
+      <w:pPr>
+        <w:pStyle w:val="Normal"/>
+        <w:ind w:left="431" w:hanging="0"/>
+        <w:rPr>
+          <w:color w:val="00B050"/>
+        </w:rPr>
+      </w:pPr>
+      <w:r>
+        <w:rPr/>
+      </w:r>
+    </w:p>
+    <w:p>
+      <w:pPr>
+        <w:pStyle w:val="Normal"/>
+        <w:ind w:left="431" w:hanging="0"/>
+        <w:rPr>
+          <w:color w:val="00B050"/>
+        </w:rPr>
+      </w:pPr>
+      <w:r>
+        <w:rPr/>
+      </w:r>
+    </w:p>
+    <w:p>
+      <w:pPr>
+        <w:pStyle w:val="Normal"/>
+        <w:ind w:left="431" w:hanging="0"/>
+        <w:rPr>
+          <w:color w:val="00B050"/>
+        </w:rPr>
+      </w:pPr>
+      <w:r>
+        <w:rPr/>
+      </w:r>
+    </w:p>
+    <w:p>
+      <w:pPr>
+        <w:pStyle w:val="Normal"/>
+        <w:ind w:left="431" w:hanging="0"/>
+        <w:rPr>
+          <w:color w:val="00B050"/>
+        </w:rPr>
+      </w:pPr>
+      <w:r>
+        <w:rPr/>
+        <w:tab/>
+      </w:r>
+      <w:r>
+        <w:rPr/>
+        <w:t>Código do método definirClasseDeUmPonto:</w:t>
+      </w:r>
+    </w:p>
+    <w:p>
+      <w:pPr>
+        <w:pStyle w:val="Normal"/>
+        <w:ind w:left="431" w:hanging="0"/>
+        <w:rPr>
+          <w:color w:val="00B050"/>
+        </w:rPr>
+      </w:pPr>
+      <w:r>
+        <w:drawing>
+          <wp:anchor behindDoc="0" distT="0" distB="0" distL="0" distR="0" simplePos="0" locked="0" layoutInCell="1" allowOverlap="1" relativeHeight="6">
+            <wp:simplePos x="0" y="0"/>
+            <wp:positionH relativeFrom="column">
+              <wp:align>center</wp:align>
+            </wp:positionH>
+            <wp:positionV relativeFrom="paragraph">
+              <wp:posOffset>635</wp:posOffset>
+            </wp:positionV>
+            <wp:extent cx="5486400" cy="2566670"/>
+            <wp:effectExtent l="0" t="0" r="0" b="0"/>
+            <wp:wrapTopAndBottom/>
+            <wp:docPr id="5" name="Image5" descr=""/>
+            <wp:cNvGraphicFramePr>
+              <a:graphicFrameLocks xmlns:a="http://schemas.openxmlformats.org/drawingml/2006/main" noChangeAspect="1"/>
+            </wp:cNvGraphicFramePr>
+            <a:graphic xmlns:a="http://schemas.openxmlformats.org/drawingml/2006/main">
+              <a:graphicData uri="http://schemas.openxmlformats.org/drawingml/2006/picture">
+                <pic:pic xmlns:pic="http://schemas.openxmlformats.org/drawingml/2006/picture">
+                  <pic:nvPicPr>
+                    <pic:cNvPr id="5" name="Image5" descr=""/>
+                    <pic:cNvPicPr>
+                      <a:picLocks noChangeAspect="1" noChangeArrowheads="1"/>
+                    </pic:cNvPicPr>
+                  </pic:nvPicPr>
+                  <pic:blipFill>
+                    <a:blip r:embed="rId9"/>
+                    <a:stretch>
+                      <a:fillRect/>
+                    </a:stretch>
+                  </pic:blipFill>
+                  <pic:spPr bwMode="auto">
+                    <a:xfrm>
+                      <a:off x="0" y="0"/>
+                      <a:ext cx="5486400" cy="2566670"/>
+                    </a:xfrm>
+                    <a:prstGeom prst="rect">
+                      <a:avLst/>
+                    </a:prstGeom>
+                  </pic:spPr>
+                </pic:pic>
+              </a:graphicData>
+            </a:graphic>
+          </wp:anchor>
+        </w:drawing>
+      </w:r>
+      <w:r>
+        <w:rPr/>
+        <w:tab/>
+      </w:r>
+      <w:r>
+        <w:rPr/>
+        <w:t xml:space="preserve">O método recebe um pixel e inicializa duas variáveis, uma representando a menor distância e a segunda a classe mais próxima nas linhas 72 e 73 respectivamente. Na linha 74 inicia o laço de repetição for </w:t>
+      </w:r>
+      <w:r>
+        <w:rPr/>
+        <w:t xml:space="preserve">que para cada classe é calculada a distância euclidiana do pixel e o centro da classe. </w:t>
+      </w:r>
+    </w:p>
+    <w:p>
+      <w:pPr>
+        <w:pStyle w:val="Normal"/>
+        <w:ind w:left="431" w:hanging="0"/>
+        <w:rPr>
+          <w:color w:val="00B050"/>
+        </w:rPr>
+      </w:pPr>
+      <w:r>
+        <w:rPr/>
+        <w:tab/>
+        <w:t>Uma vez que essa distancia é menor que o valor na variável menorDist, substituímos o menorDist pela distancia calculada e apontamos a classe maisProx para a classe em questão. No final do loop se maisProx não for null, associamos o pixel a classe maisProx com o método addPixel.</w:t>
+      </w:r>
+    </w:p>
+    <w:p>
+      <w:pPr>
+        <w:pStyle w:val="Heading1"/>
+        <w:numPr>
+          <w:ilvl w:val="0"/>
+          <w:numId w:val="2"/>
+        </w:numPr>
+        <w:ind w:left="431" w:hanging="431"/>
         <w:rPr>
           <w:b w:val="false"/>
           <w:b w:val="false"/>
@@ -2278,12 +2762,12 @@
           <w:szCs w:val="24"/>
         </w:rPr>
       </w:pPr>
-      <w:r>
-        <w:rPr>
-          <w:highlight w:val="yellow"/>
-        </w:rPr>
-        <w:t>Saídas.</w:t>
-      </w:r>
+      <w:bookmarkStart w:id="11" w:name="_Toc48568831"/>
+      <w:r>
+        <w:rPr/>
+        <w:t>Resultados e Discussão</w:t>
+      </w:r>
+      <w:bookmarkEnd w:id="11"/>
     </w:p>
     <w:p>
       <w:pPr>
@@ -2302,57 +2786,251 @@
       </w:pPr>
       <w:r>
         <w:rPr>
-          <w:highlight w:val="yellow"/>
-        </w:rPr>
-        <w:t>Exemplo de código significativo (Ex. Explicar o cálculo dos centros em uma iteração e a realocação de pontos por proximidade dos centros).</w:t>
-      </w:r>
-    </w:p>
-    <w:p>
-      <w:pPr>
-        <w:pStyle w:val="Normal"/>
-        <w:ind w:left="431" w:hanging="0"/>
-        <w:rPr>
-          <w:color w:val="00B050"/>
-        </w:rPr>
-      </w:pPr>
-      <w:r>
-        <w:rPr>
-          <w:color w:val="00B050"/>
-        </w:rPr>
-      </w:r>
-    </w:p>
-    <w:p>
-      <w:pPr>
-        <w:pStyle w:val="Normal"/>
-        <w:ind w:left="431" w:hanging="0"/>
-        <w:rPr>
-          <w:color w:val="00B050"/>
-        </w:rPr>
-      </w:pPr>
-      <w:r>
-        <w:rPr>
-          <w:color w:val="00B050"/>
-        </w:rPr>
-        <w:t>Apresente nesta Seção diagramas e trechos de código importantes para o entendimento do produto desenvolvido. Apresente pelo menos um trecho de código exemplificando cada tecnologia utilizada.</w:t>
-      </w:r>
-    </w:p>
-    <w:p>
-      <w:pPr>
-        <w:pStyle w:val="Normal"/>
-        <w:rPr>
-          <w:color w:val="00B050"/>
-        </w:rPr>
-      </w:pPr>
-      <w:r>
-        <w:rPr>
-          <w:color w:val="00B050"/>
-        </w:rPr>
-        <w:t>Todo trecho de código deve ser comentado (use marcações ou numeração de linhas para facilitar a explicação). É altamente recomendada a utilização de listas nas explicações.</w:t>
-      </w:r>
-    </w:p>
-    <w:p>
-      <w:pPr>
-        <w:pStyle w:val="Normal"/>
+          <w:b w:val="false"/>
+          <w:bCs w:val="false"/>
+          <w:caps w:val="false"/>
+          <w:smallCaps w:val="false"/>
+          <w:color w:val="auto"/>
+          <w:sz w:val="24"/>
+          <w:szCs w:val="24"/>
+        </w:rPr>
+      </w:r>
+    </w:p>
+    <w:p>
+      <w:pPr>
+        <w:pStyle w:val="Normal"/>
+        <w:ind w:left="431" w:hanging="0"/>
+        <w:rPr>
+          <w:highlight w:val="yellow"/>
+        </w:rPr>
+      </w:pPr>
+      <w:r>
+        <w:rPr>
+          <w:highlight w:val="yellow"/>
+        </w:rPr>
+        <w:t xml:space="preserve">3.1. Aplicação ao problema de (ex. Computação de área asfaltada) – Caso 1  </w:t>
+      </w:r>
+    </w:p>
+    <w:p>
+      <w:pPr>
+        <w:pStyle w:val="Normal"/>
+        <w:ind w:left="431" w:hanging="0"/>
+        <w:rPr>
+          <w:highlight w:val="yellow"/>
+        </w:rPr>
+      </w:pPr>
+      <w:r>
+        <w:rPr>
+          <w:highlight w:val="yellow"/>
+        </w:rPr>
+        <w:t>Mostrar as imagens de entrada.</w:t>
+      </w:r>
+    </w:p>
+    <w:p>
+      <w:pPr>
+        <w:pStyle w:val="Normal"/>
+        <w:ind w:left="431" w:hanging="0"/>
+        <w:rPr>
+          <w:highlight w:val="yellow"/>
+        </w:rPr>
+      </w:pPr>
+      <w:r>
+        <w:rPr>
+          <w:highlight w:val="yellow"/>
+        </w:rPr>
+        <w:t>Mostrar as imagens de saída.</w:t>
+      </w:r>
+    </w:p>
+    <w:p>
+      <w:pPr>
+        <w:pStyle w:val="Normal"/>
+        <w:ind w:left="431" w:hanging="0"/>
+        <w:rPr>
+          <w:highlight w:val="yellow"/>
+        </w:rPr>
+      </w:pPr>
+      <w:r>
+        <w:rPr>
+          <w:highlight w:val="yellow"/>
+        </w:rPr>
+        <w:t>(para kNN e kmeans)</w:t>
+      </w:r>
+    </w:p>
+    <w:p>
+      <w:pPr>
+        <w:pStyle w:val="Normal"/>
+        <w:ind w:left="431" w:hanging="0"/>
+        <w:rPr>
+          <w:highlight w:val="yellow"/>
+        </w:rPr>
+      </w:pPr>
+      <w:r>
+        <w:rPr>
+          <w:highlight w:val="yellow"/>
+        </w:rPr>
+        <w:t>Comentar as diferenças</w:t>
+      </w:r>
+    </w:p>
+    <w:p>
+      <w:pPr>
+        <w:pStyle w:val="Normal"/>
+        <w:ind w:left="431" w:hanging="0"/>
+        <w:rPr>
+          <w:highlight w:val="yellow"/>
+        </w:rPr>
+      </w:pPr>
+      <w:r>
+        <w:rPr>
+          <w:highlight w:val="yellow"/>
+        </w:rPr>
+        <w:t>Comentar a influência dos parâmetros (ex. alteração no número de centros do kmeans).</w:t>
+      </w:r>
+    </w:p>
+    <w:p>
+      <w:pPr>
+        <w:pStyle w:val="Normal"/>
+        <w:ind w:left="431" w:hanging="0"/>
+        <w:rPr>
+          <w:highlight w:val="yellow"/>
+        </w:rPr>
+      </w:pPr>
+      <w:r>
+        <w:rPr>
+          <w:highlight w:val="yellow"/>
+        </w:rPr>
+      </w:r>
+    </w:p>
+    <w:p>
+      <w:pPr>
+        <w:pStyle w:val="Normal"/>
+        <w:ind w:left="431" w:hanging="0"/>
+        <w:rPr>
+          <w:highlight w:val="yellow"/>
+        </w:rPr>
+      </w:pPr>
+      <w:r>
+        <w:rPr>
+          <w:highlight w:val="yellow"/>
+        </w:rPr>
+      </w:r>
+    </w:p>
+    <w:p>
+      <w:pPr>
+        <w:pStyle w:val="Normal"/>
+        <w:ind w:left="431" w:hanging="0"/>
+        <w:rPr>
+          <w:highlight w:val="yellow"/>
+        </w:rPr>
+      </w:pPr>
+      <w:r>
+        <w:rPr>
+          <w:highlight w:val="yellow"/>
+        </w:rPr>
+        <w:t>3.2. Aplicação ao problema de....  – Caso 2 (ex. Identificação de construções versus área com vegetação)</w:t>
+      </w:r>
+    </w:p>
+    <w:p>
+      <w:pPr>
+        <w:pStyle w:val="Normal"/>
+        <w:ind w:left="431" w:hanging="0"/>
+        <w:rPr>
+          <w:highlight w:val="yellow"/>
+        </w:rPr>
+      </w:pPr>
+      <w:r>
+        <w:rPr>
+          <w:highlight w:val="yellow"/>
+        </w:rPr>
+        <w:t>Repetir o 3.1 para uma categoria de imagens diferentes</w:t>
+      </w:r>
+    </w:p>
+    <w:p>
+      <w:pPr>
+        <w:pStyle w:val="Normal"/>
+        <w:ind w:left="431" w:hanging="0"/>
+        <w:rPr>
+          <w:b/>
+          <w:b/>
+          <w:bCs/>
+          <w:highlight w:val="yellow"/>
+        </w:rPr>
+      </w:pPr>
+      <w:r>
+        <w:rPr>
+          <w:b/>
+          <w:bCs/>
+          <w:highlight w:val="yellow"/>
+        </w:rPr>
+      </w:r>
+    </w:p>
+    <w:p>
+      <w:pPr>
+        <w:pStyle w:val="Normal"/>
+        <w:ind w:left="431" w:hanging="0"/>
+        <w:rPr>
+          <w:b/>
+          <w:b/>
+          <w:bCs/>
+          <w:highlight w:val="yellow"/>
+        </w:rPr>
+      </w:pPr>
+      <w:r>
+        <w:rPr>
+          <w:b/>
+          <w:bCs/>
+          <w:highlight w:val="yellow"/>
+        </w:rPr>
+      </w:r>
+    </w:p>
+    <w:p>
+      <w:pPr>
+        <w:pStyle w:val="Normal"/>
+        <w:ind w:left="431" w:hanging="0"/>
+        <w:rPr>
+          <w:highlight w:val="yellow"/>
+        </w:rPr>
+      </w:pPr>
+      <w:r>
+        <w:rPr>
+          <w:highlight w:val="yellow"/>
+        </w:rPr>
+        <w:t>3.3. Conclusões e considerações Finais</w:t>
+      </w:r>
+    </w:p>
+    <w:p>
+      <w:pPr>
+        <w:pStyle w:val="Normal"/>
+        <w:ind w:left="431" w:hanging="0"/>
+        <w:rPr>
+          <w:highlight w:val="yellow"/>
+        </w:rPr>
+      </w:pPr>
+      <w:r>
+        <w:rPr>
+          <w:highlight w:val="yellow"/>
+        </w:rPr>
+        <w:t>O que você aprendeu?</w:t>
+      </w:r>
+    </w:p>
+    <w:p>
+      <w:pPr>
+        <w:pStyle w:val="Normal"/>
+        <w:ind w:left="431" w:hanging="0"/>
+        <w:rPr>
+          <w:highlight w:val="yellow"/>
+        </w:rPr>
+      </w:pPr>
+      <w:r>
+        <w:rPr>
+          <w:highlight w:val="yellow"/>
+        </w:rPr>
+        <w:t>O que pode ser sugerido para dar continuidade ao que você fez?</w:t>
+      </w:r>
+    </w:p>
+    <w:p>
+      <w:pPr>
+        <w:pStyle w:val="Normal"/>
+        <w:ind w:left="431" w:hanging="0"/>
         <w:rPr>
           <w:b w:val="false"/>
           <w:b w:val="false"/>
@@ -2366,210 +3044,9 @@
       </w:pPr>
       <w:r>
         <w:rPr>
-          <w:color w:val="00B050"/>
-        </w:rPr>
-        <w:t>Nesse caso se</w:t>
-      </w:r>
-    </w:p>
-    <w:p>
-      <w:pPr>
-        <w:pStyle w:val="Heading1"/>
-        <w:numPr>
-          <w:ilvl w:val="0"/>
-          <w:numId w:val="2"/>
-        </w:numPr>
-        <w:ind w:left="431" w:hanging="431"/>
-        <w:rPr>
-          <w:b w:val="false"/>
-          <w:b w:val="false"/>
-          <w:bCs w:val="false"/>
-          <w:caps w:val="false"/>
-          <w:smallCaps w:val="false"/>
-          <w:color w:val="auto"/>
-          <w:sz w:val="24"/>
-          <w:szCs w:val="24"/>
-        </w:rPr>
-      </w:pPr>
-      <w:bookmarkStart w:id="11" w:name="_Toc48568831"/>
-      <w:r>
-        <w:rPr/>
-        <w:t>Resultados e Discussão</w:t>
-      </w:r>
-      <w:bookmarkEnd w:id="11"/>
-    </w:p>
-    <w:p>
-      <w:pPr>
-        <w:pStyle w:val="Normal"/>
-        <w:ind w:left="431" w:hanging="0"/>
-        <w:rPr>
-          <w:b w:val="false"/>
-          <w:b w:val="false"/>
-          <w:bCs w:val="false"/>
-          <w:caps w:val="false"/>
-          <w:smallCaps w:val="false"/>
-          <w:color w:val="auto"/>
-          <w:sz w:val="24"/>
-          <w:szCs w:val="24"/>
-        </w:rPr>
-      </w:pPr>
-      <w:r>
-        <w:rPr>
-          <w:b w:val="false"/>
-          <w:bCs w:val="false"/>
-          <w:caps w:val="false"/>
-          <w:smallCaps w:val="false"/>
-          <w:color w:val="auto"/>
-          <w:sz w:val="24"/>
-          <w:szCs w:val="24"/>
-        </w:rPr>
-      </w:r>
-    </w:p>
-    <w:p>
-      <w:pPr>
-        <w:pStyle w:val="Normal"/>
-        <w:ind w:left="431" w:hanging="0"/>
-        <w:rPr>
-          <w:highlight w:val="yellow"/>
-        </w:rPr>
-      </w:pPr>
-      <w:r>
-        <w:rPr>
-          <w:highlight w:val="yellow"/>
-        </w:rPr>
-        <w:t xml:space="preserve">3.1. Aplicação ao problema de (ex. Computação de área asfaltada) – Caso 1  </w:t>
-      </w:r>
-    </w:p>
-    <w:p>
-      <w:pPr>
-        <w:pStyle w:val="Normal"/>
-        <w:ind w:left="431" w:hanging="0"/>
-        <w:rPr>
-          <w:highlight w:val="yellow"/>
-        </w:rPr>
-      </w:pPr>
-      <w:r>
-        <w:rPr>
-          <w:highlight w:val="yellow"/>
-        </w:rPr>
-        <w:t>Mostrar as imagens de entrada.</w:t>
-      </w:r>
-    </w:p>
-    <w:p>
-      <w:pPr>
-        <w:pStyle w:val="Normal"/>
-        <w:ind w:left="431" w:hanging="0"/>
-        <w:rPr>
-          <w:highlight w:val="yellow"/>
-        </w:rPr>
-      </w:pPr>
-      <w:r>
-        <w:rPr>
-          <w:highlight w:val="yellow"/>
-        </w:rPr>
-        <w:t>Mostrar as imagens de saída.</w:t>
-      </w:r>
-    </w:p>
-    <w:p>
-      <w:pPr>
-        <w:pStyle w:val="Normal"/>
-        <w:ind w:left="431" w:hanging="0"/>
-        <w:rPr>
-          <w:highlight w:val="yellow"/>
-        </w:rPr>
-      </w:pPr>
-      <w:r>
-        <w:rPr>
-          <w:highlight w:val="yellow"/>
-        </w:rPr>
-        <w:t>(para kNN e kmeans)</w:t>
-      </w:r>
-    </w:p>
-    <w:p>
-      <w:pPr>
-        <w:pStyle w:val="Normal"/>
-        <w:ind w:left="431" w:hanging="0"/>
-        <w:rPr>
-          <w:highlight w:val="yellow"/>
-        </w:rPr>
-      </w:pPr>
-      <w:r>
-        <w:rPr>
-          <w:highlight w:val="yellow"/>
-        </w:rPr>
-        <w:t>Comentar as diferenças</w:t>
-      </w:r>
-    </w:p>
-    <w:p>
-      <w:pPr>
-        <w:pStyle w:val="Normal"/>
-        <w:ind w:left="431" w:hanging="0"/>
-        <w:rPr>
-          <w:highlight w:val="yellow"/>
-        </w:rPr>
-      </w:pPr>
-      <w:r>
-        <w:rPr>
-          <w:highlight w:val="yellow"/>
-        </w:rPr>
-        <w:t>Comentar a influência dos parâmetros (ex. alteração no número de centros do kmeans).</w:t>
-      </w:r>
-    </w:p>
-    <w:p>
-      <w:pPr>
-        <w:pStyle w:val="Normal"/>
-        <w:ind w:left="431" w:hanging="0"/>
-        <w:rPr>
-          <w:highlight w:val="yellow"/>
-        </w:rPr>
-      </w:pPr>
-      <w:r>
-        <w:rPr>
-          <w:highlight w:val="yellow"/>
-        </w:rPr>
-      </w:r>
-    </w:p>
-    <w:p>
-      <w:pPr>
-        <w:pStyle w:val="Normal"/>
-        <w:ind w:left="431" w:hanging="0"/>
-        <w:rPr>
-          <w:highlight w:val="yellow"/>
-        </w:rPr>
-      </w:pPr>
-      <w:r>
-        <w:rPr>
-          <w:highlight w:val="yellow"/>
-        </w:rPr>
-      </w:r>
-    </w:p>
-    <w:p>
-      <w:pPr>
-        <w:pStyle w:val="Normal"/>
-        <w:ind w:left="431" w:hanging="0"/>
-        <w:rPr>
-          <w:highlight w:val="yellow"/>
-        </w:rPr>
-      </w:pPr>
-      <w:r>
-        <w:rPr>
-          <w:highlight w:val="yellow"/>
-        </w:rPr>
-        <w:t>3.2. Aplicação ao problema de....  – Caso 2 (ex. Identificação de construções versus área com vegetação)</w:t>
-      </w:r>
-    </w:p>
-    <w:p>
-      <w:pPr>
-        <w:pStyle w:val="Normal"/>
-        <w:ind w:left="431" w:hanging="0"/>
-        <w:rPr>
-          <w:highlight w:val="yellow"/>
-        </w:rPr>
-      </w:pPr>
-      <w:r>
-        <w:rPr>
-          <w:highlight w:val="yellow"/>
-        </w:rPr>
-        <w:t>Repetir o 3.1 para uma categoria de imagens diferentes</w:t>
+          <w:highlight w:val="yellow"/>
+        </w:rPr>
+        <w:t>Escrever aqui.</w:t>
       </w:r>
     </w:p>
     <w:p>
@@ -2580,14 +3057,12 @@
           <w:b/>
           <w:b/>
           <w:bCs/>
-          <w:highlight w:val="yellow"/>
         </w:rPr>
       </w:pPr>
       <w:r>
         <w:rPr>
           <w:b/>
           <w:bCs/>
-          <w:highlight w:val="yellow"/>
         </w:rPr>
       </w:r>
     </w:p>
@@ -2599,109 +3074,6 @@
           <w:b/>
           <w:b/>
           <w:bCs/>
-          <w:highlight w:val="yellow"/>
-        </w:rPr>
-      </w:pPr>
-      <w:r>
-        <w:rPr>
-          <w:b/>
-          <w:bCs/>
-          <w:highlight w:val="yellow"/>
-        </w:rPr>
-      </w:r>
-    </w:p>
-    <w:p>
-      <w:pPr>
-        <w:pStyle w:val="Normal"/>
-        <w:ind w:left="431" w:hanging="0"/>
-        <w:rPr>
-          <w:highlight w:val="yellow"/>
-        </w:rPr>
-      </w:pPr>
-      <w:r>
-        <w:rPr>
-          <w:highlight w:val="yellow"/>
-        </w:rPr>
-        <w:t>3.3. Conclusões e considerações Finais</w:t>
-      </w:r>
-    </w:p>
-    <w:p>
-      <w:pPr>
-        <w:pStyle w:val="Normal"/>
-        <w:ind w:left="431" w:hanging="0"/>
-        <w:rPr>
-          <w:highlight w:val="yellow"/>
-        </w:rPr>
-      </w:pPr>
-      <w:r>
-        <w:rPr>
-          <w:highlight w:val="yellow"/>
-        </w:rPr>
-        <w:t>O que você aprendeu?</w:t>
-      </w:r>
-    </w:p>
-    <w:p>
-      <w:pPr>
-        <w:pStyle w:val="Normal"/>
-        <w:ind w:left="431" w:hanging="0"/>
-        <w:rPr>
-          <w:highlight w:val="yellow"/>
-        </w:rPr>
-      </w:pPr>
-      <w:r>
-        <w:rPr>
-          <w:highlight w:val="yellow"/>
-        </w:rPr>
-        <w:t>O que pode ser sugerido para dar continuidade ao que você fez?</w:t>
-      </w:r>
-    </w:p>
-    <w:p>
-      <w:pPr>
-        <w:pStyle w:val="Normal"/>
-        <w:ind w:left="431" w:hanging="0"/>
-        <w:rPr>
-          <w:b w:val="false"/>
-          <w:b w:val="false"/>
-          <w:bCs w:val="false"/>
-          <w:caps w:val="false"/>
-          <w:smallCaps w:val="false"/>
-          <w:color w:val="auto"/>
-          <w:sz w:val="24"/>
-          <w:szCs w:val="24"/>
-        </w:rPr>
-      </w:pPr>
-      <w:r>
-        <w:rPr>
-          <w:highlight w:val="yellow"/>
-        </w:rPr>
-        <w:t>Escrever aqui.</w:t>
-      </w:r>
-    </w:p>
-    <w:p>
-      <w:pPr>
-        <w:pStyle w:val="Normal"/>
-        <w:ind w:left="431" w:hanging="0"/>
-        <w:rPr>
-          <w:b/>
-          <w:b/>
-          <w:bCs/>
-        </w:rPr>
-      </w:pPr>
-      <w:r>
-        <w:rPr>
-          <w:b/>
-          <w:bCs/>
-        </w:rPr>
-      </w:r>
-    </w:p>
-    <w:p>
-      <w:pPr>
-        <w:pStyle w:val="Normal"/>
-        <w:ind w:left="431" w:hanging="0"/>
-        <w:rPr>
-          <w:b/>
-          <w:b/>
-          <w:bCs/>
         </w:rPr>
       </w:pPr>
       <w:r>
@@ -2709,8 +3081,8 @@
       </w:r>
     </w:p>
     <w:sectPr>
-      <w:headerReference w:type="default" r:id="rId9"/>
-      <w:footerReference w:type="default" r:id="rId10"/>
+      <w:headerReference w:type="default" r:id="rId10"/>
+      <w:footerReference w:type="default" r:id="rId11"/>
       <w:type w:val="nextPage"/>
       <w:pgSz w:w="11906" w:h="16838"/>
       <w:pgMar w:left="1701" w:right="1134" w:header="1134" w:top="1701" w:footer="1134" w:bottom="1191" w:gutter="0"/>
@@ -2746,7 +3118,7 @@
         <w:docPartGallery w:val="Page Numbers (Bottom of Page)"/>
         <w:docPartUnique w:val="true"/>
       </w:docPartObj>
-      <w:id w:val="581751084"/>
+      <w:id w:val="1199773658"/>
     </w:sdtPr>
     <w:sdtContent>
       <w:p>
@@ -2830,7 +3202,7 @@
         <w:docPartGallery w:val="Page Numbers (Bottom of Page)"/>
         <w:docPartUnique w:val="true"/>
       </w:docPartObj>
-      <w:id w:val="1970067963"/>
+      <w:id w:val="1685180499"/>
     </w:sdtPr>
     <w:sdtContent>
       <w:p>
@@ -2854,7 +3226,7 @@
         </w:r>
         <w:r>
           <w:rPr/>
-          <w:t>8</w:t>
+          <w:t>7</w:t>
         </w:r>
         <w:r>
           <w:rPr/>
@@ -4312,7 +4684,7 @@
     <w:rsid w:val="00803056"/>
     <w:pPr>
       <w:tabs>
-        <w:tab w:val="clear" w:pos="709"/>
+        <w:tab w:val="clear" w:pos="720"/>
         <w:tab w:val="center" w:pos="4419" w:leader="none"/>
         <w:tab w:val="right" w:pos="8838" w:leader="none"/>
       </w:tabs>
@@ -4411,7 +4783,7 @@
     <w:rsid w:val="00803056"/>
     <w:pPr>
       <w:tabs>
-        <w:tab w:val="clear" w:pos="709"/>
+        <w:tab w:val="clear" w:pos="720"/>
         <w:tab w:val="center" w:pos="4419" w:leader="none"/>
         <w:tab w:val="right" w:pos="8838" w:leader="none"/>
       </w:tabs>
@@ -4485,7 +4857,7 @@
     <w:rsid w:val="00145acc"/>
     <w:pPr>
       <w:tabs>
-        <w:tab w:val="clear" w:pos="709"/>
+        <w:tab w:val="clear" w:pos="720"/>
         <w:tab w:val="left" w:pos="284" w:leader="none"/>
         <w:tab w:val="right" w:pos="9062" w:leader="none"/>
       </w:tabs>
@@ -5058,7 +5430,7 @@
     <w:pPr>
       <w:widowControl/>
       <w:tabs>
-        <w:tab w:val="clear" w:pos="709"/>
+        <w:tab w:val="clear" w:pos="720"/>
         <w:tab w:val="left" w:pos="5949" w:leader="none"/>
       </w:tabs>
       <w:suppressAutoHyphens w:val="true"/>

</xml_diff>

<commit_message>
Atualizando relatorio com imagens da aplicacao
</commit_message>
<xml_diff>
--- a/doc/relatorio_tecnico.docx
+++ b/doc/relatorio_tecnico.docx
@@ -1113,9 +1113,9 @@
             </w:rPr>
             <w:fldChar w:fldCharType="end"/>
           </w:r>
-          <w:bookmarkStart w:id="0" w:name="_Toc118654374"/>
+          <w:bookmarkStart w:id="0" w:name="_Toc438245116"/>
           <w:bookmarkStart w:id="1" w:name="_Toc438241735"/>
-          <w:bookmarkStart w:id="2" w:name="_Toc438245116"/>
+          <w:bookmarkStart w:id="2" w:name="_Toc118654374"/>
           <w:bookmarkEnd w:id="0"/>
           <w:bookmarkEnd w:id="1"/>
           <w:bookmarkEnd w:id="2"/>
@@ -1507,8 +1507,8 @@
           <w:szCs w:val="24"/>
         </w:rPr>
       </w:pPr>
-      <w:bookmarkStart w:id="7" w:name="_Toc438245121"/>
-      <w:bookmarkStart w:id="8" w:name="_Toc48568828"/>
+      <w:bookmarkStart w:id="7" w:name="_Toc48568828"/>
+      <w:bookmarkStart w:id="8" w:name="_Toc438245121"/>
       <w:r>
         <w:rPr/>
         <w:t>Arquitetura</w:t>
@@ -2167,11 +2167,7 @@
       </w:r>
       <w:r>
         <w:rPr/>
-        <w:t xml:space="preserve">, trata-se de um algoritmo de </w:t>
-      </w:r>
-      <w:r>
-        <w:rPr/>
-        <w:t>agrupamento que, ao final de sua execução, pode ser utilizado, também, para classificação de acordo com as classes por esse definidas. Esse algoritmo agrupa um conjunto de N itens em K classes, de acordo com a proximidade de cada um dos itens do centro dessas classes.</w:t>
+        <w:t>, trata-se de um algoritmo de agrupamento que, ao final de sua execução, pode ser utilizado, também, para classificação de acordo com as classes por esse definidas. Esse algoritmo agrupa um conjunto de N itens em K classes, de acordo com a proximidade de cada um dos itens do centro dessas classes.</w:t>
       </w:r>
     </w:p>
     <w:p>
@@ -2239,16 +2235,6 @@
           <w:lang w:val="pt-BR" w:eastAsia="pt-BR" w:bidi="ar-SA"/>
         </w:rPr>
         <w:tab/>
-      </w:r>
-      <w:r>
-        <w:rPr>
-          <w:rFonts w:eastAsia="Times New Roman" w:cs="Times New Roman"/>
-          <w:color w:val="000000"/>
-          <w:kern w:val="0"/>
-          <w:sz w:val="24"/>
-          <w:szCs w:val="24"/>
-          <w:lang w:val="pt-BR" w:eastAsia="pt-BR" w:bidi="ar-SA"/>
-        </w:rPr>
         <w:t>A saída esperada do programa é a imagem raster com cada um dos pixels classificados de acordo com as classes identificadas pelo K-Means e o valor dos centros dessas classes.</w:t>
       </w:r>
     </w:p>
@@ -2374,9 +2360,6 @@
       <w:r>
         <w:rPr/>
         <w:tab/>
-      </w:r>
-      <w:r>
-        <w:rPr/>
         <w:t xml:space="preserve">O primeiro passo a ser feito em toda iteração é limpar a lista de pixels associados </w:t>
       </w:r>
       <w:r>
@@ -2420,9 +2403,6 @@
       <w:r>
         <w:rPr/>
         <w:tab/>
-      </w:r>
-      <w:r>
-        <w:rPr/>
         <w:t>Quando atingir a condição de parada, terminamos o loop while e geramos a imagem de saída com todos os pixels classificados em K classes.</w:t>
       </w:r>
     </w:p>
@@ -2435,23 +2415,22 @@
         </w:rPr>
       </w:pPr>
       <w:r>
-        <w:rPr/>
-      </w:r>
-    </w:p>
-    <w:p>
-      <w:pPr>
-        <w:pStyle w:val="Normal"/>
-        <w:ind w:left="431" w:hanging="0"/>
         <w:rPr>
           <w:color w:val="00B050"/>
         </w:rPr>
+      </w:r>
+    </w:p>
+    <w:p>
+      <w:pPr>
+        <w:pStyle w:val="Normal"/>
+        <w:ind w:left="431" w:hanging="0"/>
+        <w:rPr>
+          <w:color w:val="00B050"/>
+        </w:rPr>
       </w:pPr>
       <w:r>
         <w:rPr/>
         <w:tab/>
-      </w:r>
-      <w:r>
-        <w:rPr/>
         <w:t>Código do método centrosNaoConvergiram:</w:t>
       </w:r>
     </w:p>
@@ -2516,11 +2495,7 @@
       </w:r>
       <w:r>
         <w:rPr/>
-        <w:t xml:space="preserve">O método recebe a lista de classes da iteração anterior e o valor de k. </w:t>
-      </w:r>
-      <w:r>
-        <w:rPr/>
-        <w:t>Na linha 66 é inicializado a variável booleana naoConvergiram que recebe o valor da verificação se as classes da iteração anterior é igual as classes atuais. Uma vez realizada essa operação, o valor dos centros da lista classesIteracaoAnterior é atualizado com o valor dos centros atuais, e finalmente o método retorna o booleano naoConvergiram.</w:t>
+        <w:t>O método recebe a lista de classes da iteração anterior e o valor de k. Na linha 66 é inicializado a variável booleana naoConvergiram que recebe o valor da verificação se as classes da iteração anterior é igual as classes atuais. Uma vez realizada essa operação, o valor dos centros da lista classesIteracaoAnterior é atualizado com o valor dos centros atuais, e finalmente o método retorna o booleano naoConvergiram.</w:t>
       </w:r>
     </w:p>
     <w:p>
@@ -2533,131 +2508,19 @@
       </w:pPr>
       <w:r>
         <w:rPr/>
+      </w:r>
+    </w:p>
+    <w:p>
+      <w:pPr>
+        <w:pStyle w:val="Normal"/>
+        <w:ind w:left="431" w:hanging="0"/>
+        <w:rPr>
+          <w:color w:val="00B050"/>
+        </w:rPr>
+      </w:pPr>
+      <w:r>
+        <w:rPr/>
         <w:tab/>
-      </w:r>
-    </w:p>
-    <w:p>
-      <w:pPr>
-        <w:pStyle w:val="Normal"/>
-        <w:ind w:left="431" w:hanging="0"/>
-        <w:rPr>
-          <w:color w:val="00B050"/>
-        </w:rPr>
-      </w:pPr>
-      <w:r>
-        <w:rPr/>
-      </w:r>
-    </w:p>
-    <w:p>
-      <w:pPr>
-        <w:pStyle w:val="Normal"/>
-        <w:ind w:left="431" w:hanging="0"/>
-        <w:rPr>
-          <w:color w:val="00B050"/>
-        </w:rPr>
-      </w:pPr>
-      <w:r>
-        <w:rPr/>
-      </w:r>
-    </w:p>
-    <w:p>
-      <w:pPr>
-        <w:pStyle w:val="Normal"/>
-        <w:ind w:left="431" w:hanging="0"/>
-        <w:rPr>
-          <w:color w:val="00B050"/>
-        </w:rPr>
-      </w:pPr>
-      <w:r>
-        <w:rPr/>
-      </w:r>
-    </w:p>
-    <w:p>
-      <w:pPr>
-        <w:pStyle w:val="Normal"/>
-        <w:ind w:left="431" w:hanging="0"/>
-        <w:rPr>
-          <w:color w:val="00B050"/>
-        </w:rPr>
-      </w:pPr>
-      <w:r>
-        <w:rPr/>
-      </w:r>
-    </w:p>
-    <w:p>
-      <w:pPr>
-        <w:pStyle w:val="Normal"/>
-        <w:ind w:left="431" w:hanging="0"/>
-        <w:rPr>
-          <w:color w:val="00B050"/>
-        </w:rPr>
-      </w:pPr>
-      <w:r>
-        <w:rPr/>
-      </w:r>
-    </w:p>
-    <w:p>
-      <w:pPr>
-        <w:pStyle w:val="Normal"/>
-        <w:ind w:left="431" w:hanging="0"/>
-        <w:rPr>
-          <w:color w:val="00B050"/>
-        </w:rPr>
-      </w:pPr>
-      <w:r>
-        <w:rPr/>
-      </w:r>
-    </w:p>
-    <w:p>
-      <w:pPr>
-        <w:pStyle w:val="Normal"/>
-        <w:ind w:left="431" w:hanging="0"/>
-        <w:rPr>
-          <w:color w:val="00B050"/>
-        </w:rPr>
-      </w:pPr>
-      <w:r>
-        <w:rPr/>
-      </w:r>
-    </w:p>
-    <w:p>
-      <w:pPr>
-        <w:pStyle w:val="Normal"/>
-        <w:ind w:left="431" w:hanging="0"/>
-        <w:rPr>
-          <w:color w:val="00B050"/>
-        </w:rPr>
-      </w:pPr>
-      <w:r>
-        <w:rPr/>
-      </w:r>
-    </w:p>
-    <w:p>
-      <w:pPr>
-        <w:pStyle w:val="Normal"/>
-        <w:ind w:left="431" w:hanging="0"/>
-        <w:rPr>
-          <w:color w:val="00B050"/>
-        </w:rPr>
-      </w:pPr>
-      <w:r>
-        <w:rPr/>
-      </w:r>
-    </w:p>
-    <w:p>
-      <w:pPr>
-        <w:pStyle w:val="Normal"/>
-        <w:ind w:left="431" w:hanging="0"/>
-        <w:rPr>
-          <w:color w:val="00B050"/>
-        </w:rPr>
-      </w:pPr>
-      <w:r>
-        <w:rPr/>
-        <w:tab/>
-      </w:r>
-      <w:r>
-        <w:rPr/>
         <w:t>Código do método definirClasseDeUmPonto:</w:t>
       </w:r>
     </w:p>
@@ -2722,11 +2585,7 @@
       </w:r>
       <w:r>
         <w:rPr/>
-        <w:t xml:space="preserve">O método recebe um pixel e inicializa duas variáveis, uma representando a menor distância e a segunda a classe mais próxima nas linhas 72 e 73 respectivamente. Na linha 74 inicia o laço de repetição for </w:t>
-      </w:r>
-      <w:r>
-        <w:rPr/>
-        <w:t xml:space="preserve">que para cada classe é calculada a distância euclidiana do pixel e o centro da classe. </w:t>
+        <w:t xml:space="preserve">O método recebe um pixel e inicializa duas variáveis, uma representando a menor distância e a segunda a classe mais próxima nas linhas 72 e 73 respectivamente. Na linha 74 inicia o laço de repetição for que para cada classe é calculada a distância euclidiana do pixel e o centro da classe. </w:t>
       </w:r>
     </w:p>
     <w:p>
@@ -2741,6 +2600,295 @@
         <w:rPr/>
         <w:tab/>
         <w:t>Uma vez que essa distancia é menor que o valor na variável menorDist, substituímos o menorDist pela distancia calculada e apontamos a classe maisProx para a classe em questão. No final do loop se maisProx não for null, associamos o pixel a classe maisProx com o método addPixel.</w:t>
+      </w:r>
+    </w:p>
+    <w:p>
+      <w:pPr>
+        <w:pStyle w:val="Normal"/>
+        <w:ind w:left="431" w:hanging="0"/>
+        <w:rPr>
+          <w:color w:val="00B050"/>
+        </w:rPr>
+      </w:pPr>
+      <w:r>
+        <w:rPr>
+          <w:color w:val="auto"/>
+        </w:rPr>
+        <w:tab/>
+        <w:t xml:space="preserve">Código do método </w:t>
+      </w:r>
+      <w:r>
+        <w:rPr>
+          <w:rFonts w:eastAsia="Times New Roman" w:cs="Times New Roman"/>
+          <w:color w:val="auto"/>
+          <w:kern w:val="0"/>
+          <w:sz w:val="24"/>
+          <w:szCs w:val="24"/>
+          <w:lang w:val="pt-BR" w:eastAsia="pt-BR" w:bidi="ar-SA"/>
+        </w:rPr>
+        <w:t>atualizarCentro</w:t>
+      </w:r>
+      <w:r>
+        <w:rPr>
+          <w:color w:val="auto"/>
+        </w:rPr>
+        <w:t>:</w:t>
+      </w:r>
+    </w:p>
+    <w:p>
+      <w:pPr>
+        <w:pStyle w:val="Normal"/>
+        <w:ind w:left="431" w:hanging="0"/>
+        <w:rPr>
+          <w:color w:val="00B050"/>
+        </w:rPr>
+      </w:pPr>
+      <w:r>
+        <w:rPr/>
+      </w:r>
+    </w:p>
+    <w:p>
+      <w:pPr>
+        <w:pStyle w:val="Normal"/>
+        <w:ind w:left="431" w:hanging="0"/>
+        <w:rPr>
+          <w:color w:val="00B050"/>
+        </w:rPr>
+      </w:pPr>
+      <w:r>
+        <w:rPr/>
+      </w:r>
+    </w:p>
+    <w:p>
+      <w:pPr>
+        <w:pStyle w:val="Normal"/>
+        <w:ind w:left="431" w:hanging="0"/>
+        <w:rPr>
+          <w:color w:val="00B050"/>
+        </w:rPr>
+      </w:pPr>
+      <w:r>
+        <w:drawing>
+          <wp:anchor behindDoc="0" distT="0" distB="0" distL="0" distR="0" simplePos="0" locked="0" layoutInCell="1" allowOverlap="1" relativeHeight="7">
+            <wp:simplePos x="0" y="0"/>
+            <wp:positionH relativeFrom="column">
+              <wp:posOffset>177800</wp:posOffset>
+            </wp:positionH>
+            <wp:positionV relativeFrom="paragraph">
+              <wp:posOffset>50800</wp:posOffset>
+            </wp:positionV>
+            <wp:extent cx="5486400" cy="3341370"/>
+            <wp:effectExtent l="0" t="0" r="0" b="0"/>
+            <wp:wrapTopAndBottom/>
+            <wp:docPr id="6" name="Image6" descr=""/>
+            <wp:cNvGraphicFramePr>
+              <a:graphicFrameLocks xmlns:a="http://schemas.openxmlformats.org/drawingml/2006/main" noChangeAspect="1"/>
+            </wp:cNvGraphicFramePr>
+            <a:graphic xmlns:a="http://schemas.openxmlformats.org/drawingml/2006/main">
+              <a:graphicData uri="http://schemas.openxmlformats.org/drawingml/2006/picture">
+                <pic:pic xmlns:pic="http://schemas.openxmlformats.org/drawingml/2006/picture">
+                  <pic:nvPicPr>
+                    <pic:cNvPr id="6" name="Image6" descr=""/>
+                    <pic:cNvPicPr>
+                      <a:picLocks noChangeAspect="1" noChangeArrowheads="1"/>
+                    </pic:cNvPicPr>
+                  </pic:nvPicPr>
+                  <pic:blipFill>
+                    <a:blip r:embed="rId10"/>
+                    <a:stretch>
+                      <a:fillRect/>
+                    </a:stretch>
+                  </pic:blipFill>
+                  <pic:spPr bwMode="auto">
+                    <a:xfrm>
+                      <a:off x="0" y="0"/>
+                      <a:ext cx="5486400" cy="3341370"/>
+                    </a:xfrm>
+                    <a:prstGeom prst="rect">
+                      <a:avLst/>
+                    </a:prstGeom>
+                  </pic:spPr>
+                </pic:pic>
+              </a:graphicData>
+            </a:graphic>
+          </wp:anchor>
+        </w:drawing>
+      </w:r>
+      <w:r>
+        <w:rPr/>
+        <w:tab/>
+      </w:r>
+      <w:r>
+        <w:rPr/>
+        <w:t>Na linha 38 verificamos se a lista de pixels associados a um centro não está vazia. Se não estiver, é calculado o novo centro usando a média aritimética dos valores RGB dos pixels associados, uma vez calculado o novo centro é definido.</w:t>
+      </w:r>
+    </w:p>
+    <w:p>
+      <w:pPr>
+        <w:pStyle w:val="Normal"/>
+        <w:ind w:left="431" w:hanging="0"/>
+        <w:rPr>
+          <w:color w:val="00B050"/>
+        </w:rPr>
+      </w:pPr>
+      <w:r>
+        <w:rPr/>
+      </w:r>
+    </w:p>
+    <w:p>
+      <w:pPr>
+        <w:pStyle w:val="Normal"/>
+        <w:ind w:left="431" w:hanging="0"/>
+        <w:rPr>
+          <w:color w:val="00B050"/>
+        </w:rPr>
+      </w:pPr>
+      <w:r>
+        <w:rPr/>
+      </w:r>
+    </w:p>
+    <w:p>
+      <w:pPr>
+        <w:pStyle w:val="Normal"/>
+        <w:ind w:left="431" w:hanging="0"/>
+        <w:rPr>
+          <w:color w:val="00B050"/>
+        </w:rPr>
+      </w:pPr>
+      <w:r>
+        <w:rPr/>
+      </w:r>
+    </w:p>
+    <w:p>
+      <w:pPr>
+        <w:pStyle w:val="Normal"/>
+        <w:ind w:left="431" w:hanging="0"/>
+        <w:rPr>
+          <w:color w:val="00B050"/>
+        </w:rPr>
+      </w:pPr>
+      <w:r>
+        <w:rPr/>
+      </w:r>
+    </w:p>
+    <w:p>
+      <w:pPr>
+        <w:pStyle w:val="Normal"/>
+        <w:ind w:left="431" w:hanging="0"/>
+        <w:rPr>
+          <w:color w:val="00B050"/>
+        </w:rPr>
+      </w:pPr>
+      <w:r>
+        <w:rPr/>
+      </w:r>
+    </w:p>
+    <w:p>
+      <w:pPr>
+        <w:pStyle w:val="Normal"/>
+        <w:ind w:left="431" w:hanging="0"/>
+        <w:rPr>
+          <w:color w:val="00B050"/>
+        </w:rPr>
+      </w:pPr>
+      <w:r>
+        <w:rPr/>
+      </w:r>
+    </w:p>
+    <w:p>
+      <w:pPr>
+        <w:pStyle w:val="Normal"/>
+        <w:ind w:left="431" w:hanging="0"/>
+        <w:rPr>
+          <w:color w:val="00B050"/>
+        </w:rPr>
+      </w:pPr>
+      <w:r>
+        <w:rPr/>
+      </w:r>
+    </w:p>
+    <w:p>
+      <w:pPr>
+        <w:pStyle w:val="Normal"/>
+        <w:ind w:left="431" w:hanging="0"/>
+        <w:rPr>
+          <w:color w:val="00B050"/>
+        </w:rPr>
+      </w:pPr>
+      <w:r>
+        <w:rPr/>
+      </w:r>
+    </w:p>
+    <w:p>
+      <w:pPr>
+        <w:pStyle w:val="Normal"/>
+        <w:ind w:left="431" w:hanging="0"/>
+        <w:rPr>
+          <w:color w:val="00B050"/>
+        </w:rPr>
+      </w:pPr>
+      <w:r>
+        <w:rPr/>
+      </w:r>
+    </w:p>
+    <w:p>
+      <w:pPr>
+        <w:pStyle w:val="Normal"/>
+        <w:ind w:left="431" w:hanging="0"/>
+        <w:rPr>
+          <w:color w:val="00B050"/>
+        </w:rPr>
+      </w:pPr>
+      <w:r>
+        <w:rPr/>
+      </w:r>
+    </w:p>
+    <w:p>
+      <w:pPr>
+        <w:pStyle w:val="Normal"/>
+        <w:ind w:left="431" w:hanging="0"/>
+        <w:rPr>
+          <w:color w:val="00B050"/>
+        </w:rPr>
+      </w:pPr>
+      <w:r>
+        <w:rPr/>
+      </w:r>
+    </w:p>
+    <w:p>
+      <w:pPr>
+        <w:pStyle w:val="Normal"/>
+        <w:ind w:left="431" w:hanging="0"/>
+        <w:rPr>
+          <w:color w:val="00B050"/>
+        </w:rPr>
+      </w:pPr>
+      <w:r>
+        <w:rPr/>
+      </w:r>
+    </w:p>
+    <w:p>
+      <w:pPr>
+        <w:pStyle w:val="Normal"/>
+        <w:ind w:left="431" w:hanging="0"/>
+        <w:rPr>
+          <w:color w:val="00B050"/>
+        </w:rPr>
+      </w:pPr>
+      <w:r>
+        <w:rPr/>
+      </w:r>
+    </w:p>
+    <w:p>
+      <w:pPr>
+        <w:pStyle w:val="Normal"/>
+        <w:ind w:left="431" w:hanging="0"/>
+        <w:rPr>
+          <w:color w:val="00B050"/>
+        </w:rPr>
+      </w:pPr>
+      <w:r>
+        <w:rPr/>
       </w:r>
     </w:p>
     <w:p>
@@ -2805,10 +2953,483 @@
         </w:rPr>
       </w:pPr>
       <w:r>
+        <w:rPr/>
+        <w:t xml:space="preserve">3.1. Aplicação ao problema de </w:t>
+      </w:r>
+      <w:r>
+        <w:rPr/>
+        <w:t>c</w:t>
+      </w:r>
+      <w:r>
+        <w:rPr/>
+        <w:t xml:space="preserve">omputação de área asfaltada – </w:t>
+      </w:r>
+      <w:r>
+        <w:rPr>
+          <w:rFonts w:eastAsia="Times New Roman" w:cs="Times New Roman"/>
+          <w:color w:val="000000"/>
+          <w:kern w:val="0"/>
+          <w:sz w:val="24"/>
+          <w:szCs w:val="24"/>
+          <w:lang w:val="pt-BR" w:eastAsia="pt-BR" w:bidi="ar-SA"/>
+        </w:rPr>
+        <w:t>Caso 1</w:t>
+      </w:r>
+    </w:p>
+    <w:p>
+      <w:pPr>
+        <w:pStyle w:val="Normal"/>
+        <w:ind w:left="431" w:hanging="0"/>
         <w:rPr>
           <w:highlight w:val="yellow"/>
         </w:rPr>
-        <w:t xml:space="preserve">3.1. Aplicação ao problema de (ex. Computação de área asfaltada) – Caso 1  </w:t>
+      </w:pPr>
+      <w:r>
+        <w:rPr>
+          <w:rFonts w:eastAsia="Times New Roman" w:cs="Times New Roman"/>
+          <w:color w:val="000000"/>
+          <w:kern w:val="0"/>
+          <w:sz w:val="24"/>
+          <w:szCs w:val="24"/>
+          <w:lang w:val="pt-BR" w:eastAsia="pt-BR" w:bidi="ar-SA"/>
+        </w:rPr>
+        <w:tab/>
+        <w:t>3.1.1 K-Means</w:t>
+      </w:r>
+    </w:p>
+    <w:p>
+      <w:pPr>
+        <w:pStyle w:val="Normal"/>
+        <w:numPr>
+          <w:ilvl w:val="0"/>
+          <w:numId w:val="4"/>
+        </w:numPr>
+        <w:rPr/>
+      </w:pPr>
+      <w:r>
+        <w:rPr/>
+        <w:t>Imagem de entrada:</w:t>
+      </w:r>
+    </w:p>
+    <w:p>
+      <w:pPr>
+        <w:pStyle w:val="Normal"/>
+        <w:numPr>
+          <w:ilvl w:val="0"/>
+          <w:numId w:val="4"/>
+        </w:numPr>
+        <w:jc w:val="left"/>
+        <w:rPr/>
+      </w:pPr>
+      <w:r>
+        <w:drawing>
+          <wp:anchor behindDoc="0" distT="0" distB="0" distL="0" distR="0" simplePos="0" locked="0" layoutInCell="1" allowOverlap="1" relativeHeight="8">
+            <wp:simplePos x="0" y="0"/>
+            <wp:positionH relativeFrom="column">
+              <wp:posOffset>224790</wp:posOffset>
+            </wp:positionH>
+            <wp:positionV relativeFrom="paragraph">
+              <wp:posOffset>-50165</wp:posOffset>
+            </wp:positionV>
+            <wp:extent cx="5486400" cy="4114800"/>
+            <wp:effectExtent l="0" t="0" r="0" b="0"/>
+            <wp:wrapTopAndBottom/>
+            <wp:docPr id="7" name="Image7" descr=""/>
+            <wp:cNvGraphicFramePr>
+              <a:graphicFrameLocks xmlns:a="http://schemas.openxmlformats.org/drawingml/2006/main" noChangeAspect="1"/>
+            </wp:cNvGraphicFramePr>
+            <a:graphic xmlns:a="http://schemas.openxmlformats.org/drawingml/2006/main">
+              <a:graphicData uri="http://schemas.openxmlformats.org/drawingml/2006/picture">
+                <pic:pic xmlns:pic="http://schemas.openxmlformats.org/drawingml/2006/picture">
+                  <pic:nvPicPr>
+                    <pic:cNvPr id="7" name="Image7" descr=""/>
+                    <pic:cNvPicPr>
+                      <a:picLocks noChangeAspect="1" noChangeArrowheads="1"/>
+                    </pic:cNvPicPr>
+                  </pic:nvPicPr>
+                  <pic:blipFill>
+                    <a:blip r:embed="rId11"/>
+                    <a:stretch>
+                      <a:fillRect/>
+                    </a:stretch>
+                  </pic:blipFill>
+                  <pic:spPr bwMode="auto">
+                    <a:xfrm>
+                      <a:off x="0" y="0"/>
+                      <a:ext cx="5486400" cy="4114800"/>
+                    </a:xfrm>
+                    <a:prstGeom prst="rect">
+                      <a:avLst/>
+                    </a:prstGeom>
+                  </pic:spPr>
+                </pic:pic>
+              </a:graphicData>
+            </a:graphic>
+          </wp:anchor>
+        </w:drawing>
+      </w:r>
+      <w:r>
+        <w:rPr/>
+        <w:t>V</w:t>
+      </w:r>
+      <w:r>
+        <w:rPr/>
+        <w:t>alor de K no K-Means: 2</w:t>
+      </w:r>
+    </w:p>
+    <w:p>
+      <w:pPr>
+        <w:pStyle w:val="Normal"/>
+        <w:numPr>
+          <w:ilvl w:val="0"/>
+          <w:numId w:val="4"/>
+        </w:numPr>
+        <w:jc w:val="left"/>
+        <w:rPr/>
+      </w:pPr>
+      <w:r>
+        <w:rPr/>
+        <w:t>Valores dos centros n</w:t>
+      </w:r>
+      <w:r>
+        <w:rPr>
+          <w:rFonts w:eastAsia="Times New Roman" w:cs="Times New Roman"/>
+          <w:color w:val="000000"/>
+          <w:kern w:val="0"/>
+          <w:sz w:val="24"/>
+          <w:szCs w:val="24"/>
+          <w:lang w:val="pt-BR" w:eastAsia="pt-BR" w:bidi="ar-SA"/>
+        </w:rPr>
+        <w:t>a saída do K-Means:</w:t>
+      </w:r>
+      <w:r>
+        <w:rPr/>
+        <w:t xml:space="preserve"> </w:t>
+      </w:r>
+    </w:p>
+    <w:p>
+      <w:pPr>
+        <w:pStyle w:val="Normal"/>
+        <w:numPr>
+          <w:ilvl w:val="0"/>
+          <w:numId w:val="0"/>
+        </w:numPr>
+        <w:ind w:left="1800" w:hanging="0"/>
+        <w:rPr/>
+      </w:pPr>
+      <w:r>
+        <w:rPr/>
+        <w:t>Classe 0: Classe{centro=Rgb{r=149, g=167, b=142}}</w:t>
+      </w:r>
+    </w:p>
+    <w:p>
+      <w:pPr>
+        <w:pStyle w:val="Normal"/>
+        <w:numPr>
+          <w:ilvl w:val="0"/>
+          <w:numId w:val="0"/>
+        </w:numPr>
+        <w:ind w:left="1800" w:hanging="0"/>
+        <w:rPr/>
+      </w:pPr>
+      <w:r>
+        <w:rPr/>
+        <w:t>Classe 1: Classe{centro=Rgb{r=88, g=118, b=76}}</w:t>
+      </w:r>
+    </w:p>
+    <w:p>
+      <w:pPr>
+        <w:pStyle w:val="Normal"/>
+        <w:numPr>
+          <w:ilvl w:val="0"/>
+          <w:numId w:val="4"/>
+        </w:numPr>
+        <w:rPr/>
+      </w:pPr>
+      <w:r>
+        <w:rPr/>
+        <w:t xml:space="preserve">Imagem de saída </w:t>
+      </w:r>
+      <w:r>
+        <w:rPr/>
+        <w:t>do K-Means</w:t>
+      </w:r>
+      <w:r>
+        <w:rPr/>
+        <w:t>:</w:t>
+      </w:r>
+    </w:p>
+    <w:p>
+      <w:pPr>
+        <w:pStyle w:val="Normal"/>
+        <w:ind w:left="431" w:hanging="0"/>
+        <w:rPr/>
+      </w:pPr>
+      <w:r>
+        <w:rPr/>
+        <w:drawing>
+          <wp:anchor behindDoc="0" distT="0" distB="0" distL="0" distR="0" simplePos="0" locked="0" layoutInCell="1" allowOverlap="1" relativeHeight="9">
+            <wp:simplePos x="0" y="0"/>
+            <wp:positionH relativeFrom="column">
+              <wp:align>center</wp:align>
+            </wp:positionH>
+            <wp:positionV relativeFrom="paragraph">
+              <wp:posOffset>635</wp:posOffset>
+            </wp:positionV>
+            <wp:extent cx="5486400" cy="4114800"/>
+            <wp:effectExtent l="0" t="0" r="0" b="0"/>
+            <wp:wrapTopAndBottom/>
+            <wp:docPr id="8" name="Image8" descr=""/>
+            <wp:cNvGraphicFramePr>
+              <a:graphicFrameLocks xmlns:a="http://schemas.openxmlformats.org/drawingml/2006/main" noChangeAspect="1"/>
+            </wp:cNvGraphicFramePr>
+            <a:graphic xmlns:a="http://schemas.openxmlformats.org/drawingml/2006/main">
+              <a:graphicData uri="http://schemas.openxmlformats.org/drawingml/2006/picture">
+                <pic:pic xmlns:pic="http://schemas.openxmlformats.org/drawingml/2006/picture">
+                  <pic:nvPicPr>
+                    <pic:cNvPr id="8" name="Image8" descr=""/>
+                    <pic:cNvPicPr>
+                      <a:picLocks noChangeAspect="1" noChangeArrowheads="1"/>
+                    </pic:cNvPicPr>
+                  </pic:nvPicPr>
+                  <pic:blipFill>
+                    <a:blip r:embed="rId12"/>
+                    <a:stretch>
+                      <a:fillRect/>
+                    </a:stretch>
+                  </pic:blipFill>
+                  <pic:spPr bwMode="auto">
+                    <a:xfrm>
+                      <a:off x="0" y="0"/>
+                      <a:ext cx="5486400" cy="4114800"/>
+                    </a:xfrm>
+                    <a:prstGeom prst="rect">
+                      <a:avLst/>
+                    </a:prstGeom>
+                  </pic:spPr>
+                </pic:pic>
+              </a:graphicData>
+            </a:graphic>
+          </wp:anchor>
+        </w:drawing>
+      </w:r>
+    </w:p>
+    <w:p>
+      <w:pPr>
+        <w:pStyle w:val="Normal"/>
+        <w:ind w:left="431" w:hanging="0"/>
+        <w:rPr/>
+      </w:pPr>
+      <w:r>
+        <w:rPr/>
+        <w:tab/>
+        <w:t>3.1.2 KNN</w:t>
+      </w:r>
+    </w:p>
+    <w:p>
+      <w:pPr>
+        <w:pStyle w:val="Normal"/>
+        <w:numPr>
+          <w:ilvl w:val="0"/>
+          <w:numId w:val="5"/>
+        </w:numPr>
+        <w:rPr/>
+      </w:pPr>
+      <w:r>
+        <w:rPr/>
+        <w:t>Imagens de referência para a supervisão do KNN:</w:t>
+      </w:r>
+    </w:p>
+    <w:p>
+      <w:pPr>
+        <w:pStyle w:val="Normal"/>
+        <w:ind w:hanging="0"/>
+        <w:rPr/>
+      </w:pPr>
+      <w:r>
+        <w:drawing>
+          <wp:anchor behindDoc="0" distT="0" distB="0" distL="0" distR="0" simplePos="0" locked="0" layoutInCell="1" allowOverlap="1" relativeHeight="10">
+            <wp:simplePos x="0" y="0"/>
+            <wp:positionH relativeFrom="column">
+              <wp:posOffset>1086485</wp:posOffset>
+            </wp:positionH>
+            <wp:positionV relativeFrom="paragraph">
+              <wp:posOffset>33655</wp:posOffset>
+            </wp:positionV>
+            <wp:extent cx="933450" cy="933450"/>
+            <wp:effectExtent l="0" t="0" r="0" b="0"/>
+            <wp:wrapTopAndBottom/>
+            <wp:docPr id="9" name="Image9" descr=""/>
+            <wp:cNvGraphicFramePr>
+              <a:graphicFrameLocks xmlns:a="http://schemas.openxmlformats.org/drawingml/2006/main" noChangeAspect="1"/>
+            </wp:cNvGraphicFramePr>
+            <a:graphic xmlns:a="http://schemas.openxmlformats.org/drawingml/2006/main">
+              <a:graphicData uri="http://schemas.openxmlformats.org/drawingml/2006/picture">
+                <pic:pic xmlns:pic="http://schemas.openxmlformats.org/drawingml/2006/picture">
+                  <pic:nvPicPr>
+                    <pic:cNvPr id="9" name="Image9" descr=""/>
+                    <pic:cNvPicPr>
+                      <a:picLocks noChangeAspect="1" noChangeArrowheads="1"/>
+                    </pic:cNvPicPr>
+                  </pic:nvPicPr>
+                  <pic:blipFill>
+                    <a:blip r:embed="rId13"/>
+                    <a:stretch>
+                      <a:fillRect/>
+                    </a:stretch>
+                  </pic:blipFill>
+                  <pic:spPr bwMode="auto">
+                    <a:xfrm>
+                      <a:off x="0" y="0"/>
+                      <a:ext cx="933450" cy="933450"/>
+                    </a:xfrm>
+                    <a:prstGeom prst="rect">
+                      <a:avLst/>
+                    </a:prstGeom>
+                  </pic:spPr>
+                </pic:pic>
+              </a:graphicData>
+            </a:graphic>
+          </wp:anchor>
+        </w:drawing>
+        <w:drawing>
+          <wp:anchor behindDoc="0" distT="0" distB="0" distL="0" distR="0" simplePos="0" locked="0" layoutInCell="1" allowOverlap="1" relativeHeight="11">
+            <wp:simplePos x="0" y="0"/>
+            <wp:positionH relativeFrom="column">
+              <wp:posOffset>2661285</wp:posOffset>
+            </wp:positionH>
+            <wp:positionV relativeFrom="paragraph">
+              <wp:posOffset>6350</wp:posOffset>
+            </wp:positionV>
+            <wp:extent cx="952500" cy="952500"/>
+            <wp:effectExtent l="0" t="0" r="0" b="0"/>
+            <wp:wrapTopAndBottom/>
+            <wp:docPr id="10" name="Image10" descr=""/>
+            <wp:cNvGraphicFramePr>
+              <a:graphicFrameLocks xmlns:a="http://schemas.openxmlformats.org/drawingml/2006/main" noChangeAspect="1"/>
+            </wp:cNvGraphicFramePr>
+            <a:graphic xmlns:a="http://schemas.openxmlformats.org/drawingml/2006/main">
+              <a:graphicData uri="http://schemas.openxmlformats.org/drawingml/2006/picture">
+                <pic:pic xmlns:pic="http://schemas.openxmlformats.org/drawingml/2006/picture">
+                  <pic:nvPicPr>
+                    <pic:cNvPr id="10" name="Image10" descr=""/>
+                    <pic:cNvPicPr>
+                      <a:picLocks noChangeAspect="1" noChangeArrowheads="1"/>
+                    </pic:cNvPicPr>
+                  </pic:nvPicPr>
+                  <pic:blipFill>
+                    <a:blip r:embed="rId14"/>
+                    <a:stretch>
+                      <a:fillRect/>
+                    </a:stretch>
+                  </pic:blipFill>
+                  <pic:spPr bwMode="auto">
+                    <a:xfrm>
+                      <a:off x="0" y="0"/>
+                      <a:ext cx="952500" cy="952500"/>
+                    </a:xfrm>
+                    <a:prstGeom prst="rect">
+                      <a:avLst/>
+                    </a:prstGeom>
+                  </pic:spPr>
+                </pic:pic>
+              </a:graphicData>
+            </a:graphic>
+          </wp:anchor>
+        </w:drawing>
+      </w:r>
+      <w:r>
+        <w:rPr/>
+        <w:tab/>
+      </w:r>
+    </w:p>
+    <w:p>
+      <w:pPr>
+        <w:pStyle w:val="Normal"/>
+        <w:numPr>
+          <w:ilvl w:val="0"/>
+          <w:numId w:val="5"/>
+        </w:numPr>
+        <w:rPr/>
+      </w:pPr>
+      <w:r>
+        <w:rPr/>
+        <w:t>Imagem de saída do KNN para K = 7:</w:t>
+      </w:r>
+    </w:p>
+    <w:p>
+      <w:pPr>
+        <w:pStyle w:val="Normal"/>
+        <w:numPr>
+          <w:ilvl w:val="0"/>
+          <w:numId w:val="0"/>
+        </w:numPr>
+        <w:ind w:left="1800" w:hanging="0"/>
+        <w:rPr/>
+      </w:pPr>
+      <w:r>
+        <w:rPr/>
+        <w:drawing>
+          <wp:anchor behindDoc="0" distT="0" distB="0" distL="0" distR="0" simplePos="0" locked="0" layoutInCell="1" allowOverlap="1" relativeHeight="12">
+            <wp:simplePos x="0" y="0"/>
+            <wp:positionH relativeFrom="column">
+              <wp:align>center</wp:align>
+            </wp:positionH>
+            <wp:positionV relativeFrom="paragraph">
+              <wp:posOffset>635</wp:posOffset>
+            </wp:positionV>
+            <wp:extent cx="4845685" cy="3634105"/>
+            <wp:effectExtent l="0" t="0" r="0" b="0"/>
+            <wp:wrapTopAndBottom/>
+            <wp:docPr id="11" name="Image11" descr=""/>
+            <wp:cNvGraphicFramePr>
+              <a:graphicFrameLocks xmlns:a="http://schemas.openxmlformats.org/drawingml/2006/main" noChangeAspect="1"/>
+            </wp:cNvGraphicFramePr>
+            <a:graphic xmlns:a="http://schemas.openxmlformats.org/drawingml/2006/main">
+              <a:graphicData uri="http://schemas.openxmlformats.org/drawingml/2006/picture">
+                <pic:pic xmlns:pic="http://schemas.openxmlformats.org/drawingml/2006/picture">
+                  <pic:nvPicPr>
+                    <pic:cNvPr id="11" name="Image11" descr=""/>
+                    <pic:cNvPicPr>
+                      <a:picLocks noChangeAspect="1" noChangeArrowheads="1"/>
+                    </pic:cNvPicPr>
+                  </pic:nvPicPr>
+                  <pic:blipFill>
+                    <a:blip r:embed="rId15"/>
+                    <a:stretch>
+                      <a:fillRect/>
+                    </a:stretch>
+                  </pic:blipFill>
+                  <pic:spPr bwMode="auto">
+                    <a:xfrm>
+                      <a:off x="0" y="0"/>
+                      <a:ext cx="4845685" cy="3634105"/>
+                    </a:xfrm>
+                    <a:prstGeom prst="rect">
+                      <a:avLst/>
+                    </a:prstGeom>
+                  </pic:spPr>
+                </pic:pic>
+              </a:graphicData>
+            </a:graphic>
+          </wp:anchor>
+        </w:drawing>
+      </w:r>
+    </w:p>
+    <w:p>
+      <w:pPr>
+        <w:pStyle w:val="Normal"/>
+        <w:ind w:left="431" w:hanging="0"/>
+        <w:rPr/>
+      </w:pPr>
+      <w:r>
+        <w:rPr/>
+        <w:tab/>
+        <w:t>O algoritmo KNN produz uma imagem de saída mais parecida com o resultado esperado, conseguimos ver o contorno definido da área asfaltada. Em contrapar</w:t>
+      </w:r>
+      <w:r>
+        <w:rPr/>
+        <w:t>tida, o K-Means agrupa a imagem em duas classes porém algumas áreas não asfaltadas são da mesma classe que o asfalto, trazendo um resultado não satisfatório para o objetivo.</w:t>
       </w:r>
     </w:p>
     <w:p>
@@ -3081,8 +3702,8 @@
       </w:r>
     </w:p>
     <w:sectPr>
-      <w:headerReference w:type="default" r:id="rId10"/>
-      <w:footerReference w:type="default" r:id="rId11"/>
+      <w:headerReference w:type="default" r:id="rId16"/>
+      <w:footerReference w:type="default" r:id="rId17"/>
       <w:type w:val="nextPage"/>
       <w:pgSz w:w="11906" w:h="16838"/>
       <w:pgMar w:left="1701" w:right="1134" w:header="1134" w:top="1701" w:footer="1134" w:bottom="1191" w:gutter="0"/>
@@ -3118,7 +3739,7 @@
         <w:docPartGallery w:val="Page Numbers (Bottom of Page)"/>
         <w:docPartUnique w:val="true"/>
       </w:docPartObj>
-      <w:id w:val="1199773658"/>
+      <w:id w:val="576326178"/>
     </w:sdtPr>
     <w:sdtContent>
       <w:p>
@@ -3202,7 +3823,7 @@
         <w:docPartGallery w:val="Page Numbers (Bottom of Page)"/>
         <w:docPartUnique w:val="true"/>
       </w:docPartObj>
-      <w:id w:val="1685180499"/>
+      <w:id w:val="287704571"/>
     </w:sdtPr>
     <w:sdtContent>
       <w:p>
@@ -3226,7 +3847,7 @@
         </w:r>
         <w:r>
           <w:rPr/>
-          <w:t>7</w:t>
+          <w:t>14</w:t>
         </w:r>
         <w:r>
           <w:rPr/>
@@ -3257,6 +3878,17 @@
   <w:p>
     <w:pPr>
       <w:pStyle w:val="Header"/>
+      <w:ind w:hanging="0"/>
+      <w:rPr/>
+    </w:pPr>
+    <w:r>
+      <w:rPr/>
+    </w:r>
+  </w:p>
+  <w:p>
+    <w:pPr>
+      <w:pStyle w:val="Header"/>
+      <w:ind w:hanging="0"/>
       <w:rPr/>
     </w:pPr>
     <w:r>
@@ -3634,6 +4266,280 @@
       </w:rPr>
     </w:lvl>
   </w:abstractNum>
+  <w:abstractNum w:abstractNumId="4">
+    <w:lvl w:ilvl="0">
+      <w:start w:val="1"/>
+      <w:numFmt w:val="bullet"/>
+      <w:lvlText w:val=""/>
+      <w:lvlJc w:val="left"/>
+      <w:pPr>
+        <w:tabs>
+          <w:tab w:val="num" w:pos="1800"/>
+        </w:tabs>
+        <w:ind w:left="1800" w:hanging="360"/>
+      </w:pPr>
+      <w:rPr>
+        <w:rFonts w:ascii="Symbol" w:hAnsi="Symbol" w:cs="Symbol" w:hint="default"/>
+      </w:rPr>
+    </w:lvl>
+    <w:lvl w:ilvl="1">
+      <w:start w:val="1"/>
+      <w:numFmt w:val="bullet"/>
+      <w:lvlText w:val="◦"/>
+      <w:lvlJc w:val="left"/>
+      <w:pPr>
+        <w:tabs>
+          <w:tab w:val="num" w:pos="2160"/>
+        </w:tabs>
+        <w:ind w:left="2160" w:hanging="360"/>
+      </w:pPr>
+      <w:rPr>
+        <w:rFonts w:ascii="OpenSymbol" w:hAnsi="OpenSymbol" w:cs="OpenSymbol" w:hint="default"/>
+      </w:rPr>
+    </w:lvl>
+    <w:lvl w:ilvl="2">
+      <w:start w:val="1"/>
+      <w:numFmt w:val="bullet"/>
+      <w:lvlText w:val="▪"/>
+      <w:lvlJc w:val="left"/>
+      <w:pPr>
+        <w:tabs>
+          <w:tab w:val="num" w:pos="2520"/>
+        </w:tabs>
+        <w:ind w:left="2520" w:hanging="360"/>
+      </w:pPr>
+      <w:rPr>
+        <w:rFonts w:ascii="OpenSymbol" w:hAnsi="OpenSymbol" w:cs="OpenSymbol" w:hint="default"/>
+      </w:rPr>
+    </w:lvl>
+    <w:lvl w:ilvl="3">
+      <w:start w:val="1"/>
+      <w:numFmt w:val="bullet"/>
+      <w:lvlText w:val=""/>
+      <w:lvlJc w:val="left"/>
+      <w:pPr>
+        <w:tabs>
+          <w:tab w:val="num" w:pos="2880"/>
+        </w:tabs>
+        <w:ind w:left="2880" w:hanging="360"/>
+      </w:pPr>
+      <w:rPr>
+        <w:rFonts w:ascii="Symbol" w:hAnsi="Symbol" w:cs="Symbol" w:hint="default"/>
+      </w:rPr>
+    </w:lvl>
+    <w:lvl w:ilvl="4">
+      <w:start w:val="1"/>
+      <w:numFmt w:val="bullet"/>
+      <w:lvlText w:val="◦"/>
+      <w:lvlJc w:val="left"/>
+      <w:pPr>
+        <w:tabs>
+          <w:tab w:val="num" w:pos="3240"/>
+        </w:tabs>
+        <w:ind w:left="3240" w:hanging="360"/>
+      </w:pPr>
+      <w:rPr>
+        <w:rFonts w:ascii="OpenSymbol" w:hAnsi="OpenSymbol" w:cs="OpenSymbol" w:hint="default"/>
+      </w:rPr>
+    </w:lvl>
+    <w:lvl w:ilvl="5">
+      <w:start w:val="1"/>
+      <w:numFmt w:val="bullet"/>
+      <w:lvlText w:val="▪"/>
+      <w:lvlJc w:val="left"/>
+      <w:pPr>
+        <w:tabs>
+          <w:tab w:val="num" w:pos="3600"/>
+        </w:tabs>
+        <w:ind w:left="3600" w:hanging="360"/>
+      </w:pPr>
+      <w:rPr>
+        <w:rFonts w:ascii="OpenSymbol" w:hAnsi="OpenSymbol" w:cs="OpenSymbol" w:hint="default"/>
+      </w:rPr>
+    </w:lvl>
+    <w:lvl w:ilvl="6">
+      <w:start w:val="1"/>
+      <w:numFmt w:val="bullet"/>
+      <w:lvlText w:val=""/>
+      <w:lvlJc w:val="left"/>
+      <w:pPr>
+        <w:tabs>
+          <w:tab w:val="num" w:pos="3960"/>
+        </w:tabs>
+        <w:ind w:left="3960" w:hanging="360"/>
+      </w:pPr>
+      <w:rPr>
+        <w:rFonts w:ascii="Symbol" w:hAnsi="Symbol" w:cs="Symbol" w:hint="default"/>
+      </w:rPr>
+    </w:lvl>
+    <w:lvl w:ilvl="7">
+      <w:start w:val="1"/>
+      <w:numFmt w:val="bullet"/>
+      <w:lvlText w:val="◦"/>
+      <w:lvlJc w:val="left"/>
+      <w:pPr>
+        <w:tabs>
+          <w:tab w:val="num" w:pos="4320"/>
+        </w:tabs>
+        <w:ind w:left="4320" w:hanging="360"/>
+      </w:pPr>
+      <w:rPr>
+        <w:rFonts w:ascii="OpenSymbol" w:hAnsi="OpenSymbol" w:cs="OpenSymbol" w:hint="default"/>
+      </w:rPr>
+    </w:lvl>
+    <w:lvl w:ilvl="8">
+      <w:start w:val="1"/>
+      <w:numFmt w:val="bullet"/>
+      <w:lvlText w:val="▪"/>
+      <w:lvlJc w:val="left"/>
+      <w:pPr>
+        <w:tabs>
+          <w:tab w:val="num" w:pos="4680"/>
+        </w:tabs>
+        <w:ind w:left="4680" w:hanging="360"/>
+      </w:pPr>
+      <w:rPr>
+        <w:rFonts w:ascii="OpenSymbol" w:hAnsi="OpenSymbol" w:cs="OpenSymbol" w:hint="default"/>
+      </w:rPr>
+    </w:lvl>
+  </w:abstractNum>
+  <w:abstractNum w:abstractNumId="5">
+    <w:lvl w:ilvl="0">
+      <w:start w:val="1"/>
+      <w:numFmt w:val="bullet"/>
+      <w:lvlText w:val=""/>
+      <w:lvlJc w:val="left"/>
+      <w:pPr>
+        <w:tabs>
+          <w:tab w:val="num" w:pos="1800"/>
+        </w:tabs>
+        <w:ind w:left="1800" w:hanging="360"/>
+      </w:pPr>
+      <w:rPr>
+        <w:rFonts w:ascii="Symbol" w:hAnsi="Symbol" w:cs="Symbol" w:hint="default"/>
+      </w:rPr>
+    </w:lvl>
+    <w:lvl w:ilvl="1">
+      <w:start w:val="1"/>
+      <w:numFmt w:val="bullet"/>
+      <w:lvlText w:val="◦"/>
+      <w:lvlJc w:val="left"/>
+      <w:pPr>
+        <w:tabs>
+          <w:tab w:val="num" w:pos="2160"/>
+        </w:tabs>
+        <w:ind w:left="2160" w:hanging="360"/>
+      </w:pPr>
+      <w:rPr>
+        <w:rFonts w:ascii="OpenSymbol" w:hAnsi="OpenSymbol" w:cs="OpenSymbol" w:hint="default"/>
+      </w:rPr>
+    </w:lvl>
+    <w:lvl w:ilvl="2">
+      <w:start w:val="1"/>
+      <w:numFmt w:val="bullet"/>
+      <w:lvlText w:val="▪"/>
+      <w:lvlJc w:val="left"/>
+      <w:pPr>
+        <w:tabs>
+          <w:tab w:val="num" w:pos="2520"/>
+        </w:tabs>
+        <w:ind w:left="2520" w:hanging="360"/>
+      </w:pPr>
+      <w:rPr>
+        <w:rFonts w:ascii="OpenSymbol" w:hAnsi="OpenSymbol" w:cs="OpenSymbol" w:hint="default"/>
+      </w:rPr>
+    </w:lvl>
+    <w:lvl w:ilvl="3">
+      <w:start w:val="1"/>
+      <w:numFmt w:val="bullet"/>
+      <w:lvlText w:val=""/>
+      <w:lvlJc w:val="left"/>
+      <w:pPr>
+        <w:tabs>
+          <w:tab w:val="num" w:pos="2880"/>
+        </w:tabs>
+        <w:ind w:left="2880" w:hanging="360"/>
+      </w:pPr>
+      <w:rPr>
+        <w:rFonts w:ascii="Symbol" w:hAnsi="Symbol" w:cs="Symbol" w:hint="default"/>
+      </w:rPr>
+    </w:lvl>
+    <w:lvl w:ilvl="4">
+      <w:start w:val="1"/>
+      <w:numFmt w:val="bullet"/>
+      <w:lvlText w:val="◦"/>
+      <w:lvlJc w:val="left"/>
+      <w:pPr>
+        <w:tabs>
+          <w:tab w:val="num" w:pos="3240"/>
+        </w:tabs>
+        <w:ind w:left="3240" w:hanging="360"/>
+      </w:pPr>
+      <w:rPr>
+        <w:rFonts w:ascii="OpenSymbol" w:hAnsi="OpenSymbol" w:cs="OpenSymbol" w:hint="default"/>
+      </w:rPr>
+    </w:lvl>
+    <w:lvl w:ilvl="5">
+      <w:start w:val="1"/>
+      <w:numFmt w:val="bullet"/>
+      <w:lvlText w:val="▪"/>
+      <w:lvlJc w:val="left"/>
+      <w:pPr>
+        <w:tabs>
+          <w:tab w:val="num" w:pos="3600"/>
+        </w:tabs>
+        <w:ind w:left="3600" w:hanging="360"/>
+      </w:pPr>
+      <w:rPr>
+        <w:rFonts w:ascii="OpenSymbol" w:hAnsi="OpenSymbol" w:cs="OpenSymbol" w:hint="default"/>
+      </w:rPr>
+    </w:lvl>
+    <w:lvl w:ilvl="6">
+      <w:start w:val="1"/>
+      <w:numFmt w:val="bullet"/>
+      <w:lvlText w:val=""/>
+      <w:lvlJc w:val="left"/>
+      <w:pPr>
+        <w:tabs>
+          <w:tab w:val="num" w:pos="3960"/>
+        </w:tabs>
+        <w:ind w:left="3960" w:hanging="360"/>
+      </w:pPr>
+      <w:rPr>
+        <w:rFonts w:ascii="Symbol" w:hAnsi="Symbol" w:cs="Symbol" w:hint="default"/>
+      </w:rPr>
+    </w:lvl>
+    <w:lvl w:ilvl="7">
+      <w:start w:val="1"/>
+      <w:numFmt w:val="bullet"/>
+      <w:lvlText w:val="◦"/>
+      <w:lvlJc w:val="left"/>
+      <w:pPr>
+        <w:tabs>
+          <w:tab w:val="num" w:pos="4320"/>
+        </w:tabs>
+        <w:ind w:left="4320" w:hanging="360"/>
+      </w:pPr>
+      <w:rPr>
+        <w:rFonts w:ascii="OpenSymbol" w:hAnsi="OpenSymbol" w:cs="OpenSymbol" w:hint="default"/>
+      </w:rPr>
+    </w:lvl>
+    <w:lvl w:ilvl="8">
+      <w:start w:val="1"/>
+      <w:numFmt w:val="bullet"/>
+      <w:lvlText w:val="▪"/>
+      <w:lvlJc w:val="left"/>
+      <w:pPr>
+        <w:tabs>
+          <w:tab w:val="num" w:pos="4680"/>
+        </w:tabs>
+        <w:ind w:left="4680" w:hanging="360"/>
+      </w:pPr>
+      <w:rPr>
+        <w:rFonts w:ascii="OpenSymbol" w:hAnsi="OpenSymbol" w:cs="OpenSymbol" w:hint="default"/>
+      </w:rPr>
+    </w:lvl>
+  </w:abstractNum>
   <w:num w:numId="1">
     <w:abstractNumId w:val="1"/>
   </w:num>
@@ -3642,6 +4548,12 @@
   </w:num>
   <w:num w:numId="3">
     <w:abstractNumId w:val="3"/>
+  </w:num>
+  <w:num w:numId="4">
+    <w:abstractNumId w:val="4"/>
+  </w:num>
+  <w:num w:numId="5">
+    <w:abstractNumId w:val="5"/>
   </w:num>
 </w:numbering>
 </file>
@@ -4598,6 +5510,18 @@
     <w:name w:val="Index Link"/>
     <w:qFormat/>
     <w:rPr/>
+  </w:style>
+  <w:style w:type="character" w:styleId="NumberingSymbols">
+    <w:name w:val="Numbering Symbols"/>
+    <w:qFormat/>
+    <w:rPr/>
+  </w:style>
+  <w:style w:type="character" w:styleId="Bullets">
+    <w:name w:val="Bullets"/>
+    <w:qFormat/>
+    <w:rPr>
+      <w:rFonts w:ascii="OpenSymbol" w:hAnsi="OpenSymbol" w:eastAsia="OpenSymbol" w:cs="OpenSymbol"/>
+    </w:rPr>
   </w:style>
   <w:style w:type="paragraph" w:styleId="Heading">
     <w:name w:val="Heading"/>

</xml_diff>

<commit_message>
Atualizando relatório com a comparação do KNN com o KMeans
</commit_message>
<xml_diff>
--- a/doc/relatorio_tecnico.docx
+++ b/doc/relatorio_tecnico.docx
@@ -1113,9 +1113,9 @@
             </w:rPr>
             <w:fldChar w:fldCharType="end"/>
           </w:r>
-          <w:bookmarkStart w:id="0" w:name="_Toc438245116"/>
+          <w:bookmarkStart w:id="0" w:name="_Toc118654374"/>
           <w:bookmarkStart w:id="1" w:name="_Toc438241735"/>
-          <w:bookmarkStart w:id="2" w:name="_Toc118654374"/>
+          <w:bookmarkStart w:id="2" w:name="_Toc438245116"/>
           <w:bookmarkEnd w:id="0"/>
           <w:bookmarkEnd w:id="1"/>
           <w:bookmarkEnd w:id="2"/>
@@ -1507,8 +1507,8 @@
           <w:szCs w:val="24"/>
         </w:rPr>
       </w:pPr>
-      <w:bookmarkStart w:id="7" w:name="_Toc48568828"/>
-      <w:bookmarkStart w:id="8" w:name="_Toc438245121"/>
+      <w:bookmarkStart w:id="7" w:name="_Toc438245121"/>
+      <w:bookmarkStart w:id="8" w:name="_Toc48568828"/>
       <w:r>
         <w:rPr/>
         <w:t>Arquitetura</w:t>
@@ -2507,7 +2507,9 @@
         </w:rPr>
       </w:pPr>
       <w:r>
-        <w:rPr/>
+        <w:rPr>
+          <w:color w:val="00B050"/>
+        </w:rPr>
       </w:r>
     </w:p>
     <w:p>
@@ -2644,19 +2646,23 @@
         </w:rPr>
       </w:pPr>
       <w:r>
-        <w:rPr/>
-      </w:r>
-    </w:p>
-    <w:p>
-      <w:pPr>
-        <w:pStyle w:val="Normal"/>
-        <w:ind w:left="431" w:hanging="0"/>
         <w:rPr>
           <w:color w:val="00B050"/>
         </w:rPr>
-      </w:pPr>
-      <w:r>
-        <w:rPr/>
+      </w:r>
+    </w:p>
+    <w:p>
+      <w:pPr>
+        <w:pStyle w:val="Normal"/>
+        <w:ind w:left="431" w:hanging="0"/>
+        <w:rPr>
+          <w:color w:val="00B050"/>
+        </w:rPr>
+      </w:pPr>
+      <w:r>
+        <w:rPr>
+          <w:color w:val="00B050"/>
+        </w:rPr>
       </w:r>
     </w:p>
     <w:p>
@@ -2732,19 +2738,9 @@
         </w:rPr>
       </w:pPr>
       <w:r>
-        <w:rPr/>
-      </w:r>
-    </w:p>
-    <w:p>
-      <w:pPr>
-        <w:pStyle w:val="Normal"/>
-        <w:ind w:left="431" w:hanging="0"/>
         <w:rPr>
           <w:color w:val="00B050"/>
         </w:rPr>
-      </w:pPr>
-      <w:r>
-        <w:rPr/>
       </w:r>
     </w:p>
     <w:p>
@@ -2756,19 +2752,9 @@
         </w:rPr>
       </w:pPr>
       <w:r>
-        <w:rPr/>
-      </w:r>
-    </w:p>
-    <w:p>
-      <w:pPr>
-        <w:pStyle w:val="Normal"/>
-        <w:ind w:left="431" w:hanging="0"/>
         <w:rPr>
           <w:color w:val="00B050"/>
         </w:rPr>
-      </w:pPr>
-      <w:r>
-        <w:rPr/>
       </w:r>
     </w:p>
     <w:p>
@@ -2780,19 +2766,9 @@
         </w:rPr>
       </w:pPr>
       <w:r>
-        <w:rPr/>
-      </w:r>
-    </w:p>
-    <w:p>
-      <w:pPr>
-        <w:pStyle w:val="Normal"/>
-        <w:ind w:left="431" w:hanging="0"/>
         <w:rPr>
           <w:color w:val="00B050"/>
         </w:rPr>
-      </w:pPr>
-      <w:r>
-        <w:rPr/>
       </w:r>
     </w:p>
     <w:p>
@@ -2804,19 +2780,9 @@
         </w:rPr>
       </w:pPr>
       <w:r>
-        <w:rPr/>
-      </w:r>
-    </w:p>
-    <w:p>
-      <w:pPr>
-        <w:pStyle w:val="Normal"/>
-        <w:ind w:left="431" w:hanging="0"/>
         <w:rPr>
           <w:color w:val="00B050"/>
         </w:rPr>
-      </w:pPr>
-      <w:r>
-        <w:rPr/>
       </w:r>
     </w:p>
     <w:p>
@@ -2828,19 +2794,9 @@
         </w:rPr>
       </w:pPr>
       <w:r>
-        <w:rPr/>
-      </w:r>
-    </w:p>
-    <w:p>
-      <w:pPr>
-        <w:pStyle w:val="Normal"/>
-        <w:ind w:left="431" w:hanging="0"/>
         <w:rPr>
           <w:color w:val="00B050"/>
         </w:rPr>
-      </w:pPr>
-      <w:r>
-        <w:rPr/>
       </w:r>
     </w:p>
     <w:p>
@@ -2852,19 +2808,9 @@
         </w:rPr>
       </w:pPr>
       <w:r>
-        <w:rPr/>
-      </w:r>
-    </w:p>
-    <w:p>
-      <w:pPr>
-        <w:pStyle w:val="Normal"/>
-        <w:ind w:left="431" w:hanging="0"/>
         <w:rPr>
           <w:color w:val="00B050"/>
         </w:rPr>
-      </w:pPr>
-      <w:r>
-        <w:rPr/>
       </w:r>
     </w:p>
     <w:p>
@@ -2876,19 +2822,121 @@
         </w:rPr>
       </w:pPr>
       <w:r>
-        <w:rPr/>
-      </w:r>
-    </w:p>
-    <w:p>
-      <w:pPr>
-        <w:pStyle w:val="Normal"/>
-        <w:ind w:left="431" w:hanging="0"/>
         <w:rPr>
           <w:color w:val="00B050"/>
         </w:rPr>
-      </w:pPr>
-      <w:r>
-        <w:rPr/>
+      </w:r>
+    </w:p>
+    <w:p>
+      <w:pPr>
+        <w:pStyle w:val="Normal"/>
+        <w:ind w:left="431" w:hanging="0"/>
+        <w:rPr>
+          <w:color w:val="00B050"/>
+        </w:rPr>
+      </w:pPr>
+      <w:r>
+        <w:rPr>
+          <w:color w:val="00B050"/>
+        </w:rPr>
+      </w:r>
+    </w:p>
+    <w:p>
+      <w:pPr>
+        <w:pStyle w:val="Normal"/>
+        <w:ind w:left="431" w:hanging="0"/>
+        <w:rPr>
+          <w:color w:val="00B050"/>
+        </w:rPr>
+      </w:pPr>
+      <w:r>
+        <w:rPr>
+          <w:color w:val="00B050"/>
+        </w:rPr>
+      </w:r>
+    </w:p>
+    <w:p>
+      <w:pPr>
+        <w:pStyle w:val="Normal"/>
+        <w:ind w:left="431" w:hanging="0"/>
+        <w:rPr>
+          <w:color w:val="00B050"/>
+        </w:rPr>
+      </w:pPr>
+      <w:r>
+        <w:rPr>
+          <w:color w:val="00B050"/>
+        </w:rPr>
+      </w:r>
+    </w:p>
+    <w:p>
+      <w:pPr>
+        <w:pStyle w:val="Normal"/>
+        <w:ind w:left="431" w:hanging="0"/>
+        <w:rPr>
+          <w:color w:val="00B050"/>
+        </w:rPr>
+      </w:pPr>
+      <w:r>
+        <w:rPr>
+          <w:color w:val="00B050"/>
+        </w:rPr>
+      </w:r>
+    </w:p>
+    <w:p>
+      <w:pPr>
+        <w:pStyle w:val="Normal"/>
+        <w:ind w:left="431" w:hanging="0"/>
+        <w:rPr>
+          <w:color w:val="00B050"/>
+        </w:rPr>
+      </w:pPr>
+      <w:r>
+        <w:rPr>
+          <w:color w:val="00B050"/>
+        </w:rPr>
+      </w:r>
+    </w:p>
+    <w:p>
+      <w:pPr>
+        <w:pStyle w:val="Normal"/>
+        <w:ind w:left="431" w:hanging="0"/>
+        <w:rPr>
+          <w:color w:val="00B050"/>
+        </w:rPr>
+      </w:pPr>
+      <w:r>
+        <w:rPr>
+          <w:color w:val="00B050"/>
+        </w:rPr>
+      </w:r>
+    </w:p>
+    <w:p>
+      <w:pPr>
+        <w:pStyle w:val="Normal"/>
+        <w:ind w:left="431" w:hanging="0"/>
+        <w:rPr>
+          <w:color w:val="00B050"/>
+        </w:rPr>
+      </w:pPr>
+      <w:r>
+        <w:rPr>
+          <w:color w:val="00B050"/>
+        </w:rPr>
+      </w:r>
+    </w:p>
+    <w:p>
+      <w:pPr>
+        <w:pStyle w:val="Normal"/>
+        <w:ind w:left="431" w:hanging="0"/>
+        <w:rPr>
+          <w:color w:val="00B050"/>
+        </w:rPr>
+      </w:pPr>
+      <w:r>
+        <w:rPr>
+          <w:color w:val="00B050"/>
+        </w:rPr>
       </w:r>
     </w:p>
     <w:p>
@@ -2954,15 +3002,7 @@
       </w:pPr>
       <w:r>
         <w:rPr/>
-        <w:t xml:space="preserve">3.1. Aplicação ao problema de </w:t>
-      </w:r>
-      <w:r>
-        <w:rPr/>
-        <w:t>c</w:t>
-      </w:r>
-      <w:r>
-        <w:rPr/>
-        <w:t xml:space="preserve">omputação de área asfaltada – </w:t>
+        <w:t xml:space="preserve">3.1. Aplicação ao problema de computação de área asfaltada – </w:t>
       </w:r>
       <w:r>
         <w:rPr>
@@ -3148,15 +3188,7 @@
       </w:pPr>
       <w:r>
         <w:rPr/>
-        <w:t xml:space="preserve">Imagem de saída </w:t>
-      </w:r>
-      <w:r>
-        <w:rPr/>
-        <w:t>do K-Means</w:t>
-      </w:r>
-      <w:r>
-        <w:rPr/>
-        <w:t>:</w:t>
+        <w:t>Imagem de saída do K-Means:</w:t>
       </w:r>
     </w:p>
     <w:p>
@@ -3425,20 +3457,188 @@
       <w:r>
         <w:rPr/>
         <w:tab/>
-        <w:t>O algoritmo KNN produz uma imagem de saída mais parecida com o resultado esperado, conseguimos ver o contorno definido da área asfaltada. Em contrapar</w:t>
-      </w:r>
-      <w:r>
-        <w:rPr/>
-        <w:t>tida, o K-Means agrupa a imagem em duas classes porém algumas áreas não asfaltadas são da mesma classe que o asfalto, trazendo um resultado não satisfatório para o objetivo.</w:t>
-      </w:r>
-    </w:p>
-    <w:p>
-      <w:pPr>
-        <w:pStyle w:val="Normal"/>
-        <w:ind w:left="431" w:hanging="0"/>
+        <w:t>O algoritmo KNN produz uma imagem de saída mais parecida com o resultado esperado, conseguimos ver o contorno definido da área asfaltada. Em contrapartida, o K-Means agrupa a imagem em duas classes porém algumas áreas não asfaltadas são da mesma classe que o asfalto, trazendo um resultado não satisfatório para o objetivo.</w:t>
+      </w:r>
+    </w:p>
+    <w:p>
+      <w:pPr>
+        <w:pStyle w:val="Normal"/>
+        <w:ind w:left="431" w:hanging="0"/>
+        <w:rPr/>
+      </w:pPr>
+      <w:r>
+        <w:rPr/>
+        <w:tab/>
+      </w:r>
+      <w:r>
+        <w:rPr/>
+        <w:t xml:space="preserve">Se alterarmos o número de centros no algoritmo K-Means, teremos uma imagem de saída com K cores, podemos aumentar esse valor de K até que chegue um momento em que a imagem terá uma quantidade de cores muito próxima a imagem original. Por </w:t>
+      </w:r>
+      <w:r>
+        <w:rPr/>
+        <w:t>exemplo, imagem gerada com K = 30:</w:t>
+      </w:r>
+    </w:p>
+    <w:p>
+      <w:pPr>
+        <w:pStyle w:val="Normal"/>
+        <w:ind w:left="431" w:hanging="0"/>
+        <w:rPr/>
+      </w:pPr>
+      <w:r>
+        <w:rPr/>
+        <w:drawing>
+          <wp:anchor behindDoc="0" distT="0" distB="0" distL="0" distR="0" simplePos="0" locked="0" layoutInCell="1" allowOverlap="1" relativeHeight="13">
+            <wp:simplePos x="0" y="0"/>
+            <wp:positionH relativeFrom="column">
+              <wp:align>center</wp:align>
+            </wp:positionH>
+            <wp:positionV relativeFrom="paragraph">
+              <wp:posOffset>635</wp:posOffset>
+            </wp:positionV>
+            <wp:extent cx="5486400" cy="4114800"/>
+            <wp:effectExtent l="0" t="0" r="0" b="0"/>
+            <wp:wrapTopAndBottom/>
+            <wp:docPr id="12" name="Image12" descr=""/>
+            <wp:cNvGraphicFramePr>
+              <a:graphicFrameLocks xmlns:a="http://schemas.openxmlformats.org/drawingml/2006/main" noChangeAspect="1"/>
+            </wp:cNvGraphicFramePr>
+            <a:graphic xmlns:a="http://schemas.openxmlformats.org/drawingml/2006/main">
+              <a:graphicData uri="http://schemas.openxmlformats.org/drawingml/2006/picture">
+                <pic:pic xmlns:pic="http://schemas.openxmlformats.org/drawingml/2006/picture">
+                  <pic:nvPicPr>
+                    <pic:cNvPr id="12" name="Image12" descr=""/>
+                    <pic:cNvPicPr>
+                      <a:picLocks noChangeAspect="1" noChangeArrowheads="1"/>
+                    </pic:cNvPicPr>
+                  </pic:nvPicPr>
+                  <pic:blipFill>
+                    <a:blip r:embed="rId16"/>
+                    <a:stretch>
+                      <a:fillRect/>
+                    </a:stretch>
+                  </pic:blipFill>
+                  <pic:spPr bwMode="auto">
+                    <a:xfrm>
+                      <a:off x="0" y="0"/>
+                      <a:ext cx="5486400" cy="4114800"/>
+                    </a:xfrm>
+                    <a:prstGeom prst="rect">
+                      <a:avLst/>
+                    </a:prstGeom>
+                  </pic:spPr>
+                </pic:pic>
+              </a:graphicData>
+            </a:graphic>
+          </wp:anchor>
+        </w:drawing>
+      </w:r>
+      <w:r>
+        <w:rPr/>
+        <w:tab/>
+      </w:r>
+    </w:p>
+    <w:p>
+      <w:pPr>
+        <w:pStyle w:val="Normal"/>
+        <w:ind w:left="431" w:hanging="0"/>
+        <w:rPr/>
+      </w:pPr>
+      <w:r>
         <w:rPr>
           <w:highlight w:val="yellow"/>
         </w:rPr>
+        <w:tab/>
+        <w:t xml:space="preserve">Podemos ver que com K centros temos K cores, assim a imagem gerada tem boa parte dos detalhes da imagem original, </w:t>
+      </w:r>
+      <w:r>
+        <w:rPr>
+          <w:highlight w:val="yellow"/>
+        </w:rPr>
+        <w:t>porém foge do objetivo do problema.</w:t>
+      </w:r>
+    </w:p>
+    <w:p>
+      <w:pPr>
+        <w:pStyle w:val="Normal"/>
+        <w:ind w:left="431" w:hanging="0"/>
+        <w:rPr/>
+      </w:pPr>
+      <w:r>
+        <w:rPr>
+          <w:highlight w:val="yellow"/>
+        </w:rPr>
+        <w:tab/>
+        <w:t>Já para o algoritmo KNN os dados não classificados serão classificados considerando mais dados ou menos dados, ou seja, quanto maior o K mais preciso e quanto menor menos preciso. Por exemplo, se alterarmos o valor de K para 3 teremos a imagem:</w:t>
+      </w:r>
+    </w:p>
+    <w:p>
+      <w:pPr>
+        <w:pStyle w:val="Normal"/>
+        <w:ind w:left="431" w:hanging="0"/>
+        <w:rPr/>
+      </w:pPr>
+      <w:r>
+        <w:drawing>
+          <wp:anchor behindDoc="0" distT="0" distB="0" distL="0" distR="0" simplePos="0" locked="0" layoutInCell="1" allowOverlap="1" relativeHeight="14">
+            <wp:simplePos x="0" y="0"/>
+            <wp:positionH relativeFrom="column">
+              <wp:align>center</wp:align>
+            </wp:positionH>
+            <wp:positionV relativeFrom="paragraph">
+              <wp:posOffset>635</wp:posOffset>
+            </wp:positionV>
+            <wp:extent cx="5486400" cy="4114800"/>
+            <wp:effectExtent l="0" t="0" r="0" b="0"/>
+            <wp:wrapTopAndBottom/>
+            <wp:docPr id="13" name="Image13" descr=""/>
+            <wp:cNvGraphicFramePr>
+              <a:graphicFrameLocks xmlns:a="http://schemas.openxmlformats.org/drawingml/2006/main" noChangeAspect="1"/>
+            </wp:cNvGraphicFramePr>
+            <a:graphic xmlns:a="http://schemas.openxmlformats.org/drawingml/2006/main">
+              <a:graphicData uri="http://schemas.openxmlformats.org/drawingml/2006/picture">
+                <pic:pic xmlns:pic="http://schemas.openxmlformats.org/drawingml/2006/picture">
+                  <pic:nvPicPr>
+                    <pic:cNvPr id="13" name="Image13" descr=""/>
+                    <pic:cNvPicPr>
+                      <a:picLocks noChangeAspect="1" noChangeArrowheads="1"/>
+                    </pic:cNvPicPr>
+                  </pic:nvPicPr>
+                  <pic:blipFill>
+                    <a:blip r:embed="rId17"/>
+                    <a:stretch>
+                      <a:fillRect/>
+                    </a:stretch>
+                  </pic:blipFill>
+                  <pic:spPr bwMode="auto">
+                    <a:xfrm>
+                      <a:off x="0" y="0"/>
+                      <a:ext cx="5486400" cy="4114800"/>
+                    </a:xfrm>
+                    <a:prstGeom prst="rect">
+                      <a:avLst/>
+                    </a:prstGeom>
+                  </pic:spPr>
+                </pic:pic>
+              </a:graphicData>
+            </a:graphic>
+          </wp:anchor>
+        </w:drawing>
+      </w:r>
+      <w:r>
+        <w:rPr/>
+        <w:tab/>
+      </w:r>
+      <w:r>
+        <w:rPr/>
+        <w:t>Porém, como podemos ver, mesmo reduzindo o K para 3, as duas imagens de saída não tem diferenças muito aparentes. Com isso, podemos concluir que a qualidade do resultado do KNN depende mais dos dados de referência do que o valor de K.</w:t>
+      </w:r>
+    </w:p>
+    <w:p>
+      <w:pPr>
+        <w:pStyle w:val="Normal"/>
+        <w:ind w:left="431" w:hanging="0"/>
+        <w:rPr/>
       </w:pPr>
       <w:r>
         <w:rPr>
@@ -3702,8 +3902,8 @@
       </w:r>
     </w:p>
     <w:sectPr>
-      <w:headerReference w:type="default" r:id="rId16"/>
-      <w:footerReference w:type="default" r:id="rId17"/>
+      <w:headerReference w:type="default" r:id="rId18"/>
+      <w:footerReference w:type="default" r:id="rId19"/>
       <w:type w:val="nextPage"/>
       <w:pgSz w:w="11906" w:h="16838"/>
       <w:pgMar w:left="1701" w:right="1134" w:header="1134" w:top="1701" w:footer="1134" w:bottom="1191" w:gutter="0"/>
@@ -3739,7 +3939,7 @@
         <w:docPartGallery w:val="Page Numbers (Bottom of Page)"/>
         <w:docPartUnique w:val="true"/>
       </w:docPartObj>
-      <w:id w:val="576326178"/>
+      <w:id w:val="775518057"/>
     </w:sdtPr>
     <w:sdtContent>
       <w:p>
@@ -3823,7 +4023,7 @@
         <w:docPartGallery w:val="Page Numbers (Bottom of Page)"/>
         <w:docPartUnique w:val="true"/>
       </w:docPartObj>
-      <w:id w:val="287704571"/>
+      <w:id w:val="1601121057"/>
     </w:sdtPr>
     <w:sdtContent>
       <w:p>
@@ -3847,7 +4047,7 @@
         </w:r>
         <w:r>
           <w:rPr/>
-          <w:t>14</w:t>
+          <w:t>16</w:t>
         </w:r>
         <w:r>
           <w:rPr/>

</xml_diff>

<commit_message>
Atualizar dependencias e logger
</commit_message>
<xml_diff>
--- a/doc/relatorio_tecnico.docx
+++ b/doc/relatorio_tecnico.docx
@@ -1717,14 +1717,10 @@
       <w:pPr>
         <w:pStyle w:val="Normal"/>
         <w:ind w:left="431" w:hanging="0"/>
-        <w:rPr>
-          <w:highlight w:val="yellow"/>
-        </w:rPr>
-      </w:pPr>
-      <w:r>
-        <w:rPr>
-          <w:highlight w:val="yellow"/>
-        </w:rPr>
+        <w:rPr/>
+      </w:pPr>
+      <w:r>
+        <w:rPr/>
         <w:t>2.3.1. Tecnologias utilizadas</w:t>
       </w:r>
     </w:p>
@@ -1783,15 +1779,26 @@
           <w:ilvl w:val="0"/>
           <w:numId w:val="3"/>
         </w:numPr>
-        <w:rPr>
-          <w:highlight w:val="yellow"/>
-        </w:rPr>
-      </w:pPr>
-      <w:r>
-        <w:rPr>
-          <w:highlight w:val="yellow"/>
-        </w:rPr>
-        <w:t>Linguagem de Programação Java:  Por que escolheu e onde foi utilizada.</w:t>
+        <w:rPr/>
+      </w:pPr>
+      <w:r>
+        <w:rPr/>
+        <w:t xml:space="preserve">Linguagem de programação Java: Java foi a tecnologia escolhida por ser multi-plataforma com a JVM, a linguagem é compilada, ou seja, a performance pode ser melhor que uma linguagem interpretada, mas principalmente pela </w:t>
+      </w:r>
+      <w:r>
+        <w:rPr>
+          <w:rFonts w:eastAsia="Times New Roman" w:cs="Times New Roman"/>
+          <w:color w:val="000000"/>
+          <w:kern w:val="0"/>
+          <w:sz w:val="24"/>
+          <w:szCs w:val="24"/>
+          <w:lang w:val="pt-BR" w:eastAsia="pt-BR" w:bidi="ar-SA"/>
+        </w:rPr>
+        <w:t>experiência prévia</w:t>
+      </w:r>
+      <w:r>
+        <w:rPr/>
+        <w:t xml:space="preserve"> com a tecnologia.</w:t>
       </w:r>
     </w:p>
     <w:p>
@@ -3469,24 +3476,16 @@
       <w:r>
         <w:rPr/>
         <w:tab/>
-      </w:r>
-      <w:r>
-        <w:rPr/>
-        <w:t xml:space="preserve">Se alterarmos o número de centros no algoritmo K-Means, teremos uma imagem de saída com K cores, podemos aumentar esse valor de K até que chegue um momento em que a imagem terá uma quantidade de cores muito próxima a imagem original. Por </w:t>
-      </w:r>
-      <w:r>
-        <w:rPr/>
-        <w:t>exemplo, imagem gerada com K = 30:</w:t>
-      </w:r>
-    </w:p>
-    <w:p>
-      <w:pPr>
-        <w:pStyle w:val="Normal"/>
-        <w:ind w:left="431" w:hanging="0"/>
-        <w:rPr/>
-      </w:pPr>
-      <w:r>
-        <w:rPr/>
+        <w:t>Se alterarmos o número de centros no algoritmo K-Means, teremos uma imagem de saída com K cores, podemos aumentar esse valor de K até que chegue um momento em que a imagem terá uma quantidade de cores muito próxima a imagem original. Por exemplo, imagem gerada com K = 30:</w:t>
+      </w:r>
+    </w:p>
+    <w:p>
+      <w:pPr>
+        <w:pStyle w:val="Normal"/>
+        <w:ind w:left="431" w:hanging="0"/>
+        <w:rPr/>
+      </w:pPr>
+      <w:r>
         <w:drawing>
           <wp:anchor behindDoc="0" distT="0" distB="0" distL="0" distR="0" simplePos="0" locked="0" layoutInCell="1" allowOverlap="1" relativeHeight="13">
             <wp:simplePos x="0" y="0"/>
@@ -3549,13 +3548,7 @@
           <w:highlight w:val="yellow"/>
         </w:rPr>
         <w:tab/>
-        <w:t xml:space="preserve">Podemos ver que com K centros temos K cores, assim a imagem gerada tem boa parte dos detalhes da imagem original, </w:t>
-      </w:r>
-      <w:r>
-        <w:rPr>
-          <w:highlight w:val="yellow"/>
-        </w:rPr>
-        <w:t>porém foge do objetivo do problema.</w:t>
+        <w:t>Podemos ver que com K centros temos K cores, assim a imagem gerada tem boa parte dos detalhes da imagem original, porém foge do objetivo do problema.</w:t>
       </w:r>
     </w:p>
     <w:p>
@@ -3629,9 +3622,84 @@
         <w:rPr/>
         <w:tab/>
       </w:r>
-      <w:r>
-        <w:rPr/>
-        <w:t>Porém, como podemos ver, mesmo reduzindo o K para 3, as duas imagens de saída não tem diferenças muito aparentes. Com isso, podemos concluir que a qualidade do resultado do KNN depende mais dos dados de referência do que o valor de K.</w:t>
+    </w:p>
+    <w:p>
+      <w:pPr>
+        <w:pStyle w:val="Normal"/>
+        <w:ind w:left="431" w:hanging="0"/>
+        <w:rPr/>
+      </w:pPr>
+      <w:r>
+        <w:rPr/>
+        <w:tab/>
+        <w:t>Agora uma imagem com o parâmetro K = 101:</w:t>
+      </w:r>
+    </w:p>
+    <w:p>
+      <w:pPr>
+        <w:pStyle w:val="Normal"/>
+        <w:ind w:left="431" w:hanging="0"/>
+        <w:rPr/>
+      </w:pPr>
+      <w:r>
+        <w:rPr/>
+        <w:drawing>
+          <wp:anchor behindDoc="0" distT="0" distB="0" distL="0" distR="0" simplePos="0" locked="0" layoutInCell="1" allowOverlap="1" relativeHeight="15">
+            <wp:simplePos x="0" y="0"/>
+            <wp:positionH relativeFrom="column">
+              <wp:align>center</wp:align>
+            </wp:positionH>
+            <wp:positionV relativeFrom="paragraph">
+              <wp:posOffset>635</wp:posOffset>
+            </wp:positionV>
+            <wp:extent cx="5486400" cy="4114800"/>
+            <wp:effectExtent l="0" t="0" r="0" b="0"/>
+            <wp:wrapTopAndBottom/>
+            <wp:docPr id="14" name="Image14" descr=""/>
+            <wp:cNvGraphicFramePr>
+              <a:graphicFrameLocks xmlns:a="http://schemas.openxmlformats.org/drawingml/2006/main" noChangeAspect="1"/>
+            </wp:cNvGraphicFramePr>
+            <a:graphic xmlns:a="http://schemas.openxmlformats.org/drawingml/2006/main">
+              <a:graphicData uri="http://schemas.openxmlformats.org/drawingml/2006/picture">
+                <pic:pic xmlns:pic="http://schemas.openxmlformats.org/drawingml/2006/picture">
+                  <pic:nvPicPr>
+                    <pic:cNvPr id="14" name="Image14" descr=""/>
+                    <pic:cNvPicPr>
+                      <a:picLocks noChangeAspect="1" noChangeArrowheads="1"/>
+                    </pic:cNvPicPr>
+                  </pic:nvPicPr>
+                  <pic:blipFill>
+                    <a:blip r:embed="rId18"/>
+                    <a:stretch>
+                      <a:fillRect/>
+                    </a:stretch>
+                  </pic:blipFill>
+                  <pic:spPr bwMode="auto">
+                    <a:xfrm>
+                      <a:off x="0" y="0"/>
+                      <a:ext cx="5486400" cy="4114800"/>
+                    </a:xfrm>
+                    <a:prstGeom prst="rect">
+                      <a:avLst/>
+                    </a:prstGeom>
+                  </pic:spPr>
+                </pic:pic>
+              </a:graphicData>
+            </a:graphic>
+          </wp:anchor>
+        </w:drawing>
+      </w:r>
+    </w:p>
+    <w:p>
+      <w:pPr>
+        <w:pStyle w:val="Normal"/>
+        <w:ind w:left="431" w:hanging="0"/>
+        <w:rPr/>
+      </w:pPr>
+      <w:r>
+        <w:rPr/>
+        <w:tab/>
+        <w:t xml:space="preserve">Porém, como podemos ver, mesmo reduzindo o K para 3 ou aumentando para 101, as duas imagens de saída não tem diferenças muito aparentes. Com isso, podemos concluir que a qualidade do resultado do KNN depende mais dos dados de referência do que o valor de K. </w:t>
       </w:r>
     </w:p>
     <w:p>
@@ -3807,15 +3875,11 @@
       <w:pPr>
         <w:pStyle w:val="Normal"/>
         <w:ind w:left="431" w:hanging="0"/>
-        <w:rPr>
-          <w:highlight w:val="yellow"/>
-        </w:rPr>
-      </w:pPr>
-      <w:r>
-        <w:rPr>
-          <w:highlight w:val="yellow"/>
-        </w:rPr>
-        <w:t>3.3. Conclusões e considerações Finais</w:t>
+        <w:rPr/>
+      </w:pPr>
+      <w:r>
+        <w:rPr/>
+        <w:t>3.3. Conclusões e considerações finais</w:t>
       </w:r>
     </w:p>
     <w:p>
@@ -3902,8 +3966,8 @@
       </w:r>
     </w:p>
     <w:sectPr>
-      <w:headerReference w:type="default" r:id="rId18"/>
-      <w:footerReference w:type="default" r:id="rId19"/>
+      <w:headerReference w:type="default" r:id="rId19"/>
+      <w:footerReference w:type="default" r:id="rId20"/>
       <w:type w:val="nextPage"/>
       <w:pgSz w:w="11906" w:h="16838"/>
       <w:pgMar w:left="1701" w:right="1134" w:header="1134" w:top="1701" w:footer="1134" w:bottom="1191" w:gutter="0"/>
@@ -3939,7 +4003,7 @@
         <w:docPartGallery w:val="Page Numbers (Bottom of Page)"/>
         <w:docPartUnique w:val="true"/>
       </w:docPartObj>
-      <w:id w:val="775518057"/>
+      <w:id w:val="957237338"/>
     </w:sdtPr>
     <w:sdtContent>
       <w:p>
@@ -4023,7 +4087,7 @@
         <w:docPartGallery w:val="Page Numbers (Bottom of Page)"/>
         <w:docPartUnique w:val="true"/>
       </w:docPartObj>
-      <w:id w:val="1601121057"/>
+      <w:id w:val="31943741"/>
     </w:sdtPr>
     <w:sdtContent>
       <w:p>
@@ -4047,7 +4111,7 @@
         </w:r>
         <w:r>
           <w:rPr/>
-          <w:t>16</w:t>
+          <w:t>17</w:t>
         </w:r>
         <w:r>
           <w:rPr/>

</xml_diff>

<commit_message>
Atualizar diagrama de classes
</commit_message>
<xml_diff>
--- a/doc/relatorio_tecnico.docx
+++ b/doc/relatorio_tecnico.docx
@@ -9,6 +9,7 @@
       </w:pPr>
       <w:r>
         <w:rPr/>
+        <w:tab/>
         <w:t>FACULDADE DE TECNOLOGIA DE SÃO JOSÉ DOS CAMPOS</w:t>
       </w:r>
     </w:p>
@@ -1113,9 +1114,9 @@
             </w:rPr>
             <w:fldChar w:fldCharType="end"/>
           </w:r>
-          <w:bookmarkStart w:id="0" w:name="_Toc438245116"/>
+          <w:bookmarkStart w:id="0" w:name="_Toc118654374"/>
           <w:bookmarkStart w:id="1" w:name="_Toc438241735"/>
-          <w:bookmarkStart w:id="2" w:name="_Toc118654374"/>
+          <w:bookmarkStart w:id="2" w:name="_Toc438245116"/>
           <w:bookmarkEnd w:id="0"/>
           <w:bookmarkEnd w:id="1"/>
           <w:bookmarkEnd w:id="2"/>
@@ -1499,8 +1500,8 @@
           <w:szCs w:val="24"/>
         </w:rPr>
       </w:pPr>
-      <w:bookmarkStart w:id="7" w:name="_Toc48568828"/>
-      <w:bookmarkStart w:id="8" w:name="_Toc438245121"/>
+      <w:bookmarkStart w:id="7" w:name="_Toc438245121"/>
+      <w:bookmarkStart w:id="8" w:name="_Toc48568828"/>
       <w:r>
         <w:rPr/>
         <w:t>Arquitetura</w:t>
@@ -1624,7 +1625,15 @@
         </w:rPr>
       </w:pPr>
       <w:r>
-        <w:rPr/>
+        <w:rPr>
+          <w:b w:val="false"/>
+          <w:bCs w:val="false"/>
+          <w:caps w:val="false"/>
+          <w:smallCaps w:val="false"/>
+          <w:color w:val="auto"/>
+          <w:sz w:val="24"/>
+          <w:szCs w:val="24"/>
+        </w:rPr>
         <w:drawing>
           <wp:anchor behindDoc="0" distT="0" distB="0" distL="0" distR="0" simplePos="0" locked="0" layoutInCell="1" allowOverlap="1" relativeHeight="22">
             <wp:simplePos x="0" y="0"/>
@@ -1634,7 +1643,7 @@
             <wp:positionV relativeFrom="paragraph">
               <wp:posOffset>635</wp:posOffset>
             </wp:positionV>
-            <wp:extent cx="5760085" cy="3620135"/>
+            <wp:extent cx="5760085" cy="3653155"/>
             <wp:effectExtent l="0" t="0" r="0" b="0"/>
             <wp:wrapTopAndBottom/>
             <wp:docPr id="1" name="Image1" descr=""/>
@@ -1659,7 +1668,7 @@
                   <pic:spPr bwMode="auto">
                     <a:xfrm>
                       <a:off x="0" y="0"/>
-                      <a:ext cx="5760085" cy="3620135"/>
+                      <a:ext cx="5760085" cy="3653155"/>
                     </a:xfrm>
                     <a:prstGeom prst="rect">
                       <a:avLst/>
@@ -2085,7 +2094,7 @@
                 <wp:positionV relativeFrom="paragraph">
                   <wp:posOffset>170815</wp:posOffset>
                 </wp:positionV>
-                <wp:extent cx="5451475" cy="2277745"/>
+                <wp:extent cx="5453380" cy="2277745"/>
                 <wp:effectExtent l="0" t="0" r="0" b="0"/>
                 <wp:wrapTopAndBottom/>
                 <wp:docPr id="2" name="Shape1"/>
@@ -2096,7 +2105,7 @@
                       <wps:spPr>
                         <a:xfrm>
                           <a:off x="0" y="0"/>
-                          <a:ext cx="5450760" cy="2277000"/>
+                          <a:ext cx="5452920" cy="2277000"/>
                         </a:xfrm>
                         <a:prstGeom prst="rect">
                           <a:avLst/>
@@ -2118,7 +2127,7 @@
                             <w:pPr>
                               <w:pStyle w:val="FrameContents"/>
                               <w:shd w:val="clear" w:fill="F8F8F8"/>
-                              <w:overflowPunct w:val="true"/>
+                              <w:overflowPunct w:val="false"/>
                               <w:spacing w:lineRule="auto" w:line="240"/>
                               <w:ind w:hanging="0"/>
                               <w:jc w:val="left"/>
@@ -2304,7 +2313,7 @@
                             <w:pPr>
                               <w:pStyle w:val="FrameContents"/>
                               <w:shd w:val="clear" w:fill="F8F8F8"/>
-                              <w:overflowPunct w:val="true"/>
+                              <w:overflowPunct w:val="false"/>
                               <w:spacing w:lineRule="auto" w:line="240"/>
                               <w:ind w:hanging="0"/>
                               <w:jc w:val="left"/>
@@ -2430,7 +2439,7 @@
                             <w:pPr>
                               <w:pStyle w:val="FrameContents"/>
                               <w:shd w:val="clear" w:fill="F8F8F8"/>
-                              <w:overflowPunct w:val="true"/>
+                              <w:overflowPunct w:val="false"/>
                               <w:spacing w:lineRule="auto" w:line="240"/>
                               <w:ind w:hanging="0"/>
                               <w:jc w:val="left"/>
@@ -2506,7 +2515,7 @@
                             <w:pPr>
                               <w:pStyle w:val="FrameContents"/>
                               <w:shd w:val="clear" w:fill="F8F8F8"/>
-                              <w:overflowPunct w:val="true"/>
+                              <w:overflowPunct w:val="false"/>
                               <w:spacing w:lineRule="auto" w:line="240"/>
                               <w:ind w:hanging="0"/>
                               <w:jc w:val="left"/>
@@ -2582,7 +2591,7 @@
                             <w:pPr>
                               <w:pStyle w:val="FrameContents"/>
                               <w:shd w:val="clear" w:fill="F8F8F8"/>
-                              <w:overflowPunct w:val="true"/>
+                              <w:overflowPunct w:val="false"/>
                               <w:spacing w:lineRule="auto" w:line="240"/>
                               <w:ind w:hanging="0"/>
                               <w:jc w:val="left"/>
@@ -2658,7 +2667,7 @@
                             <w:pPr>
                               <w:pStyle w:val="FrameContents"/>
                               <w:shd w:val="clear" w:fill="F8F8F8"/>
-                              <w:overflowPunct w:val="true"/>
+                              <w:overflowPunct w:val="false"/>
                               <w:spacing w:lineRule="auto" w:line="240"/>
                               <w:ind w:hanging="0"/>
                               <w:jc w:val="left"/>
@@ -2774,7 +2783,7 @@
                             <w:pPr>
                               <w:pStyle w:val="FrameContents"/>
                               <w:shd w:val="clear" w:fill="F8F8F8"/>
-                              <w:overflowPunct w:val="true"/>
+                              <w:overflowPunct w:val="false"/>
                               <w:spacing w:lineRule="auto" w:line="240"/>
                               <w:ind w:hanging="0"/>
                               <w:jc w:val="left"/>
@@ -2850,7 +2859,7 @@
                             <w:pPr>
                               <w:pStyle w:val="FrameContents"/>
                               <w:shd w:val="clear" w:fill="F8F8F8"/>
-                              <w:overflowPunct w:val="true"/>
+                              <w:overflowPunct w:val="false"/>
                               <w:spacing w:lineRule="auto" w:line="240"/>
                               <w:ind w:hanging="0"/>
                               <w:jc w:val="left"/>
@@ -2906,7 +2915,7 @@
                             <w:pPr>
                               <w:pStyle w:val="FrameContents"/>
                               <w:shd w:val="clear" w:fill="F8F8F8"/>
-                              <w:overflowPunct w:val="true"/>
+                              <w:overflowPunct w:val="false"/>
                               <w:spacing w:lineRule="auto" w:line="240"/>
                               <w:ind w:hanging="0"/>
                               <w:jc w:val="left"/>
@@ -2962,7 +2971,7 @@
                             <w:pPr>
                               <w:pStyle w:val="FrameContents"/>
                               <w:shd w:val="clear" w:fill="F8F8F8"/>
-                              <w:overflowPunct w:val="true"/>
+                              <w:overflowPunct w:val="false"/>
                               <w:spacing w:lineRule="auto" w:line="240"/>
                               <w:ind w:hanging="0"/>
                               <w:jc w:val="left"/>
@@ -3027,7 +3036,7 @@
                             <w:pPr>
                               <w:pStyle w:val="FrameContents"/>
                               <w:shd w:val="clear" w:fill="F8F8F8"/>
-                              <w:overflowPunct w:val="true"/>
+                              <w:overflowPunct w:val="false"/>
                               <w:spacing w:lineRule="auto" w:line="240"/>
                               <w:ind w:hanging="0"/>
                               <w:jc w:val="left"/>
@@ -3081,7 +3090,7 @@
           </mc:Choice>
           <mc:Fallback>
             <w:pict>
-              <v:rect id="shape_0" ID="Shape1" stroked="f" style="position:absolute;margin-left:22.95pt;margin-top:13.45pt;width:429.15pt;height:179.25pt">
+              <v:rect id="shape_0" ID="Shape1" stroked="f" style="position:absolute;margin-left:22.95pt;margin-top:13.45pt;width:429.3pt;height:179.25pt">
                 <w10:wrap type="square"/>
                 <v:fill o:detectmouseclick="t" on="false"/>
                 <v:stroke color="#3465a4" joinstyle="round" endcap="flat"/>
@@ -3091,7 +3100,7 @@
                       <w:pPr>
                         <w:pStyle w:val="FrameContents"/>
                         <w:shd w:val="clear" w:fill="F8F8F8"/>
-                        <w:overflowPunct w:val="true"/>
+                        <w:overflowPunct w:val="false"/>
                         <w:spacing w:lineRule="auto" w:line="240"/>
                         <w:ind w:hanging="0"/>
                         <w:jc w:val="left"/>
@@ -3277,7 +3286,7 @@
                       <w:pPr>
                         <w:pStyle w:val="FrameContents"/>
                         <w:shd w:val="clear" w:fill="F8F8F8"/>
-                        <w:overflowPunct w:val="true"/>
+                        <w:overflowPunct w:val="false"/>
                         <w:spacing w:lineRule="auto" w:line="240"/>
                         <w:ind w:hanging="0"/>
                         <w:jc w:val="left"/>
@@ -3403,7 +3412,7 @@
                       <w:pPr>
                         <w:pStyle w:val="FrameContents"/>
                         <w:shd w:val="clear" w:fill="F8F8F8"/>
-                        <w:overflowPunct w:val="true"/>
+                        <w:overflowPunct w:val="false"/>
                         <w:spacing w:lineRule="auto" w:line="240"/>
                         <w:ind w:hanging="0"/>
                         <w:jc w:val="left"/>
@@ -3479,7 +3488,7 @@
                       <w:pPr>
                         <w:pStyle w:val="FrameContents"/>
                         <w:shd w:val="clear" w:fill="F8F8F8"/>
-                        <w:overflowPunct w:val="true"/>
+                        <w:overflowPunct w:val="false"/>
                         <w:spacing w:lineRule="auto" w:line="240"/>
                         <w:ind w:hanging="0"/>
                         <w:jc w:val="left"/>
@@ -3555,7 +3564,7 @@
                       <w:pPr>
                         <w:pStyle w:val="FrameContents"/>
                         <w:shd w:val="clear" w:fill="F8F8F8"/>
-                        <w:overflowPunct w:val="true"/>
+                        <w:overflowPunct w:val="false"/>
                         <w:spacing w:lineRule="auto" w:line="240"/>
                         <w:ind w:hanging="0"/>
                         <w:jc w:val="left"/>
@@ -3631,7 +3640,7 @@
                       <w:pPr>
                         <w:pStyle w:val="FrameContents"/>
                         <w:shd w:val="clear" w:fill="F8F8F8"/>
-                        <w:overflowPunct w:val="true"/>
+                        <w:overflowPunct w:val="false"/>
                         <w:spacing w:lineRule="auto" w:line="240"/>
                         <w:ind w:hanging="0"/>
                         <w:jc w:val="left"/>
@@ -3747,7 +3756,7 @@
                       <w:pPr>
                         <w:pStyle w:val="FrameContents"/>
                         <w:shd w:val="clear" w:fill="F8F8F8"/>
-                        <w:overflowPunct w:val="true"/>
+                        <w:overflowPunct w:val="false"/>
                         <w:spacing w:lineRule="auto" w:line="240"/>
                         <w:ind w:hanging="0"/>
                         <w:jc w:val="left"/>
@@ -3823,7 +3832,7 @@
                       <w:pPr>
                         <w:pStyle w:val="FrameContents"/>
                         <w:shd w:val="clear" w:fill="F8F8F8"/>
-                        <w:overflowPunct w:val="true"/>
+                        <w:overflowPunct w:val="false"/>
                         <w:spacing w:lineRule="auto" w:line="240"/>
                         <w:ind w:hanging="0"/>
                         <w:jc w:val="left"/>
@@ -3879,7 +3888,7 @@
                       <w:pPr>
                         <w:pStyle w:val="FrameContents"/>
                         <w:shd w:val="clear" w:fill="F8F8F8"/>
-                        <w:overflowPunct w:val="true"/>
+                        <w:overflowPunct w:val="false"/>
                         <w:spacing w:lineRule="auto" w:line="240"/>
                         <w:ind w:hanging="0"/>
                         <w:jc w:val="left"/>
@@ -3935,7 +3944,7 @@
                       <w:pPr>
                         <w:pStyle w:val="FrameContents"/>
                         <w:shd w:val="clear" w:fill="F8F8F8"/>
-                        <w:overflowPunct w:val="true"/>
+                        <w:overflowPunct w:val="false"/>
                         <w:spacing w:lineRule="auto" w:line="240"/>
                         <w:ind w:hanging="0"/>
                         <w:jc w:val="left"/>
@@ -4000,7 +4009,7 @@
                       <w:pPr>
                         <w:pStyle w:val="FrameContents"/>
                         <w:shd w:val="clear" w:fill="F8F8F8"/>
-                        <w:overflowPunct w:val="true"/>
+                        <w:overflowPunct w:val="false"/>
                         <w:spacing w:lineRule="auto" w:line="240"/>
                         <w:ind w:hanging="0"/>
                         <w:jc w:val="left"/>
@@ -4291,7 +4300,7 @@
                 <wp:positionV relativeFrom="paragraph">
                   <wp:posOffset>38100</wp:posOffset>
                 </wp:positionV>
-                <wp:extent cx="5280660" cy="2366645"/>
+                <wp:extent cx="5282565" cy="2366645"/>
                 <wp:effectExtent l="0" t="0" r="0" b="0"/>
                 <wp:wrapTopAndBottom/>
                 <wp:docPr id="4" name="Shape2"/>
@@ -4302,7 +4311,7 @@
                       <wps:spPr>
                         <a:xfrm>
                           <a:off x="0" y="0"/>
-                          <a:ext cx="5280120" cy="2365920"/>
+                          <a:ext cx="5281920" cy="2365920"/>
                         </a:xfrm>
                         <a:prstGeom prst="rect">
                           <a:avLst/>
@@ -4325,7 +4334,7 @@
                           <w:p>
                             <w:pPr>
                               <w:pStyle w:val="FrameContents"/>
-                              <w:overflowPunct w:val="true"/>
+                              <w:overflowPunct w:val="false"/>
                               <w:spacing w:lineRule="auto" w:line="240"/>
                               <w:ind w:hanging="0"/>
                               <w:jc w:val="left"/>
@@ -4467,7 +4476,7 @@
                           <w:p>
                             <w:pPr>
                               <w:pStyle w:val="FrameContents"/>
-                              <w:overflowPunct w:val="true"/>
+                              <w:overflowPunct w:val="false"/>
                               <w:spacing w:lineRule="auto" w:line="240"/>
                               <w:ind w:hanging="0"/>
                               <w:jc w:val="left"/>
@@ -4633,7 +4642,7 @@
                           <w:p>
                             <w:pPr>
                               <w:pStyle w:val="FrameContents"/>
-                              <w:overflowPunct w:val="true"/>
+                              <w:overflowPunct w:val="false"/>
                               <w:spacing w:lineRule="auto" w:line="240"/>
                               <w:ind w:hanging="0"/>
                               <w:jc w:val="left"/>
@@ -4751,7 +4760,7 @@
                           <w:p>
                             <w:pPr>
                               <w:pStyle w:val="FrameContents"/>
-                              <w:overflowPunct w:val="true"/>
+                              <w:overflowPunct w:val="false"/>
                               <w:spacing w:lineRule="auto" w:line="240"/>
                               <w:ind w:hanging="0"/>
                               <w:jc w:val="left"/>
@@ -4845,7 +4854,7 @@
                           <w:p>
                             <w:pPr>
                               <w:pStyle w:val="FrameContents"/>
-                              <w:overflowPunct w:val="true"/>
+                              <w:overflowPunct w:val="false"/>
                               <w:spacing w:lineRule="auto" w:line="240"/>
                               <w:ind w:hanging="0"/>
                               <w:jc w:val="left"/>
@@ -4963,7 +4972,7 @@
                           <w:p>
                             <w:pPr>
                               <w:pStyle w:val="FrameContents"/>
-                              <w:overflowPunct w:val="true"/>
+                              <w:overflowPunct w:val="false"/>
                               <w:spacing w:lineRule="auto" w:line="240"/>
                               <w:ind w:hanging="0"/>
                               <w:jc w:val="left"/>
@@ -5105,7 +5114,7 @@
                           <w:p>
                             <w:pPr>
                               <w:pStyle w:val="FrameContents"/>
-                              <w:overflowPunct w:val="true"/>
+                              <w:overflowPunct w:val="false"/>
                               <w:spacing w:lineRule="auto" w:line="240"/>
                               <w:ind w:hanging="0"/>
                               <w:jc w:val="left"/>
@@ -5247,7 +5256,7 @@
                           <w:p>
                             <w:pPr>
                               <w:pStyle w:val="FrameContents"/>
-                              <w:overflowPunct w:val="true"/>
+                              <w:overflowPunct w:val="false"/>
                               <w:spacing w:lineRule="auto" w:line="240"/>
                               <w:ind w:hanging="0"/>
                               <w:jc w:val="left"/>
@@ -5365,7 +5374,7 @@
                           <w:p>
                             <w:pPr>
                               <w:pStyle w:val="FrameContents"/>
-                              <w:overflowPunct w:val="true"/>
+                              <w:overflowPunct w:val="false"/>
                               <w:spacing w:lineRule="auto" w:line="240"/>
                               <w:ind w:hanging="0"/>
                               <w:jc w:val="left"/>
@@ -5483,7 +5492,7 @@
                           <w:p>
                             <w:pPr>
                               <w:pStyle w:val="FrameContents"/>
-                              <w:overflowPunct w:val="true"/>
+                              <w:overflowPunct w:val="false"/>
                               <w:spacing w:lineRule="auto" w:line="240"/>
                               <w:ind w:hanging="0"/>
                               <w:jc w:val="left"/>
@@ -5565,7 +5574,7 @@
                           <w:p>
                             <w:pPr>
                               <w:pStyle w:val="FrameContents"/>
-                              <w:overflowPunct w:val="true"/>
+                              <w:overflowPunct w:val="false"/>
                               <w:spacing w:lineRule="auto" w:line="240"/>
                               <w:ind w:hanging="0"/>
                               <w:jc w:val="left"/>
@@ -5623,7 +5632,7 @@
                           <w:p>
                             <w:pPr>
                               <w:pStyle w:val="FrameContents"/>
-                              <w:overflowPunct w:val="true"/>
+                              <w:overflowPunct w:val="false"/>
                               <w:spacing w:lineRule="auto" w:line="240"/>
                               <w:ind w:hanging="0"/>
                               <w:jc w:val="left"/>
@@ -5681,7 +5690,7 @@
                           <w:p>
                             <w:pPr>
                               <w:pStyle w:val="FrameContents"/>
-                              <w:overflowPunct w:val="true"/>
+                              <w:overflowPunct w:val="false"/>
                               <w:spacing w:lineRule="auto" w:line="240"/>
                               <w:ind w:hanging="0"/>
                               <w:jc w:val="left"/>
@@ -5715,7 +5724,7 @@
                           <w:p>
                             <w:pPr>
                               <w:pStyle w:val="FrameContents"/>
-                              <w:overflowPunct w:val="true"/>
+                              <w:overflowPunct w:val="false"/>
                               <w:spacing w:lineRule="auto" w:line="240"/>
                               <w:ind w:hanging="0"/>
                               <w:jc w:val="left"/>
@@ -5749,7 +5758,7 @@
                           <w:p>
                             <w:pPr>
                               <w:pStyle w:val="FrameContents"/>
-                              <w:overflowPunct w:val="true"/>
+                              <w:overflowPunct w:val="false"/>
                               <w:spacing w:lineRule="auto" w:line="240"/>
                               <w:ind w:hanging="0"/>
                               <w:jc w:val="left"/>
@@ -5807,7 +5816,7 @@
                           <w:p>
                             <w:pPr>
                               <w:pStyle w:val="FrameContents"/>
-                              <w:overflowPunct w:val="true"/>
+                              <w:overflowPunct w:val="false"/>
                               <w:spacing w:lineRule="auto" w:line="240"/>
                               <w:ind w:hanging="0"/>
                               <w:jc w:val="left"/>
@@ -5851,7 +5860,7 @@
           </mc:Choice>
           <mc:Fallback>
             <w:pict>
-              <v:rect id="shape_0" ID="Shape2" fillcolor="#f8f8f8" stroked="f" style="position:absolute;margin-left:26.15pt;margin-top:3pt;width:415.7pt;height:186.25pt">
+              <v:rect id="shape_0" ID="Shape2" fillcolor="#f8f8f8" stroked="f" style="position:absolute;margin-left:26.15pt;margin-top:3pt;width:415.85pt;height:186.25pt">
                 <w10:wrap type="square"/>
                 <v:fill o:detectmouseclick="t" type="solid" color2="#070707"/>
                 <v:stroke color="#3465a4" joinstyle="round" endcap="flat"/>
@@ -5860,7 +5869,7 @@
                     <w:p>
                       <w:pPr>
                         <w:pStyle w:val="FrameContents"/>
-                        <w:overflowPunct w:val="true"/>
+                        <w:overflowPunct w:val="false"/>
                         <w:spacing w:lineRule="auto" w:line="240"/>
                         <w:ind w:hanging="0"/>
                         <w:jc w:val="left"/>
@@ -6002,7 +6011,7 @@
                     <w:p>
                       <w:pPr>
                         <w:pStyle w:val="FrameContents"/>
-                        <w:overflowPunct w:val="true"/>
+                        <w:overflowPunct w:val="false"/>
                         <w:spacing w:lineRule="auto" w:line="240"/>
                         <w:ind w:hanging="0"/>
                         <w:jc w:val="left"/>
@@ -6168,7 +6177,7 @@
                     <w:p>
                       <w:pPr>
                         <w:pStyle w:val="FrameContents"/>
-                        <w:overflowPunct w:val="true"/>
+                        <w:overflowPunct w:val="false"/>
                         <w:spacing w:lineRule="auto" w:line="240"/>
                         <w:ind w:hanging="0"/>
                         <w:jc w:val="left"/>
@@ -6286,7 +6295,7 @@
                     <w:p>
                       <w:pPr>
                         <w:pStyle w:val="FrameContents"/>
-                        <w:overflowPunct w:val="true"/>
+                        <w:overflowPunct w:val="false"/>
                         <w:spacing w:lineRule="auto" w:line="240"/>
                         <w:ind w:hanging="0"/>
                         <w:jc w:val="left"/>
@@ -6380,7 +6389,7 @@
                     <w:p>
                       <w:pPr>
                         <w:pStyle w:val="FrameContents"/>
-                        <w:overflowPunct w:val="true"/>
+                        <w:overflowPunct w:val="false"/>
                         <w:spacing w:lineRule="auto" w:line="240"/>
                         <w:ind w:hanging="0"/>
                         <w:jc w:val="left"/>
@@ -6498,7 +6507,7 @@
                     <w:p>
                       <w:pPr>
                         <w:pStyle w:val="FrameContents"/>
-                        <w:overflowPunct w:val="true"/>
+                        <w:overflowPunct w:val="false"/>
                         <w:spacing w:lineRule="auto" w:line="240"/>
                         <w:ind w:hanging="0"/>
                         <w:jc w:val="left"/>
@@ -6640,7 +6649,7 @@
                     <w:p>
                       <w:pPr>
                         <w:pStyle w:val="FrameContents"/>
-                        <w:overflowPunct w:val="true"/>
+                        <w:overflowPunct w:val="false"/>
                         <w:spacing w:lineRule="auto" w:line="240"/>
                         <w:ind w:hanging="0"/>
                         <w:jc w:val="left"/>
@@ -6782,7 +6791,7 @@
                     <w:p>
                       <w:pPr>
                         <w:pStyle w:val="FrameContents"/>
-                        <w:overflowPunct w:val="true"/>
+                        <w:overflowPunct w:val="false"/>
                         <w:spacing w:lineRule="auto" w:line="240"/>
                         <w:ind w:hanging="0"/>
                         <w:jc w:val="left"/>
@@ -6900,7 +6909,7 @@
                     <w:p>
                       <w:pPr>
                         <w:pStyle w:val="FrameContents"/>
-                        <w:overflowPunct w:val="true"/>
+                        <w:overflowPunct w:val="false"/>
                         <w:spacing w:lineRule="auto" w:line="240"/>
                         <w:ind w:hanging="0"/>
                         <w:jc w:val="left"/>
@@ -7018,7 +7027,7 @@
                     <w:p>
                       <w:pPr>
                         <w:pStyle w:val="FrameContents"/>
-                        <w:overflowPunct w:val="true"/>
+                        <w:overflowPunct w:val="false"/>
                         <w:spacing w:lineRule="auto" w:line="240"/>
                         <w:ind w:hanging="0"/>
                         <w:jc w:val="left"/>
@@ -7100,7 +7109,7 @@
                     <w:p>
                       <w:pPr>
                         <w:pStyle w:val="FrameContents"/>
-                        <w:overflowPunct w:val="true"/>
+                        <w:overflowPunct w:val="false"/>
                         <w:spacing w:lineRule="auto" w:line="240"/>
                         <w:ind w:hanging="0"/>
                         <w:jc w:val="left"/>
@@ -7158,7 +7167,7 @@
                     <w:p>
                       <w:pPr>
                         <w:pStyle w:val="FrameContents"/>
-                        <w:overflowPunct w:val="true"/>
+                        <w:overflowPunct w:val="false"/>
                         <w:spacing w:lineRule="auto" w:line="240"/>
                         <w:ind w:hanging="0"/>
                         <w:jc w:val="left"/>
@@ -7216,7 +7225,7 @@
                     <w:p>
                       <w:pPr>
                         <w:pStyle w:val="FrameContents"/>
-                        <w:overflowPunct w:val="true"/>
+                        <w:overflowPunct w:val="false"/>
                         <w:spacing w:lineRule="auto" w:line="240"/>
                         <w:ind w:hanging="0"/>
                         <w:jc w:val="left"/>
@@ -7250,7 +7259,7 @@
                     <w:p>
                       <w:pPr>
                         <w:pStyle w:val="FrameContents"/>
-                        <w:overflowPunct w:val="true"/>
+                        <w:overflowPunct w:val="false"/>
                         <w:spacing w:lineRule="auto" w:line="240"/>
                         <w:ind w:hanging="0"/>
                         <w:jc w:val="left"/>
@@ -7284,7 +7293,7 @@
                     <w:p>
                       <w:pPr>
                         <w:pStyle w:val="FrameContents"/>
-                        <w:overflowPunct w:val="true"/>
+                        <w:overflowPunct w:val="false"/>
                         <w:spacing w:lineRule="auto" w:line="240"/>
                         <w:ind w:hanging="0"/>
                         <w:jc w:val="left"/>
@@ -7342,7 +7351,7 @@
                     <w:p>
                       <w:pPr>
                         <w:pStyle w:val="FrameContents"/>
-                        <w:overflowPunct w:val="true"/>
+                        <w:overflowPunct w:val="false"/>
                         <w:spacing w:lineRule="auto" w:line="240"/>
                         <w:ind w:hanging="0"/>
                         <w:jc w:val="left"/>
@@ -7598,7 +7607,7 @@
                 <wp:positionV relativeFrom="paragraph">
                   <wp:posOffset>50800</wp:posOffset>
                 </wp:positionV>
-                <wp:extent cx="5342255" cy="2070735"/>
+                <wp:extent cx="5344160" cy="2070735"/>
                 <wp:effectExtent l="0" t="0" r="0" b="0"/>
                 <wp:wrapTopAndBottom/>
                 <wp:docPr id="6" name="Shape3"/>
@@ -7609,7 +7618,7 @@
                       <wps:spPr>
                         <a:xfrm>
                           <a:off x="0" y="0"/>
-                          <a:ext cx="5341680" cy="2070000"/>
+                          <a:ext cx="5343480" cy="2070000"/>
                         </a:xfrm>
                         <a:prstGeom prst="rect">
                           <a:avLst/>
@@ -7632,7 +7641,7 @@
                           <w:p>
                             <w:pPr>
                               <w:pStyle w:val="FrameContents"/>
-                              <w:overflowPunct w:val="true"/>
+                              <w:overflowPunct w:val="false"/>
                               <w:spacing w:lineRule="auto" w:line="240"/>
                               <w:ind w:hanging="0"/>
                               <w:jc w:val="left"/>
@@ -7798,7 +7807,7 @@
                           <w:p>
                             <w:pPr>
                               <w:pStyle w:val="FrameContents"/>
-                              <w:overflowPunct w:val="true"/>
+                              <w:overflowPunct w:val="false"/>
                               <w:spacing w:lineRule="auto" w:line="240"/>
                               <w:ind w:hanging="0"/>
                               <w:jc w:val="left"/>
@@ -7892,7 +7901,7 @@
                           <w:p>
                             <w:pPr>
                               <w:pStyle w:val="FrameContents"/>
-                              <w:overflowPunct w:val="true"/>
+                              <w:overflowPunct w:val="false"/>
                               <w:spacing w:lineRule="auto" w:line="240"/>
                               <w:ind w:hanging="0"/>
                               <w:jc w:val="left"/>
@@ -7938,7 +7947,7 @@
                           <w:p>
                             <w:pPr>
                               <w:pStyle w:val="FrameContents"/>
-                              <w:overflowPunct w:val="true"/>
+                              <w:overflowPunct w:val="false"/>
                               <w:spacing w:lineRule="auto" w:line="240"/>
                               <w:ind w:hanging="0"/>
                               <w:jc w:val="left"/>
@@ -8056,7 +8065,7 @@
                           <w:p>
                             <w:pPr>
                               <w:pStyle w:val="FrameContents"/>
-                              <w:overflowPunct w:val="true"/>
+                              <w:overflowPunct w:val="false"/>
                               <w:spacing w:lineRule="auto" w:line="240"/>
                               <w:ind w:hanging="0"/>
                               <w:jc w:val="left"/>
@@ -8126,7 +8135,7 @@
                           <w:p>
                             <w:pPr>
                               <w:pStyle w:val="FrameContents"/>
-                              <w:overflowPunct w:val="true"/>
+                              <w:overflowPunct w:val="false"/>
                               <w:spacing w:lineRule="auto" w:line="240"/>
                               <w:ind w:hanging="0"/>
                               <w:jc w:val="left"/>
@@ -8196,7 +8205,7 @@
                           <w:p>
                             <w:pPr>
                               <w:pStyle w:val="FrameContents"/>
-                              <w:overflowPunct w:val="true"/>
+                              <w:overflowPunct w:val="false"/>
                               <w:spacing w:lineRule="auto" w:line="240"/>
                               <w:ind w:hanging="0"/>
                               <w:jc w:val="left"/>
@@ -8266,7 +8275,7 @@
                           <w:p>
                             <w:pPr>
                               <w:pStyle w:val="FrameContents"/>
-                              <w:overflowPunct w:val="true"/>
+                              <w:overflowPunct w:val="false"/>
                               <w:spacing w:lineRule="auto" w:line="240"/>
                               <w:ind w:hanging="0"/>
                               <w:jc w:val="left"/>
@@ -8312,7 +8321,7 @@
                           <w:p>
                             <w:pPr>
                               <w:pStyle w:val="FrameContents"/>
-                              <w:overflowPunct w:val="true"/>
+                              <w:overflowPunct w:val="false"/>
                               <w:spacing w:lineRule="auto" w:line="240"/>
                               <w:ind w:hanging="0"/>
                               <w:jc w:val="left"/>
@@ -8358,7 +8367,7 @@
                           <w:p>
                             <w:pPr>
                               <w:pStyle w:val="FrameContents"/>
-                              <w:overflowPunct w:val="true"/>
+                              <w:overflowPunct w:val="false"/>
                               <w:spacing w:lineRule="auto" w:line="240"/>
                               <w:ind w:hanging="0"/>
                               <w:jc w:val="left"/>
@@ -8392,7 +8401,7 @@
                           <w:p>
                             <w:pPr>
                               <w:pStyle w:val="FrameContents"/>
-                              <w:overflowPunct w:val="true"/>
+                              <w:overflowPunct w:val="false"/>
                               <w:spacing w:lineRule="auto" w:line="240"/>
                               <w:ind w:hanging="0"/>
                               <w:jc w:val="left"/>
@@ -8426,7 +8435,7 @@
                           <w:p>
                             <w:pPr>
                               <w:pStyle w:val="FrameContents"/>
-                              <w:overflowPunct w:val="true"/>
+                              <w:overflowPunct w:val="false"/>
                               <w:spacing w:lineRule="auto" w:line="240"/>
                               <w:ind w:hanging="0"/>
                               <w:jc w:val="left"/>
@@ -8460,7 +8469,7 @@
                           <w:p>
                             <w:pPr>
                               <w:pStyle w:val="FrameContents"/>
-                              <w:overflowPunct w:val="true"/>
+                              <w:overflowPunct w:val="false"/>
                               <w:spacing w:lineRule="auto" w:line="240"/>
                               <w:ind w:hanging="0"/>
                               <w:jc w:val="left"/>
@@ -8494,7 +8503,7 @@
                           <w:p>
                             <w:pPr>
                               <w:pStyle w:val="FrameContents"/>
-                              <w:overflowPunct w:val="true"/>
+                              <w:overflowPunct w:val="false"/>
                               <w:spacing w:lineRule="auto" w:line="240"/>
                               <w:ind w:hanging="0"/>
                               <w:jc w:val="left"/>
@@ -8538,7 +8547,7 @@
           </mc:Choice>
           <mc:Fallback>
             <w:pict>
-              <v:rect id="shape_0" ID="Shape3" fillcolor="#f8f8f8" stroked="f" style="position:absolute;margin-left:21.85pt;margin-top:4pt;width:420.55pt;height:162.95pt">
+              <v:rect id="shape_0" ID="Shape3" fillcolor="#f8f8f8" stroked="f" style="position:absolute;margin-left:21.85pt;margin-top:4pt;width:420.7pt;height:162.95pt">
                 <w10:wrap type="square"/>
                 <v:fill o:detectmouseclick="t" type="solid" color2="#070707"/>
                 <v:stroke color="#3465a4" joinstyle="round" endcap="flat"/>
@@ -8547,7 +8556,7 @@
                     <w:p>
                       <w:pPr>
                         <w:pStyle w:val="FrameContents"/>
-                        <w:overflowPunct w:val="true"/>
+                        <w:overflowPunct w:val="false"/>
                         <w:spacing w:lineRule="auto" w:line="240"/>
                         <w:ind w:hanging="0"/>
                         <w:jc w:val="left"/>
@@ -8713,7 +8722,7 @@
                     <w:p>
                       <w:pPr>
                         <w:pStyle w:val="FrameContents"/>
-                        <w:overflowPunct w:val="true"/>
+                        <w:overflowPunct w:val="false"/>
                         <w:spacing w:lineRule="auto" w:line="240"/>
                         <w:ind w:hanging="0"/>
                         <w:jc w:val="left"/>
@@ -8807,7 +8816,7 @@
                     <w:p>
                       <w:pPr>
                         <w:pStyle w:val="FrameContents"/>
-                        <w:overflowPunct w:val="true"/>
+                        <w:overflowPunct w:val="false"/>
                         <w:spacing w:lineRule="auto" w:line="240"/>
                         <w:ind w:hanging="0"/>
                         <w:jc w:val="left"/>
@@ -8853,7 +8862,7 @@
                     <w:p>
                       <w:pPr>
                         <w:pStyle w:val="FrameContents"/>
-                        <w:overflowPunct w:val="true"/>
+                        <w:overflowPunct w:val="false"/>
                         <w:spacing w:lineRule="auto" w:line="240"/>
                         <w:ind w:hanging="0"/>
                         <w:jc w:val="left"/>
@@ -8971,7 +8980,7 @@
                     <w:p>
                       <w:pPr>
                         <w:pStyle w:val="FrameContents"/>
-                        <w:overflowPunct w:val="true"/>
+                        <w:overflowPunct w:val="false"/>
                         <w:spacing w:lineRule="auto" w:line="240"/>
                         <w:ind w:hanging="0"/>
                         <w:jc w:val="left"/>
@@ -9041,7 +9050,7 @@
                     <w:p>
                       <w:pPr>
                         <w:pStyle w:val="FrameContents"/>
-                        <w:overflowPunct w:val="true"/>
+                        <w:overflowPunct w:val="false"/>
                         <w:spacing w:lineRule="auto" w:line="240"/>
                         <w:ind w:hanging="0"/>
                         <w:jc w:val="left"/>
@@ -9111,7 +9120,7 @@
                     <w:p>
                       <w:pPr>
                         <w:pStyle w:val="FrameContents"/>
-                        <w:overflowPunct w:val="true"/>
+                        <w:overflowPunct w:val="false"/>
                         <w:spacing w:lineRule="auto" w:line="240"/>
                         <w:ind w:hanging="0"/>
                         <w:jc w:val="left"/>
@@ -9181,7 +9190,7 @@
                     <w:p>
                       <w:pPr>
                         <w:pStyle w:val="FrameContents"/>
-                        <w:overflowPunct w:val="true"/>
+                        <w:overflowPunct w:val="false"/>
                         <w:spacing w:lineRule="auto" w:line="240"/>
                         <w:ind w:hanging="0"/>
                         <w:jc w:val="left"/>
@@ -9227,7 +9236,7 @@
                     <w:p>
                       <w:pPr>
                         <w:pStyle w:val="FrameContents"/>
-                        <w:overflowPunct w:val="true"/>
+                        <w:overflowPunct w:val="false"/>
                         <w:spacing w:lineRule="auto" w:line="240"/>
                         <w:ind w:hanging="0"/>
                         <w:jc w:val="left"/>
@@ -9273,7 +9282,7 @@
                     <w:p>
                       <w:pPr>
                         <w:pStyle w:val="FrameContents"/>
-                        <w:overflowPunct w:val="true"/>
+                        <w:overflowPunct w:val="false"/>
                         <w:spacing w:lineRule="auto" w:line="240"/>
                         <w:ind w:hanging="0"/>
                         <w:jc w:val="left"/>
@@ -9307,7 +9316,7 @@
                     <w:p>
                       <w:pPr>
                         <w:pStyle w:val="FrameContents"/>
-                        <w:overflowPunct w:val="true"/>
+                        <w:overflowPunct w:val="false"/>
                         <w:spacing w:lineRule="auto" w:line="240"/>
                         <w:ind w:hanging="0"/>
                         <w:jc w:val="left"/>
@@ -9341,7 +9350,7 @@
                     <w:p>
                       <w:pPr>
                         <w:pStyle w:val="FrameContents"/>
-                        <w:overflowPunct w:val="true"/>
+                        <w:overflowPunct w:val="false"/>
                         <w:spacing w:lineRule="auto" w:line="240"/>
                         <w:ind w:hanging="0"/>
                         <w:jc w:val="left"/>
@@ -9375,7 +9384,7 @@
                     <w:p>
                       <w:pPr>
                         <w:pStyle w:val="FrameContents"/>
-                        <w:overflowPunct w:val="true"/>
+                        <w:overflowPunct w:val="false"/>
                         <w:spacing w:lineRule="auto" w:line="240"/>
                         <w:ind w:hanging="0"/>
                         <w:jc w:val="left"/>
@@ -9409,7 +9418,7 @@
                     <w:p>
                       <w:pPr>
                         <w:pStyle w:val="FrameContents"/>
-                        <w:overflowPunct w:val="true"/>
+                        <w:overflowPunct w:val="false"/>
                         <w:spacing w:lineRule="auto" w:line="240"/>
                         <w:ind w:hanging="0"/>
                         <w:jc w:val="left"/>
@@ -9678,7 +9687,7 @@
                 <wp:positionV relativeFrom="paragraph">
                   <wp:posOffset>101600</wp:posOffset>
                 </wp:positionV>
-                <wp:extent cx="5361940" cy="1183005"/>
+                <wp:extent cx="5363845" cy="1183005"/>
                 <wp:effectExtent l="0" t="0" r="0" b="0"/>
                 <wp:wrapTopAndBottom/>
                 <wp:docPr id="8" name="Shape4"/>
@@ -9689,7 +9698,7 @@
                       <wps:spPr>
                         <a:xfrm>
                           <a:off x="0" y="0"/>
-                          <a:ext cx="5361480" cy="1182240"/>
+                          <a:ext cx="5363280" cy="1182240"/>
                         </a:xfrm>
                         <a:prstGeom prst="rect">
                           <a:avLst/>
@@ -9712,7 +9721,7 @@
                           <w:p>
                             <w:pPr>
                               <w:pStyle w:val="FrameContents"/>
-                              <w:overflowPunct w:val="true"/>
+                              <w:overflowPunct w:val="false"/>
                               <w:spacing w:lineRule="auto" w:line="240"/>
                               <w:ind w:hanging="0"/>
                               <w:jc w:val="left"/>
@@ -9890,7 +9899,7 @@
                           <w:p>
                             <w:pPr>
                               <w:pStyle w:val="FrameContents"/>
-                              <w:overflowPunct w:val="true"/>
+                              <w:overflowPunct w:val="false"/>
                               <w:spacing w:lineRule="auto" w:line="240"/>
                               <w:ind w:hanging="0"/>
                               <w:jc w:val="left"/>
@@ -10020,7 +10029,7 @@
                           <w:p>
                             <w:pPr>
                               <w:pStyle w:val="FrameContents"/>
-                              <w:overflowPunct w:val="true"/>
+                              <w:overflowPunct w:val="false"/>
                               <w:spacing w:lineRule="auto" w:line="240"/>
                               <w:ind w:hanging="0"/>
                               <w:jc w:val="left"/>
@@ -10198,7 +10207,7 @@
                           <w:p>
                             <w:pPr>
                               <w:pStyle w:val="FrameContents"/>
-                              <w:overflowPunct w:val="true"/>
+                              <w:overflowPunct w:val="false"/>
                               <w:spacing w:lineRule="auto" w:line="240"/>
                               <w:ind w:hanging="0"/>
                               <w:jc w:val="left"/>
@@ -10328,7 +10337,7 @@
                           <w:p>
                             <w:pPr>
                               <w:pStyle w:val="FrameContents"/>
-                              <w:overflowPunct w:val="true"/>
+                              <w:overflowPunct w:val="false"/>
                               <w:spacing w:lineRule="auto" w:line="240"/>
                               <w:ind w:hanging="0"/>
                               <w:jc w:val="left"/>
@@ -10362,7 +10371,7 @@
                           <w:p>
                             <w:pPr>
                               <w:pStyle w:val="FrameContents"/>
-                              <w:overflowPunct w:val="true"/>
+                              <w:overflowPunct w:val="false"/>
                               <w:spacing w:lineRule="auto" w:line="240"/>
                               <w:ind w:hanging="0"/>
                               <w:jc w:val="left"/>
@@ -10420,7 +10429,7 @@
                           <w:p>
                             <w:pPr>
                               <w:pStyle w:val="FrameContents"/>
-                              <w:overflowPunct w:val="true"/>
+                              <w:overflowPunct w:val="false"/>
                               <w:spacing w:lineRule="auto" w:line="240"/>
                               <w:ind w:hanging="0"/>
                               <w:jc w:val="left"/>
@@ -10464,7 +10473,7 @@
           </mc:Choice>
           <mc:Fallback>
             <w:pict>
-              <v:rect id="shape_0" ID="Shape4" fillcolor="#f8f8f8" stroked="f" style="position:absolute;margin-left:23.5pt;margin-top:8pt;width:422.1pt;height:93.05pt">
+              <v:rect id="shape_0" ID="Shape4" fillcolor="#f8f8f8" stroked="f" style="position:absolute;margin-left:23.5pt;margin-top:8pt;width:422.25pt;height:93.05pt">
                 <w10:wrap type="square"/>
                 <v:fill o:detectmouseclick="t" type="solid" color2="#070707"/>
                 <v:stroke color="#3465a4" joinstyle="round" endcap="flat"/>
@@ -10473,7 +10482,7 @@
                     <w:p>
                       <w:pPr>
                         <w:pStyle w:val="FrameContents"/>
-                        <w:overflowPunct w:val="true"/>
+                        <w:overflowPunct w:val="false"/>
                         <w:spacing w:lineRule="auto" w:line="240"/>
                         <w:ind w:hanging="0"/>
                         <w:jc w:val="left"/>
@@ -10651,7 +10660,7 @@
                     <w:p>
                       <w:pPr>
                         <w:pStyle w:val="FrameContents"/>
-                        <w:overflowPunct w:val="true"/>
+                        <w:overflowPunct w:val="false"/>
                         <w:spacing w:lineRule="auto" w:line="240"/>
                         <w:ind w:hanging="0"/>
                         <w:jc w:val="left"/>
@@ -10781,7 +10790,7 @@
                     <w:p>
                       <w:pPr>
                         <w:pStyle w:val="FrameContents"/>
-                        <w:overflowPunct w:val="true"/>
+                        <w:overflowPunct w:val="false"/>
                         <w:spacing w:lineRule="auto" w:line="240"/>
                         <w:ind w:hanging="0"/>
                         <w:jc w:val="left"/>
@@ -10959,7 +10968,7 @@
                     <w:p>
                       <w:pPr>
                         <w:pStyle w:val="FrameContents"/>
-                        <w:overflowPunct w:val="true"/>
+                        <w:overflowPunct w:val="false"/>
                         <w:spacing w:lineRule="auto" w:line="240"/>
                         <w:ind w:hanging="0"/>
                         <w:jc w:val="left"/>
@@ -11089,7 +11098,7 @@
                     <w:p>
                       <w:pPr>
                         <w:pStyle w:val="FrameContents"/>
-                        <w:overflowPunct w:val="true"/>
+                        <w:overflowPunct w:val="false"/>
                         <w:spacing w:lineRule="auto" w:line="240"/>
                         <w:ind w:hanging="0"/>
                         <w:jc w:val="left"/>
@@ -11123,7 +11132,7 @@
                     <w:p>
                       <w:pPr>
                         <w:pStyle w:val="FrameContents"/>
-                        <w:overflowPunct w:val="true"/>
+                        <w:overflowPunct w:val="false"/>
                         <w:spacing w:lineRule="auto" w:line="240"/>
                         <w:ind w:hanging="0"/>
                         <w:jc w:val="left"/>
@@ -11181,7 +11190,7 @@
                     <w:p>
                       <w:pPr>
                         <w:pStyle w:val="FrameContents"/>
-                        <w:overflowPunct w:val="true"/>
+                        <w:overflowPunct w:val="false"/>
                         <w:spacing w:lineRule="auto" w:line="240"/>
                         <w:ind w:hanging="0"/>
                         <w:jc w:val="left"/>
@@ -11300,7 +11309,7 @@
                 <wp:positionV relativeFrom="paragraph">
                   <wp:posOffset>113665</wp:posOffset>
                 </wp:positionV>
-                <wp:extent cx="5436870" cy="2453005"/>
+                <wp:extent cx="5438775" cy="2453005"/>
                 <wp:effectExtent l="0" t="0" r="0" b="0"/>
                 <wp:wrapTopAndBottom/>
                 <wp:docPr id="10" name="Shape5"/>
@@ -11311,7 +11320,7 @@
                       <wps:spPr>
                         <a:xfrm>
                           <a:off x="0" y="0"/>
-                          <a:ext cx="5436360" cy="2452320"/>
+                          <a:ext cx="5438160" cy="2452320"/>
                         </a:xfrm>
                         <a:prstGeom prst="rect">
                           <a:avLst/>
@@ -11334,7 +11343,7 @@
                           <w:p>
                             <w:pPr>
                               <w:pStyle w:val="FrameContents"/>
-                              <w:overflowPunct w:val="true"/>
+                              <w:overflowPunct w:val="false"/>
                               <w:spacing w:lineRule="auto" w:line="240"/>
                               <w:ind w:hanging="0"/>
                               <w:jc w:val="left"/>
@@ -11437,7 +11446,7 @@
                           <w:p>
                             <w:pPr>
                               <w:pStyle w:val="FrameContents"/>
-                              <w:overflowPunct w:val="true"/>
+                              <w:overflowPunct w:val="false"/>
                               <w:spacing w:lineRule="auto" w:line="240"/>
                               <w:ind w:hanging="0"/>
                               <w:jc w:val="left"/>
@@ -11550,7 +11559,7 @@
                           <w:p>
                             <w:pPr>
                               <w:pStyle w:val="FrameContents"/>
-                              <w:overflowPunct w:val="true"/>
+                              <w:overflowPunct w:val="false"/>
                               <w:spacing w:lineRule="auto" w:line="240"/>
                               <w:ind w:hanging="0"/>
                               <w:jc w:val="left"/>
@@ -11643,7 +11652,7 @@
                           <w:p>
                             <w:pPr>
                               <w:pStyle w:val="FrameContents"/>
-                              <w:overflowPunct w:val="true"/>
+                              <w:overflowPunct w:val="false"/>
                               <w:spacing w:lineRule="auto" w:line="240"/>
                               <w:ind w:hanging="0"/>
                               <w:jc w:val="left"/>
@@ -11716,7 +11725,7 @@
                           <w:p>
                             <w:pPr>
                               <w:pStyle w:val="FrameContents"/>
-                              <w:overflowPunct w:val="true"/>
+                              <w:overflowPunct w:val="false"/>
                               <w:spacing w:lineRule="auto" w:line="240"/>
                               <w:ind w:hanging="0"/>
                               <w:jc w:val="left"/>
@@ -11849,7 +11858,7 @@
                           <w:p>
                             <w:pPr>
                               <w:pStyle w:val="FrameContents"/>
-                              <w:overflowPunct w:val="true"/>
+                              <w:overflowPunct w:val="false"/>
                               <w:spacing w:lineRule="auto" w:line="240"/>
                               <w:ind w:hanging="0"/>
                               <w:jc w:val="left"/>
@@ -11942,7 +11951,7 @@
                           <w:p>
                             <w:pPr>
                               <w:pStyle w:val="FrameContents"/>
-                              <w:overflowPunct w:val="true"/>
+                              <w:overflowPunct w:val="false"/>
                               <w:spacing w:lineRule="auto" w:line="240"/>
                               <w:ind w:hanging="0"/>
                               <w:jc w:val="left"/>
@@ -12015,7 +12024,7 @@
                           <w:p>
                             <w:pPr>
                               <w:pStyle w:val="FrameContents"/>
-                              <w:overflowPunct w:val="true"/>
+                              <w:overflowPunct w:val="false"/>
                               <w:spacing w:lineRule="auto" w:line="240"/>
                               <w:ind w:hanging="0"/>
                               <w:jc w:val="left"/>
@@ -12088,7 +12097,7 @@
                           <w:p>
                             <w:pPr>
                               <w:pStyle w:val="FrameContents"/>
-                              <w:overflowPunct w:val="true"/>
+                              <w:overflowPunct w:val="false"/>
                               <w:spacing w:lineRule="auto" w:line="240"/>
                               <w:ind w:hanging="0"/>
                               <w:jc w:val="left"/>
@@ -12141,7 +12150,7 @@
                           <w:p>
                             <w:pPr>
                               <w:pStyle w:val="FrameContents"/>
-                              <w:overflowPunct w:val="true"/>
+                              <w:overflowPunct w:val="false"/>
                               <w:spacing w:lineRule="auto" w:line="240"/>
                               <w:ind w:hanging="0"/>
                               <w:jc w:val="left"/>
@@ -12183,7 +12192,7 @@
                           <w:p>
                             <w:pPr>
                               <w:pStyle w:val="FrameContents"/>
-                              <w:overflowPunct w:val="true"/>
+                              <w:overflowPunct w:val="false"/>
                               <w:spacing w:lineRule="auto" w:line="240"/>
                               <w:ind w:hanging="0"/>
                               <w:jc w:val="left"/>
@@ -12285,7 +12294,7 @@
                           <w:p>
                             <w:pPr>
                               <w:pStyle w:val="FrameContents"/>
-                              <w:overflowPunct w:val="true"/>
+                              <w:overflowPunct w:val="false"/>
                               <w:spacing w:lineRule="auto" w:line="240"/>
                               <w:ind w:hanging="0"/>
                               <w:jc w:val="left"/>
@@ -12347,7 +12356,7 @@
                           <w:p>
                             <w:pPr>
                               <w:pStyle w:val="FrameContents"/>
-                              <w:overflowPunct w:val="true"/>
+                              <w:overflowPunct w:val="false"/>
                               <w:spacing w:lineRule="auto" w:line="240"/>
                               <w:ind w:hanging="0"/>
                               <w:jc w:val="left"/>
@@ -12389,7 +12398,7 @@
                           <w:p>
                             <w:pPr>
                               <w:pStyle w:val="FrameContents"/>
-                              <w:overflowPunct w:val="true"/>
+                              <w:overflowPunct w:val="false"/>
                               <w:spacing w:lineRule="auto" w:line="240"/>
                               <w:ind w:hanging="0"/>
                               <w:jc w:val="left"/>
@@ -12441,7 +12450,7 @@
           </mc:Choice>
           <mc:Fallback>
             <w:pict>
-              <v:rect id="shape_0" ID="Shape5" fillcolor="#f8f8f8" stroked="f" style="position:absolute;margin-left:21.35pt;margin-top:8.95pt;width:428pt;height:193.05pt">
+              <v:rect id="shape_0" ID="Shape5" fillcolor="#f8f8f8" stroked="f" style="position:absolute;margin-left:21.35pt;margin-top:8.95pt;width:428.15pt;height:193.05pt">
                 <w10:wrap type="square"/>
                 <v:fill o:detectmouseclick="t" type="solid" color2="#070707"/>
                 <v:stroke color="#3465a4" joinstyle="round" endcap="flat"/>
@@ -12450,7 +12459,7 @@
                     <w:p>
                       <w:pPr>
                         <w:pStyle w:val="FrameContents"/>
-                        <w:overflowPunct w:val="true"/>
+                        <w:overflowPunct w:val="false"/>
                         <w:spacing w:lineRule="auto" w:line="240"/>
                         <w:ind w:hanging="0"/>
                         <w:jc w:val="left"/>
@@ -12553,7 +12562,7 @@
                     <w:p>
                       <w:pPr>
                         <w:pStyle w:val="FrameContents"/>
-                        <w:overflowPunct w:val="true"/>
+                        <w:overflowPunct w:val="false"/>
                         <w:spacing w:lineRule="auto" w:line="240"/>
                         <w:ind w:hanging="0"/>
                         <w:jc w:val="left"/>
@@ -12666,7 +12675,7 @@
                     <w:p>
                       <w:pPr>
                         <w:pStyle w:val="FrameContents"/>
-                        <w:overflowPunct w:val="true"/>
+                        <w:overflowPunct w:val="false"/>
                         <w:spacing w:lineRule="auto" w:line="240"/>
                         <w:ind w:hanging="0"/>
                         <w:jc w:val="left"/>
@@ -12759,7 +12768,7 @@
                     <w:p>
                       <w:pPr>
                         <w:pStyle w:val="FrameContents"/>
-                        <w:overflowPunct w:val="true"/>
+                        <w:overflowPunct w:val="false"/>
                         <w:spacing w:lineRule="auto" w:line="240"/>
                         <w:ind w:hanging="0"/>
                         <w:jc w:val="left"/>
@@ -12832,7 +12841,7 @@
                     <w:p>
                       <w:pPr>
                         <w:pStyle w:val="FrameContents"/>
-                        <w:overflowPunct w:val="true"/>
+                        <w:overflowPunct w:val="false"/>
                         <w:spacing w:lineRule="auto" w:line="240"/>
                         <w:ind w:hanging="0"/>
                         <w:jc w:val="left"/>
@@ -12965,7 +12974,7 @@
                     <w:p>
                       <w:pPr>
                         <w:pStyle w:val="FrameContents"/>
-                        <w:overflowPunct w:val="true"/>
+                        <w:overflowPunct w:val="false"/>
                         <w:spacing w:lineRule="auto" w:line="240"/>
                         <w:ind w:hanging="0"/>
                         <w:jc w:val="left"/>
@@ -13058,7 +13067,7 @@
                     <w:p>
                       <w:pPr>
                         <w:pStyle w:val="FrameContents"/>
-                        <w:overflowPunct w:val="true"/>
+                        <w:overflowPunct w:val="false"/>
                         <w:spacing w:lineRule="auto" w:line="240"/>
                         <w:ind w:hanging="0"/>
                         <w:jc w:val="left"/>
@@ -13131,7 +13140,7 @@
                     <w:p>
                       <w:pPr>
                         <w:pStyle w:val="FrameContents"/>
-                        <w:overflowPunct w:val="true"/>
+                        <w:overflowPunct w:val="false"/>
                         <w:spacing w:lineRule="auto" w:line="240"/>
                         <w:ind w:hanging="0"/>
                         <w:jc w:val="left"/>
@@ -13204,7 +13213,7 @@
                     <w:p>
                       <w:pPr>
                         <w:pStyle w:val="FrameContents"/>
-                        <w:overflowPunct w:val="true"/>
+                        <w:overflowPunct w:val="false"/>
                         <w:spacing w:lineRule="auto" w:line="240"/>
                         <w:ind w:hanging="0"/>
                         <w:jc w:val="left"/>
@@ -13257,7 +13266,7 @@
                     <w:p>
                       <w:pPr>
                         <w:pStyle w:val="FrameContents"/>
-                        <w:overflowPunct w:val="true"/>
+                        <w:overflowPunct w:val="false"/>
                         <w:spacing w:lineRule="auto" w:line="240"/>
                         <w:ind w:hanging="0"/>
                         <w:jc w:val="left"/>
@@ -13299,7 +13308,7 @@
                     <w:p>
                       <w:pPr>
                         <w:pStyle w:val="FrameContents"/>
-                        <w:overflowPunct w:val="true"/>
+                        <w:overflowPunct w:val="false"/>
                         <w:spacing w:lineRule="auto" w:line="240"/>
                         <w:ind w:hanging="0"/>
                         <w:jc w:val="left"/>
@@ -13401,7 +13410,7 @@
                     <w:p>
                       <w:pPr>
                         <w:pStyle w:val="FrameContents"/>
-                        <w:overflowPunct w:val="true"/>
+                        <w:overflowPunct w:val="false"/>
                         <w:spacing w:lineRule="auto" w:line="240"/>
                         <w:ind w:hanging="0"/>
                         <w:jc w:val="left"/>
@@ -13463,7 +13472,7 @@
                     <w:p>
                       <w:pPr>
                         <w:pStyle w:val="FrameContents"/>
-                        <w:overflowPunct w:val="true"/>
+                        <w:overflowPunct w:val="false"/>
                         <w:spacing w:lineRule="auto" w:line="240"/>
                         <w:ind w:hanging="0"/>
                         <w:jc w:val="left"/>
@@ -13505,7 +13514,7 @@
                     <w:p>
                       <w:pPr>
                         <w:pStyle w:val="FrameContents"/>
-                        <w:overflowPunct w:val="true"/>
+                        <w:overflowPunct w:val="false"/>
                         <w:spacing w:lineRule="auto" w:line="240"/>
                         <w:ind w:hanging="0"/>
                         <w:jc w:val="left"/>
@@ -13681,7 +13690,7 @@
                 <wp:positionV relativeFrom="paragraph">
                   <wp:posOffset>135890</wp:posOffset>
                 </wp:positionV>
-                <wp:extent cx="5512435" cy="2070735"/>
+                <wp:extent cx="5514340" cy="2070735"/>
                 <wp:effectExtent l="0" t="0" r="0" b="0"/>
                 <wp:wrapTopAndBottom/>
                 <wp:docPr id="12" name="Shape6"/>
@@ -13692,7 +13701,7 @@
                       <wps:spPr>
                         <a:xfrm>
                           <a:off x="0" y="0"/>
-                          <a:ext cx="5511960" cy="2070000"/>
+                          <a:ext cx="5513760" cy="2070000"/>
                         </a:xfrm>
                         <a:prstGeom prst="rect">
                           <a:avLst/>
@@ -13715,7 +13724,7 @@
                           <w:p>
                             <w:pPr>
                               <w:pStyle w:val="FrameContents"/>
-                              <w:overflowPunct w:val="true"/>
+                              <w:overflowPunct w:val="false"/>
                               <w:spacing w:lineRule="auto" w:line="240"/>
                               <w:ind w:hanging="0"/>
                               <w:jc w:val="left"/>
@@ -13833,7 +13842,7 @@
                           <w:p>
                             <w:pPr>
                               <w:pStyle w:val="FrameContents"/>
-                              <w:overflowPunct w:val="true"/>
+                              <w:overflowPunct w:val="false"/>
                               <w:spacing w:lineRule="auto" w:line="240"/>
                               <w:ind w:hanging="0"/>
                               <w:jc w:val="left"/>
@@ -13951,7 +13960,7 @@
                           <w:p>
                             <w:pPr>
                               <w:pStyle w:val="FrameContents"/>
-                              <w:overflowPunct w:val="true"/>
+                              <w:overflowPunct w:val="false"/>
                               <w:spacing w:lineRule="auto" w:line="240"/>
                               <w:ind w:hanging="0"/>
                               <w:jc w:val="left"/>
@@ -14069,7 +14078,7 @@
                           <w:p>
                             <w:pPr>
                               <w:pStyle w:val="FrameContents"/>
-                              <w:overflowPunct w:val="true"/>
+                              <w:overflowPunct w:val="false"/>
                               <w:spacing w:lineRule="auto" w:line="240"/>
                               <w:ind w:hanging="0"/>
                               <w:jc w:val="left"/>
@@ -14187,7 +14196,7 @@
                           <w:p>
                             <w:pPr>
                               <w:pStyle w:val="FrameContents"/>
-                              <w:overflowPunct w:val="true"/>
+                              <w:overflowPunct w:val="false"/>
                               <w:spacing w:lineRule="auto" w:line="240"/>
                               <w:ind w:hanging="0"/>
                               <w:jc w:val="left"/>
@@ -14305,7 +14314,7 @@
                           <w:p>
                             <w:pPr>
                               <w:pStyle w:val="FrameContents"/>
-                              <w:overflowPunct w:val="true"/>
+                              <w:overflowPunct w:val="false"/>
                               <w:spacing w:lineRule="auto" w:line="240"/>
                               <w:ind w:hanging="0"/>
                               <w:jc w:val="left"/>
@@ -14375,7 +14384,7 @@
                           <w:p>
                             <w:pPr>
                               <w:pStyle w:val="FrameContents"/>
-                              <w:overflowPunct w:val="true"/>
+                              <w:overflowPunct w:val="false"/>
                               <w:spacing w:lineRule="auto" w:line="240"/>
                               <w:ind w:hanging="0"/>
                               <w:jc w:val="left"/>
@@ -14469,7 +14478,7 @@
                           <w:p>
                             <w:pPr>
                               <w:pStyle w:val="FrameContents"/>
-                              <w:overflowPunct w:val="true"/>
+                              <w:overflowPunct w:val="false"/>
                               <w:spacing w:lineRule="auto" w:line="240"/>
                               <w:ind w:hanging="0"/>
                               <w:jc w:val="left"/>
@@ -14563,7 +14572,7 @@
                           <w:p>
                             <w:pPr>
                               <w:pStyle w:val="FrameContents"/>
-                              <w:overflowPunct w:val="true"/>
+                              <w:overflowPunct w:val="false"/>
                               <w:spacing w:lineRule="auto" w:line="240"/>
                               <w:ind w:hanging="0"/>
                               <w:jc w:val="left"/>
@@ -14657,7 +14666,7 @@
                           <w:p>
                             <w:pPr>
                               <w:pStyle w:val="FrameContents"/>
-                              <w:overflowPunct w:val="true"/>
+                              <w:overflowPunct w:val="false"/>
                               <w:spacing w:lineRule="auto" w:line="240"/>
                               <w:ind w:hanging="0"/>
                               <w:jc w:val="left"/>
@@ -14691,7 +14700,7 @@
                           <w:p>
                             <w:pPr>
                               <w:pStyle w:val="FrameContents"/>
-                              <w:overflowPunct w:val="true"/>
+                              <w:overflowPunct w:val="false"/>
                               <w:spacing w:lineRule="auto" w:line="240"/>
                               <w:ind w:hanging="0"/>
                               <w:jc w:val="left"/>
@@ -14797,7 +14806,7 @@
                           <w:p>
                             <w:pPr>
                               <w:pStyle w:val="FrameContents"/>
-                              <w:overflowPunct w:val="true"/>
+                              <w:overflowPunct w:val="false"/>
                               <w:spacing w:lineRule="auto" w:line="240"/>
                               <w:ind w:hanging="0"/>
                               <w:jc w:val="left"/>
@@ -14927,7 +14936,7 @@
                           <w:p>
                             <w:pPr>
                               <w:pStyle w:val="FrameContents"/>
-                              <w:overflowPunct w:val="true"/>
+                              <w:overflowPunct w:val="false"/>
                               <w:spacing w:lineRule="auto" w:line="240"/>
                               <w:ind w:hanging="0"/>
                               <w:jc w:val="left"/>
@@ -14961,7 +14970,7 @@
                           <w:p>
                             <w:pPr>
                               <w:pStyle w:val="FrameContents"/>
-                              <w:overflowPunct w:val="true"/>
+                              <w:overflowPunct w:val="false"/>
                               <w:spacing w:lineRule="auto" w:line="240"/>
                               <w:ind w:hanging="0"/>
                               <w:jc w:val="left"/>
@@ -15005,7 +15014,7 @@
           </mc:Choice>
           <mc:Fallback>
             <w:pict>
-              <v:rect id="shape_0" ID="Shape6" fillcolor="#f8f8f8" stroked="f" style="position:absolute;margin-left:22.4pt;margin-top:10.7pt;width:433.95pt;height:162.95pt">
+              <v:rect id="shape_0" ID="Shape6" fillcolor="#f8f8f8" stroked="f" style="position:absolute;margin-left:22.4pt;margin-top:10.7pt;width:434.1pt;height:162.95pt">
                 <w10:wrap type="square"/>
                 <v:fill o:detectmouseclick="t" type="solid" color2="#070707"/>
                 <v:stroke color="#3465a4" joinstyle="round" endcap="flat"/>
@@ -15014,7 +15023,7 @@
                     <w:p>
                       <w:pPr>
                         <w:pStyle w:val="FrameContents"/>
-                        <w:overflowPunct w:val="true"/>
+                        <w:overflowPunct w:val="false"/>
                         <w:spacing w:lineRule="auto" w:line="240"/>
                         <w:ind w:hanging="0"/>
                         <w:jc w:val="left"/>
@@ -15132,7 +15141,7 @@
                     <w:p>
                       <w:pPr>
                         <w:pStyle w:val="FrameContents"/>
-                        <w:overflowPunct w:val="true"/>
+                        <w:overflowPunct w:val="false"/>
                         <w:spacing w:lineRule="auto" w:line="240"/>
                         <w:ind w:hanging="0"/>
                         <w:jc w:val="left"/>
@@ -15250,7 +15259,7 @@
                     <w:p>
                       <w:pPr>
                         <w:pStyle w:val="FrameContents"/>
-                        <w:overflowPunct w:val="true"/>
+                        <w:overflowPunct w:val="false"/>
                         <w:spacing w:lineRule="auto" w:line="240"/>
                         <w:ind w:hanging="0"/>
                         <w:jc w:val="left"/>
@@ -15368,7 +15377,7 @@
                     <w:p>
                       <w:pPr>
                         <w:pStyle w:val="FrameContents"/>
-                        <w:overflowPunct w:val="true"/>
+                        <w:overflowPunct w:val="false"/>
                         <w:spacing w:lineRule="auto" w:line="240"/>
                         <w:ind w:hanging="0"/>
                         <w:jc w:val="left"/>
@@ -15486,7 +15495,7 @@
                     <w:p>
                       <w:pPr>
                         <w:pStyle w:val="FrameContents"/>
-                        <w:overflowPunct w:val="true"/>
+                        <w:overflowPunct w:val="false"/>
                         <w:spacing w:lineRule="auto" w:line="240"/>
                         <w:ind w:hanging="0"/>
                         <w:jc w:val="left"/>
@@ -15604,7 +15613,7 @@
                     <w:p>
                       <w:pPr>
                         <w:pStyle w:val="FrameContents"/>
-                        <w:overflowPunct w:val="true"/>
+                        <w:overflowPunct w:val="false"/>
                         <w:spacing w:lineRule="auto" w:line="240"/>
                         <w:ind w:hanging="0"/>
                         <w:jc w:val="left"/>
@@ -15674,7 +15683,7 @@
                     <w:p>
                       <w:pPr>
                         <w:pStyle w:val="FrameContents"/>
-                        <w:overflowPunct w:val="true"/>
+                        <w:overflowPunct w:val="false"/>
                         <w:spacing w:lineRule="auto" w:line="240"/>
                         <w:ind w:hanging="0"/>
                         <w:jc w:val="left"/>
@@ -15768,7 +15777,7 @@
                     <w:p>
                       <w:pPr>
                         <w:pStyle w:val="FrameContents"/>
-                        <w:overflowPunct w:val="true"/>
+                        <w:overflowPunct w:val="false"/>
                         <w:spacing w:lineRule="auto" w:line="240"/>
                         <w:ind w:hanging="0"/>
                         <w:jc w:val="left"/>
@@ -15862,7 +15871,7 @@
                     <w:p>
                       <w:pPr>
                         <w:pStyle w:val="FrameContents"/>
-                        <w:overflowPunct w:val="true"/>
+                        <w:overflowPunct w:val="false"/>
                         <w:spacing w:lineRule="auto" w:line="240"/>
                         <w:ind w:hanging="0"/>
                         <w:jc w:val="left"/>
@@ -15956,7 +15965,7 @@
                     <w:p>
                       <w:pPr>
                         <w:pStyle w:val="FrameContents"/>
-                        <w:overflowPunct w:val="true"/>
+                        <w:overflowPunct w:val="false"/>
                         <w:spacing w:lineRule="auto" w:line="240"/>
                         <w:ind w:hanging="0"/>
                         <w:jc w:val="left"/>
@@ -15990,7 +15999,7 @@
                     <w:p>
                       <w:pPr>
                         <w:pStyle w:val="FrameContents"/>
-                        <w:overflowPunct w:val="true"/>
+                        <w:overflowPunct w:val="false"/>
                         <w:spacing w:lineRule="auto" w:line="240"/>
                         <w:ind w:hanging="0"/>
                         <w:jc w:val="left"/>
@@ -16096,7 +16105,7 @@
                     <w:p>
                       <w:pPr>
                         <w:pStyle w:val="FrameContents"/>
-                        <w:overflowPunct w:val="true"/>
+                        <w:overflowPunct w:val="false"/>
                         <w:spacing w:lineRule="auto" w:line="240"/>
                         <w:ind w:hanging="0"/>
                         <w:jc w:val="left"/>
@@ -16226,7 +16235,7 @@
                     <w:p>
                       <w:pPr>
                         <w:pStyle w:val="FrameContents"/>
-                        <w:overflowPunct w:val="true"/>
+                        <w:overflowPunct w:val="false"/>
                         <w:spacing w:lineRule="auto" w:line="240"/>
                         <w:ind w:hanging="0"/>
                         <w:jc w:val="left"/>
@@ -16260,7 +16269,7 @@
                     <w:p>
                       <w:pPr>
                         <w:pStyle w:val="FrameContents"/>
-                        <w:overflowPunct w:val="true"/>
+                        <w:overflowPunct w:val="false"/>
                         <w:spacing w:lineRule="auto" w:line="240"/>
                         <w:ind w:hanging="0"/>
                         <w:jc w:val="left"/>
@@ -17383,7 +17392,7 @@
         <w:docPartGallery w:val="Page Numbers (Bottom of Page)"/>
         <w:docPartUnique w:val="true"/>
       </w:docPartObj>
-      <w:id w:val="1078741652"/>
+      <w:id w:val="1687841951"/>
     </w:sdtPr>
     <w:sdtContent>
       <w:p>
@@ -17467,7 +17476,7 @@
         <w:docPartGallery w:val="Page Numbers (Bottom of Page)"/>
         <w:docPartUnique w:val="true"/>
       </w:docPartObj>
-      <w:id w:val="934062202"/>
+      <w:id w:val="1143894952"/>
     </w:sdtPr>
     <w:sdtContent>
       <w:p>

</xml_diff>